<commit_message>
Pregnancy, ChldeBearing, Aborts function and checkboxes are added
</commit_message>
<xml_diff>
--- a/WinformsMicrosoft/Template/ORG.docx
+++ b/WinformsMicrosoft/Template/ORG.docx
@@ -72,27 +72,35 @@
           <w:sz w:val="20"/>
           <w:szCs w:val="20"/>
         </w:rPr>
-        <w:t xml:space="preserve">Время </w:t>
-      </w:r>
-      <w:proofErr w:type="gramStart"/>
-      <w:r>
-        <w:rPr>
-          <w:rFonts w:ascii="Georgia" w:hAnsi="Georgia"/>
-          <w:b/>
-          <w:sz w:val="20"/>
-          <w:szCs w:val="20"/>
-        </w:rPr>
-        <w:t xml:space="preserve">осмотра:   </w:t>
-      </w:r>
-      <w:proofErr w:type="gramEnd"/>
-      <w:r>
-        <w:rPr>
-          <w:rFonts w:ascii="Georgia" w:hAnsi="Georgia"/>
-          <w:b/>
-          <w:sz w:val="20"/>
-          <w:szCs w:val="20"/>
-        </w:rPr>
-        <w:t>10:00</w:t>
+        <w:t xml:space="preserve">Время осмотра:   </w:t>
+      </w:r>
+      <w:r>
+        <w:rPr>
+          <w:rFonts w:ascii="Georgia" w:hAnsi="Georgia"/>
+          <w:b/>
+          <w:sz w:val="20"/>
+          <w:szCs w:val="20"/>
+        </w:rPr>
+        <w:t>&lt;</w:t>
+      </w:r>
+      <w:r>
+        <w:rPr>
+          <w:rFonts w:ascii="Georgia" w:hAnsi="Georgia"/>
+          <w:b/>
+          <w:sz w:val="20"/>
+          <w:szCs w:val="20"/>
+          <w:lang w:val="en-US"/>
+        </w:rPr>
+        <w:t>Time</w:t>
+      </w:r>
+      <w:r>
+        <w:rPr>
+          <w:rFonts w:ascii="Georgia" w:hAnsi="Georgia"/>
+          <w:b/>
+          <w:sz w:val="20"/>
+          <w:szCs w:val="20"/>
+        </w:rPr>
+        <w:t>&gt;</w:t>
       </w:r>
       <w:r>
         <w:rPr>
@@ -121,7 +129,6 @@
           <w:szCs w:val="18"/>
         </w:rPr>
       </w:pPr>
-      <w:proofErr w:type="gramStart"/>
       <w:r>
         <w:rPr>
           <w:rFonts w:ascii="Georgia" w:hAnsi="Georgia"/>
@@ -131,7 +138,7 @@
           <w:sz w:val="19"/>
           <w:szCs w:val="19"/>
         </w:rPr>
-        <w:t>12321321321</w:t>
+        <w:t>&lt;</w:t>
       </w:r>
       <w:r>
         <w:rPr>
@@ -141,8 +148,9 @@
           <w:color w:val="000000"/>
           <w:sz w:val="19"/>
           <w:szCs w:val="19"/>
-        </w:rPr>
-        <w:t xml:space="preserve">,  </w:t>
+          <w:lang w:val="en-US"/>
+        </w:rPr>
+        <w:t>FIO</w:t>
       </w:r>
       <w:r>
         <w:rPr>
@@ -153,9 +161,8 @@
           <w:sz w:val="19"/>
           <w:szCs w:val="19"/>
         </w:rPr>
-        <w:t>15.01.2002</w:t>
-      </w:r>
-      <w:proofErr w:type="gramEnd"/>
+        <w:t>&gt;</w:t>
+      </w:r>
       <w:r>
         <w:rPr>
           <w:rFonts w:ascii="Georgia" w:hAnsi="Georgia"/>
@@ -165,7 +172,7 @@
           <w:sz w:val="19"/>
           <w:szCs w:val="19"/>
         </w:rPr>
-        <w:t xml:space="preserve"> </w:t>
+        <w:t xml:space="preserve">,  </w:t>
       </w:r>
       <w:r>
         <w:rPr>
@@ -176,6 +183,51 @@
           <w:sz w:val="19"/>
           <w:szCs w:val="19"/>
         </w:rPr>
+        <w:t>&lt;</w:t>
+      </w:r>
+      <w:r>
+        <w:rPr>
+          <w:rFonts w:ascii="Georgia" w:hAnsi="Georgia"/>
+          <w:b/>
+          <w:bCs/>
+          <w:color w:val="000000"/>
+          <w:sz w:val="19"/>
+          <w:szCs w:val="19"/>
+          <w:lang w:val="en-US"/>
+        </w:rPr>
+        <w:t>BD</w:t>
+      </w:r>
+      <w:r>
+        <w:rPr>
+          <w:rFonts w:ascii="Georgia" w:hAnsi="Georgia"/>
+          <w:b/>
+          <w:bCs/>
+          <w:color w:val="000000"/>
+          <w:sz w:val="19"/>
+          <w:szCs w:val="19"/>
+        </w:rPr>
+        <w:t>&gt;</w:t>
+      </w:r>
+      <w:r>
+        <w:rPr>
+          <w:rFonts w:ascii="Georgia" w:hAnsi="Georgia"/>
+          <w:b/>
+          <w:bCs/>
+          <w:color w:val="000000"/>
+          <w:sz w:val="19"/>
+          <w:szCs w:val="19"/>
+        </w:rPr>
+        <w:t xml:space="preserve"> </w:t>
+      </w:r>
+      <w:r>
+        <w:rPr>
+          <w:rFonts w:ascii="Georgia" w:hAnsi="Georgia"/>
+          <w:b/>
+          <w:bCs/>
+          <w:color w:val="000000"/>
+          <w:sz w:val="19"/>
+          <w:szCs w:val="19"/>
+        </w:rPr>
         <w:t xml:space="preserve"> г.р.</w:t>
       </w:r>
       <w:r>
@@ -210,7 +262,6 @@
         </w:rPr>
         <w:t xml:space="preserve">    Дата пост: </w:t>
       </w:r>
-      <w:proofErr w:type="gramStart"/>
       <w:r>
         <w:rPr>
           <w:rFonts w:ascii="Georgia" w:hAnsi="Georgia"/>
@@ -220,7 +271,7 @@
           <w:sz w:val="18"/>
           <w:szCs w:val="18"/>
         </w:rPr>
-        <w:t>17.02.2024</w:t>
+        <w:t>&lt;</w:t>
       </w:r>
       <w:r>
         <w:rPr>
@@ -230,8 +281,9 @@
           <w:color w:val="000000"/>
           <w:sz w:val="18"/>
           <w:szCs w:val="18"/>
-        </w:rPr>
-        <w:t xml:space="preserve"> </w:t>
+          <w:lang w:val="en-US"/>
+        </w:rPr>
+        <w:t>DTN</w:t>
       </w:r>
       <w:r>
         <w:rPr>
@@ -242,30 +294,63 @@
           <w:sz w:val="18"/>
           <w:szCs w:val="18"/>
         </w:rPr>
-        <w:t xml:space="preserve"> </w:t>
-      </w:r>
-      <w:r>
-        <w:rPr>
-          <w:rFonts w:ascii="Georgia" w:hAnsi="Georgia"/>
-          <w:b/>
-          <w:bCs/>
-          <w:color w:val="000000"/>
+        <w:t>&gt;</w:t>
+      </w:r>
+    </w:p>
+    <w:p>
+      <w:pPr>
+        <w:spacing w:before="168"/>
+        <w:jc w:val="both"/>
+        <w:rPr>
+          <w:rFonts w:ascii="Georgia" w:hAnsi="Georgia"/>
           <w:sz w:val="18"/>
           <w:szCs w:val="18"/>
-        </w:rPr>
-        <w:t>г.</w:t>
-      </w:r>
-      <w:proofErr w:type="gramEnd"/>
-      <w:r>
-        <w:rPr>
-          <w:rFonts w:ascii="Georgia" w:hAnsi="Georgia"/>
-          <w:b/>
-          <w:bCs/>
-          <w:color w:val="000000"/>
+          <w:lang w:val="en-US"/>
+        </w:rPr>
+      </w:pPr>
+      <w:r>
+        <w:rPr>
+          <w:rFonts w:ascii="Georgia" w:hAnsi="Georgia"/>
           <w:sz w:val="18"/>
           <w:szCs w:val="18"/>
         </w:rPr>
-        <w:t xml:space="preserve">              </w:t>
+        <w:t>ЖАЛОБЫ</w:t>
+      </w:r>
+      <w:r>
+        <w:rPr>
+          <w:rFonts w:ascii="Georgia" w:hAnsi="Georgia"/>
+          <w:sz w:val="18"/>
+          <w:szCs w:val="18"/>
+          <w:lang w:val="en-US"/>
+        </w:rPr>
+        <w:t xml:space="preserve">:  </w:t>
+      </w:r>
+      <w:r>
+        <w:rPr>
+          <w:rFonts w:ascii="Georgia" w:hAnsi="Georgia"/>
+          <w:sz w:val="18"/>
+          <w:szCs w:val="18"/>
+          <w:lang w:val="en-US"/>
+        </w:rPr>
+        <w:t xml:space="preserve"> </w:t>
+      </w:r>
+      <w:r>
+        <w:rPr>
+          <w:rFonts w:ascii="Georgia" w:hAnsi="Georgia"/>
+          <w:sz w:val="18"/>
+          <w:szCs w:val="18"/>
+          <w:lang w:val="en-US"/>
+        </w:rPr>
+        <w:t>&lt;</w:t>
+      </w:r>
+      <w:r>
+        <w:rPr>
+          <w:rFonts w:ascii="Georgia" w:hAnsi="Georgia"/>
+          <w:sz w:val="18"/>
+          <w:szCs w:val="18"/>
+          <w:lang w:val="en-US"/>
+        </w:rPr>
+        <w:t>COMPL&gt;</w:t>
       </w:r>
     </w:p>
     <w:p>
@@ -278,57 +363,25 @@
           <w:color w:val="000000"/>
           <w:sz w:val="22"/>
           <w:szCs w:val="22"/>
-        </w:rPr>
-      </w:pPr>
-      <w:proofErr w:type="gramStart"/>
+          <w:lang w:val="en-US"/>
+        </w:rPr>
+      </w:pPr>
       <w:r>
         <w:rPr>
           <w:rFonts w:ascii="Georgia" w:hAnsi="Georgia"/>
           <w:sz w:val="18"/>
           <w:szCs w:val="18"/>
         </w:rPr>
-        <w:t>ЖАЛОБЫ</w:t>
+        <w:t>БОЛИ</w:t>
       </w:r>
       <w:r>
         <w:rPr>
           <w:rFonts w:ascii="Georgia" w:hAnsi="Georgia"/>
           <w:sz w:val="18"/>
           <w:szCs w:val="18"/>
-        </w:rPr>
-        <w:t xml:space="preserve">:  </w:t>
-      </w:r>
-      <w:r>
-        <w:rPr>
-          <w:rFonts w:ascii="Georgia" w:hAnsi="Georgia"/>
-          <w:sz w:val="18"/>
-          <w:szCs w:val="18"/>
-        </w:rPr>
-        <w:t xml:space="preserve"> </w:t>
-      </w:r>
-      <w:proofErr w:type="gramEnd"/>
-      <w:r>
-        <w:rPr>
-          <w:rFonts w:ascii="Georgia" w:hAnsi="Georgia"/>
-          <w:sz w:val="18"/>
-          <w:szCs w:val="18"/>
-        </w:rPr>
-        <w:t>Температура, Головная боль</w:t>
-      </w:r>
-      <w:r>
-        <w:rPr>
-          <w:rFonts w:ascii="Georgia" w:hAnsi="Georgia"/>
-          <w:sz w:val="18"/>
-          <w:szCs w:val="18"/>
-        </w:rPr>
-        <w:t xml:space="preserve"> </w:t>
-      </w:r>
-      <w:r>
-        <w:rPr>
-          <w:rFonts w:ascii="Georgia" w:hAnsi="Georgia"/>
-          <w:sz w:val="18"/>
-          <w:szCs w:val="18"/>
-        </w:rPr>
-        <w:t>в ногах</w:t>
+          <w:lang w:val="en-US"/>
+        </w:rPr>
+        <w:t>: &lt;PAIN1&gt;</w:t>
       </w:r>
     </w:p>
     <w:p>
@@ -340,6 +393,7 @@
           <w:b/>
           <w:sz w:val="20"/>
           <w:szCs w:val="20"/>
+          <w:lang w:val="en-US"/>
         </w:rPr>
       </w:pPr>
     </w:p>
@@ -926,23 +980,13 @@
           <w:szCs w:val="20"/>
         </w:rPr>
       </w:pPr>
-      <w:proofErr w:type="gramStart"/>
-      <w:r>
-        <w:rPr>
-          <w:rFonts w:ascii="Georgia" w:hAnsi="Georgia"/>
-          <w:sz w:val="20"/>
-          <w:szCs w:val="20"/>
-        </w:rPr>
-        <w:t>Перенесенные  болезни</w:t>
-      </w:r>
-      <w:proofErr w:type="gramEnd"/>
-      <w:r>
-        <w:rPr>
-          <w:rFonts w:ascii="Georgia" w:hAnsi="Georgia"/>
-          <w:sz w:val="20"/>
-          <w:szCs w:val="20"/>
-        </w:rPr>
-        <w:t xml:space="preserve"> и травмы</w:t>
+      <w:r>
+        <w:rPr>
+          <w:rFonts w:ascii="Georgia" w:hAnsi="Georgia"/>
+          <w:sz w:val="20"/>
+          <w:szCs w:val="20"/>
+        </w:rPr>
+        <w:t>Перенесенные  болезни и травмы</w:t>
       </w:r>
       <w:r>
         <w:rPr>
@@ -1295,6 +1339,256 @@
           <w:szCs w:val="17"/>
         </w:rPr>
         <w:t>&gt;</w:t>
+      </w:r>
+    </w:p>
+    <w:p>
+      <w:pPr>
+        <w:spacing w:before="168"/>
+        <w:jc w:val="both"/>
+        <w:rPr>
+          <w:rFonts w:ascii="Georgia" w:hAnsi="Georgia"/>
+          <w:sz w:val="17"/>
+          <w:szCs w:val="17"/>
+        </w:rPr>
+      </w:pPr>
+      <w:r>
+        <w:rPr>
+          <w:rFonts w:ascii="Georgia" w:hAnsi="Georgia"/>
+          <w:sz w:val="17"/>
+          <w:szCs w:val="17"/>
+        </w:rPr>
+        <w:t xml:space="preserve">Климакс </w:t>
+      </w:r>
+      <w:r>
+        <w:rPr>
+          <w:rFonts w:ascii="Georgia" w:hAnsi="Georgia"/>
+          <w:sz w:val="17"/>
+          <w:szCs w:val="17"/>
+        </w:rPr>
+        <w:t xml:space="preserve"> с  </w:t>
+      </w:r>
+      <w:r>
+        <w:rPr>
+          <w:rFonts w:ascii="Georgia" w:hAnsi="Georgia"/>
+          <w:sz w:val="17"/>
+          <w:szCs w:val="17"/>
+        </w:rPr>
+        <w:t>&lt;</w:t>
+      </w:r>
+      <w:proofErr w:type="spellStart"/>
+      <w:r>
+        <w:rPr>
+          <w:rFonts w:ascii="Georgia" w:hAnsi="Georgia"/>
+          <w:sz w:val="17"/>
+          <w:szCs w:val="17"/>
+          <w:lang w:val="en-US"/>
+        </w:rPr>
+        <w:t>climactericNum</w:t>
+      </w:r>
+      <w:proofErr w:type="spellEnd"/>
+      <w:r>
+        <w:rPr>
+          <w:rFonts w:ascii="Georgia" w:hAnsi="Georgia"/>
+          <w:sz w:val="17"/>
+          <w:szCs w:val="17"/>
+        </w:rPr>
+        <w:t>&gt;</w:t>
+      </w:r>
+      <w:r>
+        <w:rPr>
+          <w:rFonts w:ascii="Georgia" w:hAnsi="Georgia"/>
+          <w:sz w:val="17"/>
+          <w:szCs w:val="17"/>
+        </w:rPr>
+        <w:t xml:space="preserve"> лет</w:t>
+      </w:r>
+    </w:p>
+    <w:p>
+      <w:pPr>
+        <w:spacing w:before="168"/>
+        <w:jc w:val="both"/>
+        <w:rPr>
+          <w:rFonts w:ascii="Georgia" w:hAnsi="Georgia"/>
+          <w:sz w:val="17"/>
+          <w:szCs w:val="17"/>
+        </w:rPr>
+      </w:pPr>
+      <w:r>
+        <w:rPr>
+          <w:rFonts w:ascii="Georgia" w:hAnsi="Georgia"/>
+          <w:sz w:val="17"/>
+          <w:szCs w:val="17"/>
+        </w:rPr>
+        <w:t>Беременностей</w:t>
+      </w:r>
+      <w:r>
+        <w:rPr>
+          <w:rFonts w:ascii="Georgia" w:hAnsi="Georgia"/>
+          <w:sz w:val="17"/>
+          <w:szCs w:val="17"/>
+        </w:rPr>
+        <w:t xml:space="preserve"> </w:t>
+      </w:r>
+      <w:r>
+        <w:rPr>
+          <w:rFonts w:ascii="Georgia" w:hAnsi="Georgia"/>
+          <w:sz w:val="17"/>
+          <w:szCs w:val="17"/>
+        </w:rPr>
+        <w:t>(</w:t>
+      </w:r>
+      <w:r>
+        <w:rPr>
+          <w:rFonts w:ascii="Georgia" w:hAnsi="Georgia"/>
+          <w:sz w:val="17"/>
+          <w:szCs w:val="17"/>
+        </w:rPr>
+        <w:t>&lt;</w:t>
+      </w:r>
+      <w:proofErr w:type="spellStart"/>
+      <w:r>
+        <w:rPr>
+          <w:rFonts w:ascii="Georgia" w:hAnsi="Georgia"/>
+          <w:sz w:val="17"/>
+          <w:szCs w:val="17"/>
+          <w:lang w:val="en-US"/>
+        </w:rPr>
+        <w:t>gestationData</w:t>
+      </w:r>
+      <w:proofErr w:type="spellEnd"/>
+      <w:r>
+        <w:rPr>
+          <w:rFonts w:ascii="Georgia" w:hAnsi="Georgia"/>
+          <w:sz w:val="17"/>
+          <w:szCs w:val="17"/>
+        </w:rPr>
+        <w:t>&gt;</w:t>
+      </w:r>
+      <w:r>
+        <w:rPr>
+          <w:rFonts w:ascii="Georgia" w:hAnsi="Georgia"/>
+          <w:sz w:val="17"/>
+          <w:szCs w:val="17"/>
+        </w:rPr>
+        <w:t>)</w:t>
+      </w:r>
+      <w:r>
+        <w:rPr>
+          <w:rFonts w:ascii="Georgia" w:hAnsi="Georgia"/>
+          <w:sz w:val="17"/>
+          <w:szCs w:val="17"/>
+        </w:rPr>
+        <w:t>,  родов</w:t>
+      </w:r>
+      <w:r>
+        <w:rPr>
+          <w:rFonts w:ascii="Georgia" w:hAnsi="Georgia"/>
+          <w:sz w:val="17"/>
+          <w:szCs w:val="17"/>
+        </w:rPr>
+        <w:t xml:space="preserve"> </w:t>
+      </w:r>
+      <w:r>
+        <w:rPr>
+          <w:rFonts w:ascii="Georgia" w:hAnsi="Georgia"/>
+          <w:sz w:val="17"/>
+          <w:szCs w:val="17"/>
+        </w:rPr>
+        <w:t>(</w:t>
+      </w:r>
+      <w:r>
+        <w:rPr>
+          <w:rFonts w:ascii="Georgia" w:hAnsi="Georgia"/>
+          <w:sz w:val="17"/>
+          <w:szCs w:val="17"/>
+        </w:rPr>
+        <w:t>&lt;</w:t>
+      </w:r>
+      <w:proofErr w:type="spellStart"/>
+      <w:r>
+        <w:rPr>
+          <w:rFonts w:ascii="Georgia" w:hAnsi="Georgia"/>
+          <w:sz w:val="17"/>
+          <w:szCs w:val="17"/>
+          <w:lang w:val="en-US"/>
+        </w:rPr>
+        <w:t>childBearingData</w:t>
+      </w:r>
+      <w:proofErr w:type="spellEnd"/>
+      <w:r>
+        <w:rPr>
+          <w:rFonts w:ascii="Georgia" w:hAnsi="Georgia"/>
+          <w:sz w:val="17"/>
+          <w:szCs w:val="17"/>
+        </w:rPr>
+        <w:t>&gt;</w:t>
+      </w:r>
+      <w:r>
+        <w:rPr>
+          <w:rFonts w:ascii="Georgia" w:hAnsi="Georgia"/>
+          <w:sz w:val="17"/>
+          <w:szCs w:val="17"/>
+        </w:rPr>
+        <w:t>)</w:t>
+      </w:r>
+      <w:r>
+        <w:rPr>
+          <w:rFonts w:ascii="Georgia" w:hAnsi="Georgia"/>
+          <w:sz w:val="17"/>
+          <w:szCs w:val="17"/>
+        </w:rPr>
+        <w:t xml:space="preserve">, </w:t>
+      </w:r>
+      <w:r>
+        <w:rPr>
+          <w:rFonts w:ascii="Georgia" w:hAnsi="Georgia"/>
+          <w:sz w:val="17"/>
+          <w:szCs w:val="17"/>
+        </w:rPr>
+        <w:t xml:space="preserve">абортов </w:t>
+      </w:r>
+      <w:r>
+        <w:rPr>
+          <w:rFonts w:ascii="Georgia" w:hAnsi="Georgia"/>
+          <w:sz w:val="17"/>
+          <w:szCs w:val="17"/>
+        </w:rPr>
+        <w:t>(</w:t>
+      </w:r>
+      <w:r>
+        <w:rPr>
+          <w:rFonts w:ascii="Georgia" w:hAnsi="Georgia"/>
+          <w:sz w:val="17"/>
+          <w:szCs w:val="17"/>
+        </w:rPr>
+        <w:t>&lt;</w:t>
+      </w:r>
+      <w:proofErr w:type="spellStart"/>
+      <w:r>
+        <w:rPr>
+          <w:rFonts w:ascii="Georgia" w:hAnsi="Georgia"/>
+          <w:sz w:val="17"/>
+          <w:szCs w:val="17"/>
+          <w:lang w:val="en-US"/>
+        </w:rPr>
+        <w:t>abortsData</w:t>
+      </w:r>
+      <w:proofErr w:type="spellEnd"/>
+      <w:r>
+        <w:rPr>
+          <w:rFonts w:ascii="Georgia" w:hAnsi="Georgia"/>
+          <w:sz w:val="17"/>
+          <w:szCs w:val="17"/>
+        </w:rPr>
+        <w:t>&gt;</w:t>
+      </w:r>
+      <w:r>
+        <w:rPr>
+          <w:rFonts w:ascii="Georgia" w:hAnsi="Georgia"/>
+          <w:sz w:val="17"/>
+          <w:szCs w:val="17"/>
+        </w:rPr>
+        <w:t>)</w:t>
       </w:r>
       <w:bookmarkStart w:id="0" w:name="_GoBack"/>
       <w:bookmarkEnd w:id="0"/>
@@ -1309,165 +1603,6 @@
           <w:szCs w:val="17"/>
         </w:rPr>
       </w:pPr>
-      <w:proofErr w:type="gramStart"/>
-      <w:r>
-        <w:rPr>
-          <w:rFonts w:ascii="Georgia" w:hAnsi="Georgia"/>
-          <w:sz w:val="17"/>
-          <w:szCs w:val="17"/>
-        </w:rPr>
-        <w:t xml:space="preserve">Климакс </w:t>
-      </w:r>
-      <w:r>
-        <w:rPr>
-          <w:rFonts w:ascii="Georgia" w:hAnsi="Georgia"/>
-          <w:sz w:val="17"/>
-          <w:szCs w:val="17"/>
-        </w:rPr>
-        <w:t xml:space="preserve"> с</w:t>
-      </w:r>
-      <w:proofErr w:type="gramEnd"/>
-      <w:r>
-        <w:rPr>
-          <w:rFonts w:ascii="Georgia" w:hAnsi="Georgia"/>
-          <w:sz w:val="17"/>
-          <w:szCs w:val="17"/>
-        </w:rPr>
-        <w:t xml:space="preserve">  </w:t>
-      </w:r>
-      <w:r>
-        <w:rPr>
-          <w:rFonts w:ascii="Georgia" w:hAnsi="Georgia"/>
-          <w:sz w:val="17"/>
-          <w:szCs w:val="17"/>
-          <w:lang w:val="en-US"/>
-        </w:rPr>
-        <w:t>&lt;</w:t>
-      </w:r>
-      <w:proofErr w:type="spellStart"/>
-      <w:r>
-        <w:rPr>
-          <w:rFonts w:ascii="Georgia" w:hAnsi="Georgia"/>
-          <w:sz w:val="17"/>
-          <w:szCs w:val="17"/>
-          <w:lang w:val="en-US"/>
-        </w:rPr>
-        <w:t>climactericNum</w:t>
-      </w:r>
-      <w:proofErr w:type="spellEnd"/>
-      <w:r>
-        <w:rPr>
-          <w:rFonts w:ascii="Georgia" w:hAnsi="Georgia"/>
-          <w:sz w:val="17"/>
-          <w:szCs w:val="17"/>
-          <w:lang w:val="en-US"/>
-        </w:rPr>
-        <w:t>&gt;</w:t>
-      </w:r>
-      <w:r>
-        <w:rPr>
-          <w:rFonts w:ascii="Georgia" w:hAnsi="Georgia"/>
-          <w:sz w:val="17"/>
-          <w:szCs w:val="17"/>
-        </w:rPr>
-        <w:t xml:space="preserve"> лет</w:t>
-      </w:r>
-    </w:p>
-    <w:p>
-      <w:pPr>
-        <w:spacing w:before="168"/>
-        <w:jc w:val="both"/>
-        <w:rPr>
-          <w:rFonts w:ascii="Georgia" w:hAnsi="Georgia"/>
-          <w:sz w:val="17"/>
-          <w:szCs w:val="17"/>
-        </w:rPr>
-      </w:pPr>
-      <w:r>
-        <w:rPr>
-          <w:rFonts w:ascii="Georgia" w:hAnsi="Georgia"/>
-          <w:sz w:val="17"/>
-          <w:szCs w:val="17"/>
-        </w:rPr>
-        <w:t>Беременностей ________</w:t>
-      </w:r>
-      <w:proofErr w:type="gramStart"/>
-      <w:r>
-        <w:rPr>
-          <w:rFonts w:ascii="Georgia" w:hAnsi="Georgia"/>
-          <w:sz w:val="17"/>
-          <w:szCs w:val="17"/>
-        </w:rPr>
-        <w:t>_</w:t>
-      </w:r>
-      <w:r>
-        <w:rPr>
-          <w:rFonts w:ascii="Georgia" w:hAnsi="Georgia"/>
-          <w:sz w:val="17"/>
-          <w:szCs w:val="17"/>
-        </w:rPr>
-        <w:t xml:space="preserve">  6</w:t>
-      </w:r>
-      <w:proofErr w:type="gramEnd"/>
-      <w:r>
-        <w:rPr>
-          <w:rFonts w:ascii="Georgia" w:hAnsi="Georgia"/>
-          <w:sz w:val="17"/>
-          <w:szCs w:val="17"/>
-        </w:rPr>
-        <w:t xml:space="preserve"> </w:t>
-      </w:r>
-      <w:r>
-        <w:rPr>
-          <w:rFonts w:ascii="Georgia" w:hAnsi="Georgia"/>
-          <w:sz w:val="17"/>
-          <w:szCs w:val="17"/>
-        </w:rPr>
-        <w:t>__________,  родов__________</w:t>
-      </w:r>
-      <w:r>
-        <w:rPr>
-          <w:rFonts w:ascii="Georgia" w:hAnsi="Georgia"/>
-          <w:sz w:val="17"/>
-          <w:szCs w:val="17"/>
-        </w:rPr>
-        <w:t xml:space="preserve">  5  </w:t>
-      </w:r>
-      <w:r>
-        <w:rPr>
-          <w:rFonts w:ascii="Georgia" w:hAnsi="Georgia"/>
-          <w:sz w:val="17"/>
-          <w:szCs w:val="17"/>
-        </w:rPr>
-        <w:t>_____________, абортов _________</w:t>
-      </w:r>
-      <w:r>
-        <w:rPr>
-          <w:rFonts w:ascii="Georgia" w:hAnsi="Georgia"/>
-          <w:sz w:val="17"/>
-          <w:szCs w:val="17"/>
-        </w:rPr>
-        <w:t xml:space="preserve">  1  </w:t>
-      </w:r>
-      <w:r>
-        <w:rPr>
-          <w:rFonts w:ascii="Georgia" w:hAnsi="Georgia"/>
-          <w:sz w:val="17"/>
-          <w:szCs w:val="17"/>
-        </w:rPr>
-        <w:t xml:space="preserve">_______    </w:t>
-      </w:r>
-    </w:p>
-    <w:p>
-      <w:pPr>
-        <w:spacing w:before="168"/>
-        <w:jc w:val="both"/>
-        <w:rPr>
-          <w:rFonts w:ascii="Georgia" w:hAnsi="Georgia"/>
-          <w:sz w:val="17"/>
-          <w:szCs w:val="17"/>
-        </w:rPr>
-      </w:pPr>
       <w:r>
         <w:rPr>
           <w:rFonts w:ascii="Georgia" w:hAnsi="Georgia"/>
@@ -1503,35 +1638,16 @@
           <w:sz w:val="17"/>
           <w:szCs w:val="17"/>
         </w:rPr>
-        <w:t xml:space="preserve">Молочные </w:t>
-      </w:r>
-      <w:proofErr w:type="gramStart"/>
-      <w:r>
-        <w:rPr>
-          <w:rFonts w:ascii="Georgia" w:hAnsi="Georgia"/>
-          <w:sz w:val="17"/>
-          <w:szCs w:val="17"/>
-        </w:rPr>
-        <w:t xml:space="preserve">железы  </w:t>
-      </w:r>
-      <w:r>
-        <w:rPr>
-          <w:rFonts w:ascii="Georgia" w:hAnsi="Georgia"/>
-          <w:b/>
-          <w:sz w:val="17"/>
-          <w:szCs w:val="17"/>
-        </w:rPr>
-        <w:t>ПО</w:t>
-      </w:r>
-      <w:proofErr w:type="gramEnd"/>
-      <w:r>
-        <w:rPr>
-          <w:rFonts w:ascii="Georgia" w:hAnsi="Georgia"/>
-          <w:b/>
-          <w:sz w:val="17"/>
-          <w:szCs w:val="17"/>
-        </w:rPr>
-        <w:t xml:space="preserve"> ВОЗРАСТУ___________________________________________________________</w:t>
+        <w:t xml:space="preserve">Молочные железы  </w:t>
+      </w:r>
+      <w:r>
+        <w:rPr>
+          <w:rFonts w:ascii="Georgia" w:hAnsi="Georgia"/>
+          <w:b/>
+          <w:sz w:val="17"/>
+          <w:szCs w:val="17"/>
+        </w:rPr>
+        <w:t>ПО ВОЗРАСТУ___________________________________________________________</w:t>
       </w:r>
     </w:p>
     <w:p>
@@ -1627,33 +1743,15 @@
           <w:sz w:val="17"/>
           <w:szCs w:val="17"/>
         </w:rPr>
-        <w:t xml:space="preserve"> </w:t>
-      </w:r>
-      <w:proofErr w:type="gramStart"/>
-      <w:r>
-        <w:rPr>
-          <w:rFonts w:ascii="Georgia" w:hAnsi="Georgia"/>
-          <w:sz w:val="17"/>
-          <w:szCs w:val="17"/>
-        </w:rPr>
-        <w:t xml:space="preserve">тела </w:t>
-      </w:r>
-      <w:r>
-        <w:rPr>
-          <w:rFonts w:ascii="Georgia" w:hAnsi="Georgia"/>
-          <w:sz w:val="17"/>
-          <w:szCs w:val="17"/>
-        </w:rPr>
-        <w:t xml:space="preserve"> 36</w:t>
-      </w:r>
-      <w:proofErr w:type="gramEnd"/>
-      <w:r>
-        <w:rPr>
-          <w:rFonts w:ascii="Georgia" w:hAnsi="Georgia"/>
-          <w:sz w:val="17"/>
-          <w:szCs w:val="17"/>
-        </w:rPr>
-        <w:t xml:space="preserve">,6 </w:t>
+        <w:t xml:space="preserve"> тела </w:t>
+      </w:r>
+      <w:r>
+        <w:rPr>
+          <w:rFonts w:ascii="Georgia" w:hAnsi="Georgia"/>
+          <w:sz w:val="17"/>
+          <w:szCs w:val="17"/>
+        </w:rPr>
+        <w:t xml:space="preserve"> 36,6 </w:t>
       </w:r>
       <w:r>
         <w:rPr>
@@ -1755,23 +1853,13 @@
         </w:rPr>
         <w:t xml:space="preserve">ЯСНОЕ. </w:t>
       </w:r>
-      <w:proofErr w:type="gramStart"/>
-      <w:r>
-        <w:rPr>
-          <w:rFonts w:ascii="Georgia" w:hAnsi="Georgia"/>
-          <w:sz w:val="17"/>
-          <w:szCs w:val="17"/>
-        </w:rPr>
-        <w:t>Положение(</w:t>
-      </w:r>
-      <w:proofErr w:type="gramEnd"/>
-      <w:r>
-        <w:rPr>
-          <w:rFonts w:ascii="Georgia" w:hAnsi="Georgia"/>
-          <w:sz w:val="17"/>
-          <w:szCs w:val="17"/>
-        </w:rPr>
-        <w:t xml:space="preserve">активное, вынужденное) </w:t>
+      <w:r>
+        <w:rPr>
+          <w:rFonts w:ascii="Georgia" w:hAnsi="Georgia"/>
+          <w:sz w:val="17"/>
+          <w:szCs w:val="17"/>
+        </w:rPr>
+        <w:t xml:space="preserve">Положение(активное, вынужденное) </w:t>
       </w:r>
       <w:r>
         <w:rPr>
@@ -1991,25 +2079,7 @@
           <w:sz w:val="17"/>
           <w:szCs w:val="17"/>
         </w:rPr>
-        <w:t xml:space="preserve">Подкожная клетчатка (слабо, умеренно, чрезмерно </w:t>
-      </w:r>
-      <w:proofErr w:type="gramStart"/>
-      <w:r>
-        <w:rPr>
-          <w:rFonts w:ascii="Georgia" w:hAnsi="Georgia"/>
-          <w:sz w:val="17"/>
-          <w:szCs w:val="17"/>
-        </w:rPr>
-        <w:t>выражена,  пастозность</w:t>
-      </w:r>
-      <w:proofErr w:type="gramEnd"/>
-      <w:r>
-        <w:rPr>
-          <w:rFonts w:ascii="Georgia" w:hAnsi="Georgia"/>
-          <w:sz w:val="17"/>
-          <w:szCs w:val="17"/>
-        </w:rPr>
-        <w:t xml:space="preserve"> голеней, отеки, крепитации и др.) </w:t>
+        <w:t xml:space="preserve">Подкожная клетчатка (слабо, умеренно, чрезмерно выражена,  пастозность голеней, отеки, крепитации и др.) </w:t>
       </w:r>
       <w:r>
         <w:rPr>
@@ -2039,7 +2109,6 @@
         </w:rPr>
         <w:t xml:space="preserve">Ногти (здоровые, сухие, тусклые, ломкие, деформированные и др.) </w:t>
       </w:r>
-      <w:proofErr w:type="gramStart"/>
       <w:r>
         <w:rPr>
           <w:rFonts w:ascii="Georgia" w:hAnsi="Georgia"/>
@@ -2066,7 +2135,6 @@
         </w:rPr>
         <w:t>СУХИЕ</w:t>
       </w:r>
-      <w:proofErr w:type="gramEnd"/>
     </w:p>
     <w:p>
       <w:pPr>
@@ -2749,7 +2817,6 @@
         <w:t xml:space="preserve">Перкуссия легких (легочной </w:t>
       </w:r>
       <w:proofErr w:type="spellStart"/>
-      <w:proofErr w:type="gramStart"/>
       <w:r>
         <w:rPr>
           <w:rFonts w:ascii="Georgia" w:hAnsi="Georgia"/>
@@ -2759,7 +2826,6 @@
         <w:t>звук,коробочный</w:t>
       </w:r>
       <w:proofErr w:type="spellEnd"/>
-      <w:proofErr w:type="gramEnd"/>
       <w:r>
         <w:rPr>
           <w:rFonts w:ascii="Georgia" w:hAnsi="Georgia"/>
@@ -3215,30 +3281,271 @@
           <w:sz w:val="17"/>
           <w:szCs w:val="17"/>
         </w:rPr>
-        <w:t xml:space="preserve"> от </w:t>
-      </w:r>
-      <w:proofErr w:type="gramStart"/>
-      <w:r>
-        <w:rPr>
-          <w:rFonts w:ascii="Georgia" w:hAnsi="Georgia"/>
-          <w:b/>
-          <w:sz w:val="17"/>
-          <w:szCs w:val="17"/>
-        </w:rPr>
-        <w:t>СКЛ</w:t>
-      </w:r>
-      <w:r>
-        <w:rPr>
-          <w:rFonts w:ascii="Georgia" w:hAnsi="Georgia"/>
-          <w:sz w:val="17"/>
-          <w:szCs w:val="17"/>
-        </w:rPr>
-        <w:t xml:space="preserve">  ВЕРХНЯЯ</w:t>
-      </w:r>
-      <w:proofErr w:type="gramEnd"/>
-      <w:r>
-        <w:rPr>
-          <w:rFonts w:ascii="Georgia" w:hAnsi="Georgia"/>
+        <w:t xml:space="preserve"> от СКЛ</w:t>
+      </w:r>
+      <w:r>
+        <w:rPr>
+          <w:rFonts w:ascii="Georgia" w:hAnsi="Georgia"/>
+          <w:sz w:val="17"/>
+          <w:szCs w:val="17"/>
+        </w:rPr>
+        <w:t xml:space="preserve">  ВЕРХНЯЯ </w:t>
+      </w:r>
+      <w:r>
+        <w:rPr>
+          <w:rFonts w:ascii="Georgia" w:hAnsi="Georgia"/>
+          <w:b/>
+          <w:sz w:val="17"/>
+          <w:szCs w:val="17"/>
+        </w:rPr>
+        <w:t xml:space="preserve">на уровне </w:t>
+      </w:r>
+      <w:r>
+        <w:rPr>
+          <w:rFonts w:ascii="Georgia" w:hAnsi="Georgia"/>
+          <w:b/>
+          <w:sz w:val="17"/>
+          <w:szCs w:val="17"/>
+          <w:lang w:val="en-US"/>
+        </w:rPr>
+        <w:t>IV</w:t>
+      </w:r>
+      <w:r>
+        <w:rPr>
+          <w:rFonts w:ascii="Georgia" w:hAnsi="Georgia"/>
+          <w:b/>
+          <w:sz w:val="17"/>
+          <w:szCs w:val="17"/>
+        </w:rPr>
+        <w:t xml:space="preserve"> ребра</w:t>
+      </w:r>
+    </w:p>
+    <w:p>
+      <w:pPr>
+        <w:spacing w:before="168"/>
+        <w:jc w:val="both"/>
+        <w:rPr>
+          <w:rFonts w:ascii="Georgia" w:hAnsi="Georgia"/>
+          <w:sz w:val="17"/>
+          <w:szCs w:val="17"/>
+        </w:rPr>
+      </w:pPr>
+      <w:r>
+        <w:rPr>
+          <w:rFonts w:ascii="Georgia" w:hAnsi="Georgia"/>
+          <w:sz w:val="17"/>
+          <w:szCs w:val="17"/>
+        </w:rPr>
+        <w:t xml:space="preserve"> Сосудистый пучок </w:t>
+      </w:r>
+    </w:p>
+    <w:p>
+      <w:pPr>
+        <w:spacing w:before="168"/>
+        <w:jc w:val="both"/>
+        <w:rPr>
+          <w:rFonts w:ascii="Georgia" w:hAnsi="Georgia"/>
+          <w:b/>
+          <w:sz w:val="17"/>
+          <w:szCs w:val="17"/>
+        </w:rPr>
+      </w:pPr>
+      <w:r>
+        <w:rPr>
+          <w:rFonts w:ascii="Georgia" w:hAnsi="Georgia"/>
+          <w:sz w:val="17"/>
+          <w:szCs w:val="17"/>
+        </w:rPr>
+        <w:t xml:space="preserve">Аускультация сердца: на верхушке (тоны сохранны, ритмичны, шумов нет, </w:t>
+      </w:r>
+      <w:r>
+        <w:rPr>
+          <w:rFonts w:ascii="Georgia" w:hAnsi="Georgia"/>
+          <w:sz w:val="17"/>
+          <w:szCs w:val="17"/>
+          <w:lang w:val="en-US"/>
+        </w:rPr>
+        <w:t>I</w:t>
+      </w:r>
+      <w:r>
+        <w:rPr>
+          <w:rFonts w:ascii="Georgia" w:hAnsi="Georgia"/>
+          <w:sz w:val="17"/>
+          <w:szCs w:val="17"/>
+        </w:rPr>
+        <w:t xml:space="preserve"> тон сохранен, усилен, ослаблен, </w:t>
+      </w:r>
+      <w:r>
+        <w:rPr>
+          <w:rFonts w:ascii="Georgia" w:hAnsi="Georgia"/>
+          <w:sz w:val="17"/>
+          <w:szCs w:val="17"/>
+          <w:lang w:val="en-US"/>
+        </w:rPr>
+        <w:t>II</w:t>
+      </w:r>
+      <w:r>
+        <w:rPr>
+          <w:rFonts w:ascii="Georgia" w:hAnsi="Georgia"/>
+          <w:sz w:val="17"/>
+          <w:szCs w:val="17"/>
+        </w:rPr>
+        <w:t xml:space="preserve"> тон сохранен, ослаблен) </w:t>
+      </w:r>
+      <w:r>
+        <w:rPr>
+          <w:rFonts w:ascii="Georgia" w:hAnsi="Georgia"/>
+          <w:b/>
+          <w:sz w:val="17"/>
+          <w:szCs w:val="17"/>
+        </w:rPr>
+        <w:t xml:space="preserve">ТОНЫ СОХРАННЫ, РИТМИЧНЫ, ШУМОВ НЕТ, </w:t>
+      </w:r>
+      <w:r>
+        <w:rPr>
+          <w:rFonts w:ascii="Georgia" w:hAnsi="Georgia"/>
+          <w:b/>
+          <w:sz w:val="17"/>
+          <w:szCs w:val="17"/>
+          <w:lang w:val="en-US"/>
+        </w:rPr>
+        <w:t>I</w:t>
+      </w:r>
+      <w:r>
+        <w:rPr>
+          <w:rFonts w:ascii="Georgia" w:hAnsi="Georgia"/>
+          <w:b/>
+          <w:sz w:val="17"/>
+          <w:szCs w:val="17"/>
+        </w:rPr>
+        <w:t xml:space="preserve">  ТОН СОХРАНЕН, </w:t>
+      </w:r>
+      <w:r>
+        <w:rPr>
+          <w:rFonts w:ascii="Georgia" w:hAnsi="Georgia"/>
+          <w:b/>
+          <w:sz w:val="17"/>
+          <w:szCs w:val="17"/>
+          <w:lang w:val="en-US"/>
+        </w:rPr>
+        <w:t>II</w:t>
+      </w:r>
+      <w:r>
+        <w:rPr>
+          <w:rFonts w:ascii="Georgia" w:hAnsi="Georgia"/>
+          <w:b/>
+          <w:sz w:val="17"/>
+          <w:szCs w:val="17"/>
+        </w:rPr>
+        <w:t xml:space="preserve"> ТОН СОХРАНЕН _________</w:t>
+      </w:r>
+    </w:p>
+    <w:p>
+      <w:pPr>
+        <w:spacing w:before="168"/>
+        <w:jc w:val="both"/>
+        <w:rPr>
+          <w:rFonts w:ascii="Georgia" w:hAnsi="Georgia"/>
+          <w:sz w:val="17"/>
+          <w:szCs w:val="17"/>
+        </w:rPr>
+      </w:pPr>
+      <w:r>
+        <w:rPr>
+          <w:rFonts w:ascii="Georgia" w:hAnsi="Georgia"/>
+          <w:sz w:val="17"/>
+          <w:szCs w:val="17"/>
+        </w:rPr>
+        <w:t xml:space="preserve">Систолический шум (нет, есть, характеристика) </w:t>
+      </w:r>
+      <w:r>
+        <w:rPr>
+          <w:rFonts w:ascii="Georgia" w:hAnsi="Georgia"/>
+          <w:b/>
+          <w:sz w:val="17"/>
+          <w:szCs w:val="17"/>
+        </w:rPr>
+        <w:t>НЕТ ________________________________________________</w:t>
+      </w:r>
+    </w:p>
+    <w:p>
+      <w:pPr>
+        <w:spacing w:before="168"/>
+        <w:jc w:val="both"/>
+        <w:rPr>
+          <w:rFonts w:ascii="Georgia" w:hAnsi="Georgia"/>
+          <w:sz w:val="17"/>
+          <w:szCs w:val="17"/>
+        </w:rPr>
+      </w:pPr>
+      <w:r>
+        <w:rPr>
+          <w:rFonts w:ascii="Georgia" w:hAnsi="Georgia"/>
+          <w:sz w:val="17"/>
+          <w:szCs w:val="17"/>
+        </w:rPr>
+        <w:t xml:space="preserve">Диастолический шум (нет, есть, характеристика) </w:t>
+      </w:r>
+      <w:r>
+        <w:rPr>
+          <w:rFonts w:ascii="Georgia" w:hAnsi="Georgia"/>
+          <w:b/>
+          <w:sz w:val="17"/>
+          <w:szCs w:val="17"/>
+        </w:rPr>
+        <w:t>НЕТ _______________________________________________</w:t>
+      </w:r>
+    </w:p>
+    <w:p>
+      <w:pPr>
+        <w:spacing w:before="168"/>
+        <w:jc w:val="both"/>
+        <w:rPr>
+          <w:rFonts w:ascii="Georgia" w:hAnsi="Georgia"/>
+          <w:b/>
+          <w:sz w:val="17"/>
+          <w:szCs w:val="17"/>
+        </w:rPr>
+      </w:pPr>
+      <w:r>
+        <w:rPr>
+          <w:rFonts w:ascii="Georgia" w:hAnsi="Georgia"/>
+          <w:sz w:val="17"/>
+          <w:szCs w:val="17"/>
+        </w:rPr>
+        <w:t>На легочной артерии (</w:t>
+      </w:r>
+      <w:r>
+        <w:rPr>
+          <w:rFonts w:ascii="Georgia" w:hAnsi="Georgia"/>
+          <w:sz w:val="17"/>
+          <w:szCs w:val="17"/>
+          <w:lang w:val="en-US"/>
+        </w:rPr>
+        <w:t>II</w:t>
+      </w:r>
+      <w:r>
+        <w:rPr>
+          <w:rFonts w:ascii="Georgia" w:hAnsi="Georgia"/>
+          <w:sz w:val="17"/>
+          <w:szCs w:val="17"/>
+        </w:rPr>
+        <w:t xml:space="preserve"> сохранен, акцент, ослаблен) </w:t>
+      </w:r>
+      <w:r>
+        <w:rPr>
+          <w:rFonts w:ascii="Georgia" w:hAnsi="Georgia"/>
+          <w:b/>
+          <w:sz w:val="17"/>
+          <w:szCs w:val="17"/>
+          <w:lang w:val="en-US"/>
+        </w:rPr>
+        <w:t>II</w:t>
+      </w:r>
+      <w:r>
+        <w:rPr>
+          <w:rFonts w:ascii="Georgia" w:hAnsi="Georgia"/>
+          <w:b/>
           <w:sz w:val="17"/>
           <w:szCs w:val="17"/>
         </w:rPr>
@@ -3251,266 +3558,6 @@
           <w:sz w:val="17"/>
           <w:szCs w:val="17"/>
         </w:rPr>
-        <w:t xml:space="preserve">на уровне </w:t>
-      </w:r>
-      <w:r>
-        <w:rPr>
-          <w:rFonts w:ascii="Georgia" w:hAnsi="Georgia"/>
-          <w:b/>
-          <w:sz w:val="17"/>
-          <w:szCs w:val="17"/>
-          <w:lang w:val="en-US"/>
-        </w:rPr>
-        <w:t>IV</w:t>
-      </w:r>
-      <w:r>
-        <w:rPr>
-          <w:rFonts w:ascii="Georgia" w:hAnsi="Georgia"/>
-          <w:b/>
-          <w:sz w:val="17"/>
-          <w:szCs w:val="17"/>
-        </w:rPr>
-        <w:t xml:space="preserve"> ребра</w:t>
-      </w:r>
-    </w:p>
-    <w:p>
-      <w:pPr>
-        <w:spacing w:before="168"/>
-        <w:jc w:val="both"/>
-        <w:rPr>
-          <w:rFonts w:ascii="Georgia" w:hAnsi="Georgia"/>
-          <w:sz w:val="17"/>
-          <w:szCs w:val="17"/>
-        </w:rPr>
-      </w:pPr>
-      <w:r>
-        <w:rPr>
-          <w:rFonts w:ascii="Georgia" w:hAnsi="Georgia"/>
-          <w:sz w:val="17"/>
-          <w:szCs w:val="17"/>
-        </w:rPr>
-        <w:t xml:space="preserve"> Сосудистый пучок </w:t>
-      </w:r>
-    </w:p>
-    <w:p>
-      <w:pPr>
-        <w:spacing w:before="168"/>
-        <w:jc w:val="both"/>
-        <w:rPr>
-          <w:rFonts w:ascii="Georgia" w:hAnsi="Georgia"/>
-          <w:b/>
-          <w:sz w:val="17"/>
-          <w:szCs w:val="17"/>
-        </w:rPr>
-      </w:pPr>
-      <w:r>
-        <w:rPr>
-          <w:rFonts w:ascii="Georgia" w:hAnsi="Georgia"/>
-          <w:sz w:val="17"/>
-          <w:szCs w:val="17"/>
-        </w:rPr>
-        <w:t xml:space="preserve">Аускультация сердца: на верхушке (тоны сохранны, ритмичны, шумов нет, </w:t>
-      </w:r>
-      <w:r>
-        <w:rPr>
-          <w:rFonts w:ascii="Georgia" w:hAnsi="Georgia"/>
-          <w:sz w:val="17"/>
-          <w:szCs w:val="17"/>
-          <w:lang w:val="en-US"/>
-        </w:rPr>
-        <w:t>I</w:t>
-      </w:r>
-      <w:r>
-        <w:rPr>
-          <w:rFonts w:ascii="Georgia" w:hAnsi="Georgia"/>
-          <w:sz w:val="17"/>
-          <w:szCs w:val="17"/>
-        </w:rPr>
-        <w:t xml:space="preserve"> тон сохранен, усилен, ослаблен, </w:t>
-      </w:r>
-      <w:r>
-        <w:rPr>
-          <w:rFonts w:ascii="Georgia" w:hAnsi="Georgia"/>
-          <w:sz w:val="17"/>
-          <w:szCs w:val="17"/>
-          <w:lang w:val="en-US"/>
-        </w:rPr>
-        <w:t>II</w:t>
-      </w:r>
-      <w:r>
-        <w:rPr>
-          <w:rFonts w:ascii="Georgia" w:hAnsi="Georgia"/>
-          <w:sz w:val="17"/>
-          <w:szCs w:val="17"/>
-        </w:rPr>
-        <w:t xml:space="preserve"> тон сохранен, ослаблен) </w:t>
-      </w:r>
-      <w:r>
-        <w:rPr>
-          <w:rFonts w:ascii="Georgia" w:hAnsi="Georgia"/>
-          <w:b/>
-          <w:sz w:val="17"/>
-          <w:szCs w:val="17"/>
-        </w:rPr>
-        <w:t xml:space="preserve">ТОНЫ СОХРАННЫ, РИТМИЧНЫ, ШУМОВ НЕТ, </w:t>
-      </w:r>
-      <w:r>
-        <w:rPr>
-          <w:rFonts w:ascii="Georgia" w:hAnsi="Georgia"/>
-          <w:b/>
-          <w:sz w:val="17"/>
-          <w:szCs w:val="17"/>
-          <w:lang w:val="en-US"/>
-        </w:rPr>
-        <w:t>I</w:t>
-      </w:r>
-      <w:r>
-        <w:rPr>
-          <w:rFonts w:ascii="Georgia" w:hAnsi="Georgia"/>
-          <w:b/>
-          <w:sz w:val="17"/>
-          <w:szCs w:val="17"/>
-        </w:rPr>
-        <w:t xml:space="preserve">  ТОН СОХРАНЕН, </w:t>
-      </w:r>
-      <w:r>
-        <w:rPr>
-          <w:rFonts w:ascii="Georgia" w:hAnsi="Georgia"/>
-          <w:b/>
-          <w:sz w:val="17"/>
-          <w:szCs w:val="17"/>
-          <w:lang w:val="en-US"/>
-        </w:rPr>
-        <w:t>II</w:t>
-      </w:r>
-      <w:r>
-        <w:rPr>
-          <w:rFonts w:ascii="Georgia" w:hAnsi="Georgia"/>
-          <w:b/>
-          <w:sz w:val="17"/>
-          <w:szCs w:val="17"/>
-        </w:rPr>
-        <w:t xml:space="preserve"> ТОН СОХРАНЕН _________</w:t>
-      </w:r>
-    </w:p>
-    <w:p>
-      <w:pPr>
-        <w:spacing w:before="168"/>
-        <w:jc w:val="both"/>
-        <w:rPr>
-          <w:rFonts w:ascii="Georgia" w:hAnsi="Georgia"/>
-          <w:sz w:val="17"/>
-          <w:szCs w:val="17"/>
-        </w:rPr>
-      </w:pPr>
-      <w:r>
-        <w:rPr>
-          <w:rFonts w:ascii="Georgia" w:hAnsi="Georgia"/>
-          <w:sz w:val="17"/>
-          <w:szCs w:val="17"/>
-        </w:rPr>
-        <w:t xml:space="preserve">Систолический шум (нет, есть, характеристика) </w:t>
-      </w:r>
-      <w:r>
-        <w:rPr>
-          <w:rFonts w:ascii="Georgia" w:hAnsi="Georgia"/>
-          <w:b/>
-          <w:sz w:val="17"/>
-          <w:szCs w:val="17"/>
-        </w:rPr>
-        <w:t>НЕТ ________________________________________________</w:t>
-      </w:r>
-    </w:p>
-    <w:p>
-      <w:pPr>
-        <w:spacing w:before="168"/>
-        <w:jc w:val="both"/>
-        <w:rPr>
-          <w:rFonts w:ascii="Georgia" w:hAnsi="Georgia"/>
-          <w:sz w:val="17"/>
-          <w:szCs w:val="17"/>
-        </w:rPr>
-      </w:pPr>
-      <w:r>
-        <w:rPr>
-          <w:rFonts w:ascii="Georgia" w:hAnsi="Georgia"/>
-          <w:sz w:val="17"/>
-          <w:szCs w:val="17"/>
-        </w:rPr>
-        <w:t xml:space="preserve">Диастолический шум (нет, есть, характеристика) </w:t>
-      </w:r>
-      <w:r>
-        <w:rPr>
-          <w:rFonts w:ascii="Georgia" w:hAnsi="Georgia"/>
-          <w:b/>
-          <w:sz w:val="17"/>
-          <w:szCs w:val="17"/>
-        </w:rPr>
-        <w:t>НЕТ _______________________________________________</w:t>
-      </w:r>
-    </w:p>
-    <w:p>
-      <w:pPr>
-        <w:spacing w:before="168"/>
-        <w:jc w:val="both"/>
-        <w:rPr>
-          <w:rFonts w:ascii="Georgia" w:hAnsi="Georgia"/>
-          <w:b/>
-          <w:sz w:val="17"/>
-          <w:szCs w:val="17"/>
-        </w:rPr>
-      </w:pPr>
-      <w:r>
-        <w:rPr>
-          <w:rFonts w:ascii="Georgia" w:hAnsi="Georgia"/>
-          <w:sz w:val="17"/>
-          <w:szCs w:val="17"/>
-        </w:rPr>
-        <w:t>На легочной артерии (</w:t>
-      </w:r>
-      <w:r>
-        <w:rPr>
-          <w:rFonts w:ascii="Georgia" w:hAnsi="Georgia"/>
-          <w:sz w:val="17"/>
-          <w:szCs w:val="17"/>
-          <w:lang w:val="en-US"/>
-        </w:rPr>
-        <w:t>II</w:t>
-      </w:r>
-      <w:r>
-        <w:rPr>
-          <w:rFonts w:ascii="Georgia" w:hAnsi="Georgia"/>
-          <w:sz w:val="17"/>
-          <w:szCs w:val="17"/>
-        </w:rPr>
-        <w:t xml:space="preserve"> сохранен, акцент, ослаблен) </w:t>
-      </w:r>
-      <w:r>
-        <w:rPr>
-          <w:rFonts w:ascii="Georgia" w:hAnsi="Georgia"/>
-          <w:b/>
-          <w:sz w:val="17"/>
-          <w:szCs w:val="17"/>
-          <w:lang w:val="en-US"/>
-        </w:rPr>
-        <w:t>II</w:t>
-      </w:r>
-      <w:r>
-        <w:rPr>
-          <w:rFonts w:ascii="Georgia" w:hAnsi="Georgia"/>
-          <w:b/>
-          <w:sz w:val="17"/>
-          <w:szCs w:val="17"/>
-        </w:rPr>
-        <w:t xml:space="preserve"> </w:t>
-      </w:r>
-      <w:r>
-        <w:rPr>
-          <w:rFonts w:ascii="Georgia" w:hAnsi="Georgia"/>
-          <w:b/>
-          <w:sz w:val="17"/>
-          <w:szCs w:val="17"/>
-        </w:rPr>
         <w:t xml:space="preserve">ТОН </w:t>
       </w:r>
       <w:r>
@@ -3549,25 +3596,7 @@
           <w:sz w:val="17"/>
           <w:szCs w:val="17"/>
         </w:rPr>
-        <w:t xml:space="preserve">Систолические, </w:t>
-      </w:r>
-      <w:proofErr w:type="gramStart"/>
-      <w:r>
-        <w:rPr>
-          <w:rFonts w:ascii="Georgia" w:hAnsi="Georgia"/>
-          <w:sz w:val="17"/>
-          <w:szCs w:val="17"/>
-        </w:rPr>
-        <w:t>диастолические  шум</w:t>
-      </w:r>
-      <w:proofErr w:type="gramEnd"/>
-      <w:r>
-        <w:rPr>
-          <w:rFonts w:ascii="Georgia" w:hAnsi="Georgia"/>
-          <w:sz w:val="17"/>
-          <w:szCs w:val="17"/>
-        </w:rPr>
-        <w:t xml:space="preserve"> (нет, есть, характеристика) </w:t>
+        <w:t xml:space="preserve">Систолические, диастолические  шум (нет, есть, характеристика) </w:t>
       </w:r>
       <w:r>
         <w:rPr>
@@ -3762,16 +3791,7 @@
           <w:sz w:val="17"/>
           <w:szCs w:val="17"/>
         </w:rPr>
-        <w:t xml:space="preserve">ДЕФИЦИТ </w:t>
-      </w:r>
-      <w:proofErr w:type="gramStart"/>
-      <w:r>
-        <w:rPr>
-          <w:rFonts w:ascii="Georgia" w:hAnsi="Georgia"/>
-          <w:sz w:val="17"/>
-          <w:szCs w:val="17"/>
-        </w:rPr>
-        <w:t xml:space="preserve">ПУЛЬСА  </w:t>
+        <w:t xml:space="preserve">ДЕФИЦИТ ПУЛЬСА  </w:t>
       </w:r>
       <w:r>
         <w:rPr>
@@ -3782,7 +3802,6 @@
         </w:rPr>
         <w:t>НЕТ</w:t>
       </w:r>
-      <w:proofErr w:type="gramEnd"/>
       <w:r>
         <w:rPr>
           <w:rFonts w:ascii="Georgia" w:hAnsi="Georgia"/>
@@ -3976,7 +3995,6 @@
           <w:szCs w:val="17"/>
         </w:rPr>
       </w:pPr>
-      <w:proofErr w:type="gramStart"/>
       <w:r>
         <w:rPr>
           <w:rFonts w:ascii="Georgia" w:hAnsi="Georgia"/>
@@ -4002,7 +4020,6 @@
         </w:rPr>
         <w:t xml:space="preserve"> санированы</w:t>
       </w:r>
-      <w:proofErr w:type="gramEnd"/>
       <w:r>
         <w:rPr>
           <w:rFonts w:ascii="Georgia" w:hAnsi="Georgia"/>
@@ -4193,34 +4210,15 @@
           <w:sz w:val="17"/>
           <w:szCs w:val="17"/>
         </w:rPr>
-        <w:t xml:space="preserve">ГРАНИЦЫ ПО КУРЛОВУ В </w:t>
-      </w:r>
-      <w:proofErr w:type="gramStart"/>
-      <w:r>
-        <w:rPr>
-          <w:rFonts w:ascii="Georgia" w:hAnsi="Georgia"/>
-          <w:b/>
-          <w:sz w:val="17"/>
-          <w:szCs w:val="17"/>
-        </w:rPr>
-        <w:t>НОРМЕ</w:t>
-      </w:r>
-      <w:r>
-        <w:rPr>
-          <w:rFonts w:ascii="Georgia" w:hAnsi="Georgia"/>
-          <w:sz w:val="17"/>
-          <w:szCs w:val="17"/>
-        </w:rPr>
-        <w:t>,  увеличены</w:t>
-      </w:r>
-      <w:proofErr w:type="gramEnd"/>
-      <w:r>
-        <w:rPr>
-          <w:rFonts w:ascii="Georgia" w:hAnsi="Georgia"/>
-          <w:sz w:val="17"/>
-          <w:szCs w:val="17"/>
-        </w:rPr>
-        <w:t>: верхняя по СКЛ____</w:t>
+        <w:t>ГРАНИЦЫ ПО КУРЛОВУ В НОРМЕ</w:t>
+      </w:r>
+      <w:r>
+        <w:rPr>
+          <w:rFonts w:ascii="Georgia" w:hAnsi="Georgia"/>
+          <w:sz w:val="17"/>
+          <w:szCs w:val="17"/>
+        </w:rPr>
+        <w:t>,  увеличены: верхняя по СКЛ____</w:t>
       </w:r>
       <w:r>
         <w:rPr>
@@ -4443,7 +4441,6 @@
         </w:rPr>
         <w:t xml:space="preserve"> </w:t>
       </w:r>
-      <w:proofErr w:type="gramStart"/>
       <w:r>
         <w:rPr>
           <w:rFonts w:ascii="Georgia" w:hAnsi="Georgia"/>
@@ -4459,16 +4456,7 @@
           <w:sz w:val="17"/>
           <w:szCs w:val="17"/>
         </w:rPr>
-        <w:t>симптомы</w:t>
-      </w:r>
-      <w:proofErr w:type="gramEnd"/>
-      <w:r>
-        <w:rPr>
-          <w:rFonts w:ascii="Georgia" w:hAnsi="Georgia"/>
-          <w:sz w:val="17"/>
-          <w:szCs w:val="17"/>
-        </w:rPr>
-        <w:t xml:space="preserve"> желчного пузыря (+/-)  </w:t>
+        <w:t xml:space="preserve">симптомы желчного пузыря (+/-)  </w:t>
       </w:r>
       <w:r>
         <w:rPr>
@@ -4604,7 +4592,6 @@
           <w:szCs w:val="17"/>
         </w:rPr>
       </w:pPr>
-      <w:proofErr w:type="gramStart"/>
       <w:r>
         <w:rPr>
           <w:rFonts w:ascii="Georgia" w:hAnsi="Georgia"/>
@@ -4628,16 +4615,7 @@
           <w:sz w:val="17"/>
           <w:szCs w:val="17"/>
         </w:rPr>
-        <w:t>границы</w:t>
-      </w:r>
-      <w:proofErr w:type="gramEnd"/>
-      <w:r>
-        <w:rPr>
-          <w:rFonts w:ascii="Georgia" w:hAnsi="Georgia"/>
-          <w:sz w:val="17"/>
-          <w:szCs w:val="17"/>
-        </w:rPr>
-        <w:t xml:space="preserve"> ВЕРХНЯЯ ГРАНИЦА ПО СРЕДНЕПОДМЫШЕЧНОЙ ЛИНИИ</w:t>
+        <w:t>границы ВЕРХНЯЯ ГРАНИЦА ПО СРЕДНЕПОДМЫШЕЧНОЙ ЛИНИИ</w:t>
       </w:r>
       <w:r>
         <w:rPr>
@@ -5320,7 +5298,6 @@
           <w:szCs w:val="17"/>
         </w:rPr>
       </w:pPr>
-      <w:proofErr w:type="gramStart"/>
       <w:r>
         <w:rPr>
           <w:rFonts w:ascii="Georgia" w:hAnsi="Georgia"/>
@@ -5336,17 +5313,7 @@
           <w:sz w:val="17"/>
           <w:szCs w:val="17"/>
         </w:rPr>
-        <w:t>НЕТ</w:t>
-      </w:r>
-      <w:proofErr w:type="gramEnd"/>
-      <w:r>
-        <w:rPr>
-          <w:rFonts w:ascii="Georgia" w:hAnsi="Georgia"/>
-          <w:b/>
-          <w:sz w:val="17"/>
-          <w:szCs w:val="17"/>
-        </w:rPr>
-        <w:t xml:space="preserve"> _______ </w:t>
+        <w:t xml:space="preserve">НЕТ _______ </w:t>
       </w:r>
       <w:r>
         <w:rPr>
@@ -5583,81 +5550,53 @@
           <w:sz w:val="18"/>
           <w:szCs w:val="18"/>
         </w:rPr>
-        <w:t xml:space="preserve">НЕВРОЛОГИЧЕСКИЙ СТАТУС: Сознание ясное, ориентация во времени и в пространстве сохранена. </w:t>
-      </w:r>
-      <w:proofErr w:type="gramStart"/>
+        <w:t xml:space="preserve">НЕВРОЛОГИЧЕСКИЙ СТАТУС: Сознание ясное, ориентация во времени и в пространстве сохранена. Зрачки  OD = OS, фотореакция на свет живая. Болей и парестезий в лице не отмечается. </w:t>
+      </w:r>
+      <w:proofErr w:type="spellStart"/>
       <w:r>
         <w:rPr>
           <w:rFonts w:ascii="Georgia" w:hAnsi="Georgia"/>
           <w:sz w:val="18"/>
           <w:szCs w:val="18"/>
         </w:rPr>
-        <w:t>Зрачки  OD</w:t>
-      </w:r>
-      <w:proofErr w:type="gramEnd"/>
+        <w:t>Тригеминальные</w:t>
+      </w:r>
+      <w:proofErr w:type="spellEnd"/>
       <w:r>
         <w:rPr>
           <w:rFonts w:ascii="Georgia" w:hAnsi="Georgia"/>
           <w:sz w:val="18"/>
           <w:szCs w:val="18"/>
         </w:rPr>
-        <w:t xml:space="preserve"> = OS, фотореакция на свет живая. Болей и парестезий в лице не отмечается. </w:t>
-      </w:r>
-      <w:proofErr w:type="spellStart"/>
+        <w:t xml:space="preserve"> точки при пальпации безболезненны. Чувствительность лица не нарушена. Лицо симметрично, язык </w:t>
+      </w:r>
       <w:r>
         <w:rPr>
           <w:rFonts w:ascii="Georgia" w:hAnsi="Georgia"/>
           <w:sz w:val="18"/>
           <w:szCs w:val="18"/>
-        </w:rPr>
-        <w:t>Тригеминальные</w:t>
-      </w:r>
-      <w:proofErr w:type="spellEnd"/>
+          <w:lang w:val="en-US"/>
+        </w:rPr>
+        <w:t>media</w:t>
+      </w:r>
       <w:r>
         <w:rPr>
           <w:rFonts w:ascii="Georgia" w:hAnsi="Georgia"/>
           <w:sz w:val="18"/>
           <w:szCs w:val="18"/>
         </w:rPr>
-        <w:t xml:space="preserve"> точки при пальпации безболезненны. Чувствительность лица не нарушена. Лицо симметрично, язык </w:t>
-      </w:r>
+        <w:t xml:space="preserve">. Носогубные складки одинаковы с обеих сторон, (D=S). Объем активных движений в поясничном отделе позвоночника сохранен. При пассивных движениях тонус равномерный на симметричных участках, не изменен. Рефлексы  </w:t>
+      </w:r>
+      <w:proofErr w:type="spellStart"/>
       <w:r>
         <w:rPr>
           <w:rFonts w:ascii="Georgia" w:hAnsi="Georgia"/>
           <w:sz w:val="18"/>
           <w:szCs w:val="18"/>
-          <w:lang w:val="en-US"/>
-        </w:rPr>
-        <w:t>media</w:t>
-      </w:r>
-      <w:r>
-        <w:rPr>
-          <w:rFonts w:ascii="Georgia" w:hAnsi="Georgia"/>
-          <w:sz w:val="18"/>
-          <w:szCs w:val="18"/>
-        </w:rPr>
-        <w:t xml:space="preserve">. Носогубные складки одинаковы с обеих сторон, (D=S). Объем активных движений в поясничном отделе позвоночника сохранен. При пассивных движениях тонус равномерный на симметричных участках, не изменен. </w:t>
-      </w:r>
-      <w:proofErr w:type="gramStart"/>
-      <w:r>
-        <w:rPr>
-          <w:rFonts w:ascii="Georgia" w:hAnsi="Georgia"/>
-          <w:sz w:val="18"/>
-          <w:szCs w:val="18"/>
-        </w:rPr>
-        <w:t xml:space="preserve">Рефлексы  </w:t>
-      </w:r>
-      <w:proofErr w:type="spellStart"/>
-      <w:r>
-        <w:rPr>
-          <w:rFonts w:ascii="Georgia" w:hAnsi="Georgia"/>
-          <w:sz w:val="18"/>
-          <w:szCs w:val="18"/>
         </w:rPr>
         <w:t>сгибательно</w:t>
       </w:r>
       <w:proofErr w:type="spellEnd"/>
-      <w:proofErr w:type="gramEnd"/>
       <w:r>
         <w:rPr>
           <w:rFonts w:ascii="Georgia" w:hAnsi="Georgia"/>
@@ -6156,7 +6095,6 @@
           <w:szCs w:val="17"/>
         </w:rPr>
       </w:pPr>
-      <w:proofErr w:type="gramStart"/>
       <w:r>
         <w:rPr>
           <w:rFonts w:ascii="Georgia" w:hAnsi="Georgia"/>
@@ -6173,17 +6111,7 @@
           <w:sz w:val="17"/>
           <w:szCs w:val="17"/>
         </w:rPr>
-        <w:t xml:space="preserve">  </w:t>
-      </w:r>
-      <w:proofErr w:type="gramEnd"/>
-      <w:r>
-        <w:rPr>
-          <w:rFonts w:ascii="Georgia" w:hAnsi="Georgia"/>
-          <w:b/>
-          <w:sz w:val="17"/>
-          <w:szCs w:val="17"/>
-        </w:rPr>
-        <w:t xml:space="preserve">     </w:t>
+        <w:t xml:space="preserve">       </w:t>
       </w:r>
       <w:r>
         <w:rPr>
@@ -6336,7 +6264,7 @@
           <v:shape id="_x0000_i1025" type="#_x0000_t75" style="width:59.5pt;height:25pt" o:ole="">
             <v:imagedata r:id="rId4" o:title=""/>
           </v:shape>
-          <o:OLEObject Type="Embed" ProgID="PBrush" ShapeID="_x0000_i1025" DrawAspect="Content" ObjectID="_1770232067" r:id="rId5"/>
+          <o:OLEObject Type="Embed" ProgID="PBrush" ShapeID="_x0000_i1025" DrawAspect="Content" ObjectID="_1770933430" r:id="rId5"/>
         </w:object>
       </w:r>
     </w:p>

</xml_diff>

<commit_message>
added this properties 1)general condition 2)pacientConscious 3)pacientPositon 4)pacientBodyTemperature and etc)
</commit_message>
<xml_diff>
--- a/WinformsMicrosoft/Template/ORG.docx
+++ b/WinformsMicrosoft/Template/ORG.docx
@@ -72,19 +72,8 @@
           <w:sz w:val="20"/>
           <w:szCs w:val="20"/>
         </w:rPr>
-        <w:t xml:space="preserve">Время </w:t>
-      </w:r>
-      <w:proofErr w:type="gramStart"/>
-      <w:r>
-        <w:rPr>
-          <w:rFonts w:ascii="Georgia" w:hAnsi="Georgia"/>
-          <w:b/>
-          <w:sz w:val="20"/>
-          <w:szCs w:val="20"/>
-        </w:rPr>
-        <w:t xml:space="preserve">осмотра:   </w:t>
-      </w:r>
-      <w:proofErr w:type="gramEnd"/>
+        <w:t xml:space="preserve">Время осмотра:   </w:t>
+      </w:r>
       <w:r>
         <w:rPr>
           <w:rFonts w:ascii="Georgia" w:hAnsi="Georgia"/>
@@ -163,7 +152,6 @@
         </w:rPr>
         <w:t>FIO</w:t>
       </w:r>
-      <w:proofErr w:type="gramStart"/>
       <w:r>
         <w:rPr>
           <w:rFonts w:ascii="Georgia" w:hAnsi="Georgia"/>
@@ -197,7 +185,6 @@
         </w:rPr>
         <w:t>&lt;</w:t>
       </w:r>
-      <w:proofErr w:type="gramEnd"/>
       <w:r>
         <w:rPr>
           <w:rFonts w:ascii="Georgia" w:hAnsi="Georgia"/>
@@ -321,7 +308,6 @@
           <w:lang w:val="en-US"/>
         </w:rPr>
       </w:pPr>
-      <w:proofErr w:type="gramStart"/>
       <w:r>
         <w:rPr>
           <w:rFonts w:ascii="Georgia" w:hAnsi="Georgia"/>
@@ -348,7 +334,6 @@
         </w:rPr>
         <w:t xml:space="preserve"> </w:t>
       </w:r>
-      <w:proofErr w:type="gramEnd"/>
       <w:r>
         <w:rPr>
           <w:rFonts w:ascii="Georgia" w:hAnsi="Georgia"/>
@@ -524,27 +509,7 @@
           <w:szCs w:val="20"/>
           <w:lang w:val="en-US"/>
         </w:rPr>
-        <w:t>&lt;</w:t>
-      </w:r>
-      <w:proofErr w:type="spellStart"/>
-      <w:r>
-        <w:rPr>
-          <w:rFonts w:ascii="Georgia" w:hAnsi="Georgia"/>
-          <w:sz w:val="20"/>
-          <w:szCs w:val="20"/>
-          <w:lang w:val="en-US"/>
-        </w:rPr>
-        <w:t>morbi</w:t>
-      </w:r>
-      <w:proofErr w:type="spellEnd"/>
-      <w:r>
-        <w:rPr>
-          <w:rFonts w:ascii="Georgia" w:hAnsi="Georgia"/>
-          <w:sz w:val="20"/>
-          <w:szCs w:val="20"/>
-          <w:lang w:val="en-US"/>
-        </w:rPr>
-        <w:t>&gt;</w:t>
+        <w:t>&lt;morbi&gt;</w:t>
       </w:r>
     </w:p>
     <w:p>
@@ -728,7 +693,6 @@
           <w:szCs w:val="20"/>
         </w:rPr>
       </w:pPr>
-      <w:proofErr w:type="spellStart"/>
       <w:r>
         <w:rPr>
           <w:rFonts w:ascii="Georgia" w:hAnsi="Georgia"/>
@@ -737,7 +701,6 @@
         </w:rPr>
         <w:t>Профвредности</w:t>
       </w:r>
-      <w:proofErr w:type="spellEnd"/>
       <w:r>
         <w:rPr>
           <w:rFonts w:ascii="Georgia" w:hAnsi="Georgia"/>
@@ -763,7 +726,6 @@
         </w:rPr>
         <w:t>&lt;</w:t>
       </w:r>
-      <w:proofErr w:type="spellStart"/>
       <w:r>
         <w:rPr>
           <w:rFonts w:ascii="Georgia" w:eastAsiaTheme="minorHAnsi" w:hAnsi="Georgia" w:cs="Cascadia Mono"/>
@@ -773,7 +735,6 @@
         </w:rPr>
         <w:t>occupationalHazards</w:t>
       </w:r>
-      <w:proofErr w:type="spellEnd"/>
       <w:r>
         <w:rPr>
           <w:rFonts w:ascii="Georgia" w:eastAsiaTheme="minorHAnsi" w:hAnsi="Georgia" w:cs="Cascadia Mono"/>
@@ -795,7 +756,6 @@
           <w:lang w:val="en-US"/>
         </w:rPr>
       </w:pPr>
-      <w:proofErr w:type="spellStart"/>
       <w:r>
         <w:rPr>
           <w:rFonts w:ascii="Georgia" w:hAnsi="Georgia"/>
@@ -804,7 +764,6 @@
         </w:rPr>
         <w:t>Пенсионность</w:t>
       </w:r>
-      <w:proofErr w:type="spellEnd"/>
       <w:r>
         <w:rPr>
           <w:rFonts w:ascii="Georgia" w:hAnsi="Georgia"/>
@@ -995,23 +954,13 @@
           <w:szCs w:val="20"/>
         </w:rPr>
       </w:pPr>
-      <w:proofErr w:type="gramStart"/>
-      <w:r>
-        <w:rPr>
-          <w:rFonts w:ascii="Georgia" w:hAnsi="Georgia"/>
-          <w:sz w:val="20"/>
-          <w:szCs w:val="20"/>
-        </w:rPr>
-        <w:t>Перенесенные  болезни</w:t>
-      </w:r>
-      <w:proofErr w:type="gramEnd"/>
-      <w:r>
-        <w:rPr>
-          <w:rFonts w:ascii="Georgia" w:hAnsi="Georgia"/>
-          <w:sz w:val="20"/>
-          <w:szCs w:val="20"/>
-        </w:rPr>
-        <w:t xml:space="preserve"> и травмы</w:t>
+      <w:r>
+        <w:rPr>
+          <w:rFonts w:ascii="Georgia" w:hAnsi="Georgia"/>
+          <w:sz w:val="20"/>
+          <w:szCs w:val="20"/>
+        </w:rPr>
+        <w:t>Перенесенные  болезни и травмы</w:t>
       </w:r>
       <w:r>
         <w:rPr>
@@ -1021,7 +970,6 @@
         </w:rPr>
         <w:t>: &lt;</w:t>
       </w:r>
-      <w:proofErr w:type="spellStart"/>
       <w:r>
         <w:rPr>
           <w:rFonts w:ascii="Georgia" w:hAnsi="Georgia"/>
@@ -1031,7 +979,6 @@
         </w:rPr>
         <w:t>pastillness</w:t>
       </w:r>
-      <w:proofErr w:type="spellEnd"/>
       <w:r>
         <w:rPr>
           <w:rFonts w:ascii="Georgia" w:hAnsi="Georgia"/>
@@ -1081,247 +1028,580 @@
           <w:sz w:val="20"/>
           <w:szCs w:val="20"/>
         </w:rPr>
+        <w:t>&lt;zimoticdiseases&gt;</w:t>
+      </w:r>
+    </w:p>
+    <w:p>
+      <w:pPr>
+        <w:spacing w:before="168"/>
+        <w:rPr>
+          <w:rFonts w:ascii="Georgia" w:hAnsi="Georgia"/>
+          <w:sz w:val="20"/>
+          <w:szCs w:val="20"/>
+        </w:rPr>
+      </w:pPr>
+      <w:r>
+        <w:rPr>
+          <w:rFonts w:ascii="Georgia" w:hAnsi="Georgia"/>
+          <w:sz w:val="20"/>
+          <w:szCs w:val="20"/>
+        </w:rPr>
+        <w:t>Аллергический анамнез</w:t>
+      </w:r>
+      <w:r>
+        <w:rPr>
+          <w:rFonts w:ascii="Georgia" w:hAnsi="Georgia"/>
+          <w:sz w:val="20"/>
+          <w:szCs w:val="20"/>
+        </w:rPr>
+        <w:t>: &lt;</w:t>
+      </w:r>
+      <w:r>
+        <w:rPr>
+          <w:rFonts w:ascii="Georgia" w:hAnsi="Georgia"/>
+          <w:sz w:val="20"/>
+          <w:szCs w:val="20"/>
+          <w:lang w:val="en-US"/>
+        </w:rPr>
+        <w:t>allergyHistory</w:t>
+      </w:r>
+      <w:r>
+        <w:rPr>
+          <w:rFonts w:ascii="Georgia" w:hAnsi="Georgia"/>
+          <w:sz w:val="20"/>
+          <w:szCs w:val="20"/>
+        </w:rPr>
+        <w:t>&gt;</w:t>
+      </w:r>
+    </w:p>
+    <w:p>
+      <w:pPr>
+        <w:spacing w:before="168"/>
+        <w:rPr>
+          <w:rFonts w:ascii="Georgia" w:hAnsi="Georgia"/>
+          <w:sz w:val="20"/>
+          <w:szCs w:val="20"/>
+        </w:rPr>
+      </w:pPr>
+      <w:r>
+        <w:rPr>
+          <w:rFonts w:ascii="Georgia" w:hAnsi="Georgia"/>
+          <w:sz w:val="20"/>
+          <w:szCs w:val="20"/>
+        </w:rPr>
+        <w:t>Факторы риска</w:t>
+      </w:r>
+      <w:r>
+        <w:rPr>
+          <w:rFonts w:ascii="Georgia" w:hAnsi="Georgia"/>
+          <w:sz w:val="20"/>
+          <w:szCs w:val="20"/>
+        </w:rPr>
+        <w:t xml:space="preserve"> </w:t>
+      </w:r>
+      <w:r>
+        <w:rPr>
+          <w:rFonts w:ascii="Georgia" w:hAnsi="Georgia"/>
+          <w:b/>
+          <w:sz w:val="20"/>
+          <w:szCs w:val="20"/>
+        </w:rPr>
+        <w:t>возраст, пол</w:t>
+      </w:r>
+      <w:r>
+        <w:rPr>
+          <w:rFonts w:ascii="Georgia" w:hAnsi="Georgia"/>
+          <w:sz w:val="20"/>
+          <w:szCs w:val="20"/>
+        </w:rPr>
+        <w:t xml:space="preserve"> </w:t>
+      </w:r>
+      <w:r>
+        <w:rPr>
+          <w:rFonts w:ascii="Georgia" w:hAnsi="Georgia"/>
+          <w:sz w:val="20"/>
+          <w:szCs w:val="20"/>
+        </w:rPr>
+        <w:t>_________________________________________________________________</w:t>
+      </w:r>
+    </w:p>
+    <w:p>
+      <w:pPr>
+        <w:spacing w:before="168"/>
+        <w:jc w:val="both"/>
+        <w:rPr>
+          <w:rFonts w:ascii="Georgia" w:hAnsi="Georgia"/>
+          <w:sz w:val="20"/>
+          <w:szCs w:val="20"/>
+        </w:rPr>
+      </w:pPr>
+      <w:r>
+        <w:rPr>
+          <w:rFonts w:ascii="Georgia" w:hAnsi="Georgia"/>
+          <w:sz w:val="20"/>
+          <w:szCs w:val="20"/>
+        </w:rPr>
+        <w:t>__________________________________________________________________________________________________________________________________________________________</w:t>
+      </w:r>
+    </w:p>
+    <w:p>
+      <w:pPr>
+        <w:spacing w:before="168"/>
+        <w:jc w:val="both"/>
+        <w:rPr>
+          <w:rFonts w:ascii="Georgia" w:hAnsi="Georgia"/>
+          <w:sz w:val="17"/>
+          <w:szCs w:val="17"/>
+        </w:rPr>
+      </w:pPr>
+    </w:p>
+    <w:p>
+      <w:pPr>
+        <w:spacing w:before="168"/>
+        <w:jc w:val="both"/>
+        <w:rPr>
+          <w:rFonts w:ascii="Georgia" w:hAnsi="Georgia"/>
+          <w:sz w:val="17"/>
+          <w:szCs w:val="17"/>
+        </w:rPr>
+      </w:pPr>
+    </w:p>
+    <w:p>
+      <w:pPr>
+        <w:spacing w:before="168"/>
+        <w:jc w:val="both"/>
+        <w:rPr>
+          <w:rFonts w:ascii="Georgia" w:hAnsi="Georgia"/>
+          <w:sz w:val="17"/>
+          <w:szCs w:val="17"/>
+        </w:rPr>
+      </w:pPr>
+    </w:p>
+    <w:p>
+      <w:pPr>
+        <w:spacing w:before="168"/>
+        <w:jc w:val="both"/>
+        <w:rPr>
+          <w:rFonts w:ascii="Georgia" w:hAnsi="Georgia"/>
+          <w:sz w:val="17"/>
+          <w:szCs w:val="17"/>
+        </w:rPr>
+      </w:pPr>
+    </w:p>
+    <w:p>
+      <w:pPr>
+        <w:spacing w:before="168"/>
+        <w:jc w:val="both"/>
+        <w:rPr>
+          <w:rFonts w:ascii="Georgia" w:hAnsi="Georgia"/>
+          <w:sz w:val="17"/>
+          <w:szCs w:val="17"/>
+        </w:rPr>
+      </w:pPr>
+    </w:p>
+    <w:p>
+      <w:pPr>
+        <w:spacing w:before="168"/>
+        <w:jc w:val="both"/>
+        <w:rPr>
+          <w:rFonts w:ascii="Georgia" w:hAnsi="Georgia"/>
+          <w:sz w:val="17"/>
+          <w:szCs w:val="17"/>
+        </w:rPr>
+      </w:pPr>
+    </w:p>
+    <w:p>
+      <w:pPr>
+        <w:spacing w:before="168"/>
+        <w:jc w:val="both"/>
+        <w:rPr>
+          <w:rFonts w:ascii="Georgia" w:hAnsi="Georgia"/>
+          <w:sz w:val="17"/>
+          <w:szCs w:val="17"/>
+        </w:rPr>
+      </w:pPr>
+    </w:p>
+    <w:p>
+      <w:pPr>
+        <w:spacing w:before="168"/>
+        <w:jc w:val="both"/>
+        <w:rPr>
+          <w:rFonts w:ascii="Georgia" w:hAnsi="Georgia"/>
+          <w:sz w:val="17"/>
+          <w:szCs w:val="17"/>
+        </w:rPr>
+      </w:pPr>
+    </w:p>
+    <w:p>
+      <w:pPr>
+        <w:spacing w:before="168"/>
+        <w:jc w:val="both"/>
+        <w:rPr>
+          <w:rFonts w:ascii="Georgia" w:hAnsi="Georgia"/>
+          <w:sz w:val="17"/>
+          <w:szCs w:val="17"/>
+        </w:rPr>
+      </w:pPr>
+      <w:r>
+        <w:rPr>
+          <w:rFonts w:ascii="Georgia" w:hAnsi="Georgia"/>
+          <w:sz w:val="17"/>
+          <w:szCs w:val="17"/>
+        </w:rPr>
+        <w:t>У женщин месячные</w:t>
+      </w:r>
+      <w:r>
+        <w:rPr>
+          <w:rFonts w:ascii="Georgia" w:hAnsi="Georgia"/>
+          <w:sz w:val="17"/>
+          <w:szCs w:val="17"/>
+        </w:rPr>
+        <w:t>:</w:t>
+      </w:r>
+      <w:r>
+        <w:rPr>
+          <w:rFonts w:ascii="Georgia" w:hAnsi="Georgia"/>
+          <w:sz w:val="17"/>
+          <w:szCs w:val="17"/>
+        </w:rPr>
+        <w:t xml:space="preserve"> </w:t>
+      </w:r>
+      <w:r>
+        <w:rPr>
+          <w:rFonts w:ascii="Georgia" w:hAnsi="Georgia"/>
+          <w:sz w:val="17"/>
+          <w:szCs w:val="17"/>
+        </w:rPr>
+        <w:t>&lt;pregnancyData&gt;</w:t>
+      </w:r>
+    </w:p>
+    <w:p>
+      <w:pPr>
+        <w:spacing w:before="168"/>
+        <w:jc w:val="both"/>
+        <w:rPr>
+          <w:rFonts w:ascii="Georgia" w:hAnsi="Georgia"/>
+          <w:sz w:val="17"/>
+          <w:szCs w:val="17"/>
+        </w:rPr>
+      </w:pPr>
+      <w:r>
+        <w:rPr>
+          <w:rFonts w:ascii="Georgia" w:hAnsi="Georgia"/>
+          <w:sz w:val="17"/>
+          <w:szCs w:val="17"/>
+        </w:rPr>
+        <w:t xml:space="preserve">Климакс </w:t>
+      </w:r>
+      <w:r>
+        <w:rPr>
+          <w:rFonts w:ascii="Georgia" w:hAnsi="Georgia"/>
+          <w:sz w:val="17"/>
+          <w:szCs w:val="17"/>
+        </w:rPr>
+        <w:t xml:space="preserve"> с  </w:t>
+      </w:r>
+      <w:r>
+        <w:rPr>
+          <w:rFonts w:ascii="Georgia" w:hAnsi="Georgia"/>
+          <w:sz w:val="17"/>
+          <w:szCs w:val="17"/>
+        </w:rPr>
         <w:t>&lt;</w:t>
       </w:r>
-      <w:proofErr w:type="spellStart"/>
-      <w:r>
-        <w:rPr>
-          <w:rFonts w:ascii="Georgia" w:hAnsi="Georgia"/>
-          <w:sz w:val="20"/>
-          <w:szCs w:val="20"/>
-        </w:rPr>
-        <w:t>zimoticdiseases</w:t>
-      </w:r>
-      <w:proofErr w:type="spellEnd"/>
-      <w:r>
-        <w:rPr>
-          <w:rFonts w:ascii="Georgia" w:hAnsi="Georgia"/>
-          <w:sz w:val="20"/>
-          <w:szCs w:val="20"/>
+      <w:r>
+        <w:rPr>
+          <w:rFonts w:ascii="Georgia" w:hAnsi="Georgia"/>
+          <w:sz w:val="17"/>
+          <w:szCs w:val="17"/>
+          <w:lang w:val="en-US"/>
+        </w:rPr>
+        <w:t>climactericNum</w:t>
+      </w:r>
+      <w:r>
+        <w:rPr>
+          <w:rFonts w:ascii="Georgia" w:hAnsi="Georgia"/>
+          <w:sz w:val="17"/>
+          <w:szCs w:val="17"/>
         </w:rPr>
         <w:t>&gt;</w:t>
       </w:r>
-    </w:p>
-    <w:p>
-      <w:pPr>
-        <w:spacing w:before="168"/>
-        <w:rPr>
-          <w:rFonts w:ascii="Georgia" w:hAnsi="Georgia"/>
-          <w:sz w:val="20"/>
-          <w:szCs w:val="20"/>
-        </w:rPr>
-      </w:pPr>
-      <w:r>
-        <w:rPr>
-          <w:rFonts w:ascii="Georgia" w:hAnsi="Georgia"/>
-          <w:sz w:val="20"/>
-          <w:szCs w:val="20"/>
-        </w:rPr>
-        <w:t>Аллергический анамнез</w:t>
-      </w:r>
-      <w:r>
-        <w:rPr>
-          <w:rFonts w:ascii="Georgia" w:hAnsi="Georgia"/>
-          <w:sz w:val="20"/>
-          <w:szCs w:val="20"/>
-        </w:rPr>
-        <w:t>: &lt;</w:t>
-      </w:r>
-      <w:proofErr w:type="spellStart"/>
-      <w:r>
-        <w:rPr>
-          <w:rFonts w:ascii="Georgia" w:hAnsi="Georgia"/>
-          <w:sz w:val="20"/>
-          <w:szCs w:val="20"/>
-          <w:lang w:val="en-US"/>
-        </w:rPr>
-        <w:t>allergyHistory</w:t>
-      </w:r>
-      <w:proofErr w:type="spellEnd"/>
-      <w:r>
-        <w:rPr>
-          <w:rFonts w:ascii="Georgia" w:hAnsi="Georgia"/>
-          <w:sz w:val="20"/>
-          <w:szCs w:val="20"/>
+      <w:r>
+        <w:rPr>
+          <w:rFonts w:ascii="Georgia" w:hAnsi="Georgia"/>
+          <w:sz w:val="17"/>
+          <w:szCs w:val="17"/>
+        </w:rPr>
+        <w:t xml:space="preserve"> лет</w:t>
+      </w:r>
+    </w:p>
+    <w:p>
+      <w:pPr>
+        <w:spacing w:before="168"/>
+        <w:jc w:val="both"/>
+        <w:rPr>
+          <w:rFonts w:ascii="Georgia" w:hAnsi="Georgia"/>
+          <w:sz w:val="17"/>
+          <w:szCs w:val="17"/>
+        </w:rPr>
+      </w:pPr>
+      <w:r>
+        <w:rPr>
+          <w:rFonts w:ascii="Georgia" w:hAnsi="Georgia"/>
+          <w:sz w:val="17"/>
+          <w:szCs w:val="17"/>
+        </w:rPr>
+        <w:t>Беременностей</w:t>
+      </w:r>
+      <w:r>
+        <w:rPr>
+          <w:rFonts w:ascii="Georgia" w:hAnsi="Georgia"/>
+          <w:sz w:val="17"/>
+          <w:szCs w:val="17"/>
+        </w:rPr>
+        <w:t>:</w:t>
+      </w:r>
+      <w:r>
+        <w:rPr>
+          <w:rFonts w:ascii="Georgia" w:hAnsi="Georgia"/>
+          <w:sz w:val="17"/>
+          <w:szCs w:val="17"/>
+        </w:rPr>
+        <w:t xml:space="preserve"> </w:t>
+      </w:r>
+      <w:r>
+        <w:rPr>
+          <w:rFonts w:ascii="Georgia" w:hAnsi="Georgia"/>
+          <w:sz w:val="17"/>
+          <w:szCs w:val="17"/>
+        </w:rPr>
+        <w:t>(</w:t>
+      </w:r>
+      <w:r>
+        <w:rPr>
+          <w:rFonts w:ascii="Georgia" w:hAnsi="Georgia"/>
+          <w:sz w:val="17"/>
+          <w:szCs w:val="17"/>
+        </w:rPr>
+        <w:t>&lt;</w:t>
+      </w:r>
+      <w:r>
+        <w:rPr>
+          <w:rFonts w:ascii="Georgia" w:hAnsi="Georgia"/>
+          <w:sz w:val="17"/>
+          <w:szCs w:val="17"/>
+          <w:lang w:val="en-US"/>
+        </w:rPr>
+        <w:t>gestationData</w:t>
+      </w:r>
+      <w:r>
+        <w:rPr>
+          <w:rFonts w:ascii="Georgia" w:hAnsi="Georgia"/>
+          <w:sz w:val="17"/>
+          <w:szCs w:val="17"/>
         </w:rPr>
         <w:t>&gt;</w:t>
       </w:r>
-    </w:p>
-    <w:p>
-      <w:pPr>
-        <w:spacing w:before="168"/>
-        <w:rPr>
-          <w:rFonts w:ascii="Georgia" w:hAnsi="Georgia"/>
-          <w:sz w:val="20"/>
-          <w:szCs w:val="20"/>
-        </w:rPr>
-      </w:pPr>
-      <w:r>
-        <w:rPr>
-          <w:rFonts w:ascii="Georgia" w:hAnsi="Georgia"/>
-          <w:sz w:val="20"/>
-          <w:szCs w:val="20"/>
-        </w:rPr>
-        <w:t>Факторы риска</w:t>
-      </w:r>
-      <w:r>
-        <w:rPr>
-          <w:rFonts w:ascii="Georgia" w:hAnsi="Georgia"/>
-          <w:sz w:val="20"/>
-          <w:szCs w:val="20"/>
+      <w:r>
+        <w:rPr>
+          <w:rFonts w:ascii="Georgia" w:hAnsi="Georgia"/>
+          <w:sz w:val="17"/>
+          <w:szCs w:val="17"/>
+        </w:rPr>
+        <w:t>)</w:t>
+      </w:r>
+      <w:r>
+        <w:rPr>
+          <w:rFonts w:ascii="Georgia" w:hAnsi="Georgia"/>
+          <w:sz w:val="17"/>
+          <w:szCs w:val="17"/>
+        </w:rPr>
+        <w:t>,  родов</w:t>
+      </w:r>
+      <w:r>
+        <w:rPr>
+          <w:rFonts w:ascii="Georgia" w:hAnsi="Georgia"/>
+          <w:sz w:val="17"/>
+          <w:szCs w:val="17"/>
         </w:rPr>
         <w:t xml:space="preserve"> </w:t>
       </w:r>
       <w:r>
         <w:rPr>
           <w:rFonts w:ascii="Georgia" w:hAnsi="Georgia"/>
-          <w:b/>
-          <w:sz w:val="20"/>
-          <w:szCs w:val="20"/>
-        </w:rPr>
-        <w:t>возраст, пол</w:t>
-      </w:r>
-      <w:r>
-        <w:rPr>
-          <w:rFonts w:ascii="Georgia" w:hAnsi="Georgia"/>
-          <w:sz w:val="20"/>
-          <w:szCs w:val="20"/>
+          <w:sz w:val="17"/>
+          <w:szCs w:val="17"/>
+        </w:rPr>
+        <w:t>(</w:t>
+      </w:r>
+      <w:r>
+        <w:rPr>
+          <w:rFonts w:ascii="Georgia" w:hAnsi="Georgia"/>
+          <w:sz w:val="17"/>
+          <w:szCs w:val="17"/>
+        </w:rPr>
+        <w:t>&lt;</w:t>
+      </w:r>
+      <w:r>
+        <w:rPr>
+          <w:rFonts w:ascii="Georgia" w:hAnsi="Georgia"/>
+          <w:sz w:val="17"/>
+          <w:szCs w:val="17"/>
+          <w:lang w:val="en-US"/>
+        </w:rPr>
+        <w:t>childBearingData</w:t>
+      </w:r>
+      <w:r>
+        <w:rPr>
+          <w:rFonts w:ascii="Georgia" w:hAnsi="Georgia"/>
+          <w:sz w:val="17"/>
+          <w:szCs w:val="17"/>
+        </w:rPr>
+        <w:t>&gt;</w:t>
+      </w:r>
+      <w:r>
+        <w:rPr>
+          <w:rFonts w:ascii="Georgia" w:hAnsi="Georgia"/>
+          <w:sz w:val="17"/>
+          <w:szCs w:val="17"/>
+        </w:rPr>
+        <w:t>)</w:t>
+      </w:r>
+      <w:r>
+        <w:rPr>
+          <w:rFonts w:ascii="Georgia" w:hAnsi="Georgia"/>
+          <w:sz w:val="17"/>
+          <w:szCs w:val="17"/>
+        </w:rPr>
+        <w:t xml:space="preserve">, </w:t>
+      </w:r>
+      <w:r>
+        <w:rPr>
+          <w:rFonts w:ascii="Georgia" w:hAnsi="Georgia"/>
+          <w:sz w:val="17"/>
+          <w:szCs w:val="17"/>
+        </w:rPr>
+        <w:t xml:space="preserve">абортов </w:t>
+      </w:r>
+      <w:r>
+        <w:rPr>
+          <w:rFonts w:ascii="Georgia" w:hAnsi="Georgia"/>
+          <w:sz w:val="17"/>
+          <w:szCs w:val="17"/>
+        </w:rPr>
+        <w:t>(</w:t>
+      </w:r>
+      <w:r>
+        <w:rPr>
+          <w:rFonts w:ascii="Georgia" w:hAnsi="Georgia"/>
+          <w:sz w:val="17"/>
+          <w:szCs w:val="17"/>
+        </w:rPr>
+        <w:t>&lt;</w:t>
+      </w:r>
+      <w:r>
+        <w:rPr>
+          <w:rFonts w:ascii="Georgia" w:hAnsi="Georgia"/>
+          <w:sz w:val="17"/>
+          <w:szCs w:val="17"/>
+          <w:lang w:val="en-US"/>
+        </w:rPr>
+        <w:t>abortsData</w:t>
+      </w:r>
+      <w:r>
+        <w:rPr>
+          <w:rFonts w:ascii="Georgia" w:hAnsi="Georgia"/>
+          <w:sz w:val="17"/>
+          <w:szCs w:val="17"/>
+        </w:rPr>
+        <w:t>&gt;</w:t>
+      </w:r>
+      <w:r>
+        <w:rPr>
+          <w:rFonts w:ascii="Georgia" w:hAnsi="Georgia"/>
+          <w:sz w:val="17"/>
+          <w:szCs w:val="17"/>
+        </w:rPr>
+        <w:t>)</w:t>
+      </w:r>
+    </w:p>
+    <w:p>
+      <w:pPr>
+        <w:spacing w:before="168"/>
+        <w:jc w:val="both"/>
+        <w:rPr>
+          <w:rFonts w:ascii="Georgia" w:hAnsi="Georgia"/>
+          <w:sz w:val="17"/>
+          <w:szCs w:val="17"/>
+        </w:rPr>
+      </w:pPr>
+      <w:r>
+        <w:rPr>
+          <w:rFonts w:ascii="Georgia" w:hAnsi="Georgia"/>
+          <w:sz w:val="17"/>
+          <w:szCs w:val="17"/>
+        </w:rPr>
+        <w:t>Как протекала беременность</w:t>
+      </w:r>
+      <w:r>
+        <w:rPr>
+          <w:rFonts w:ascii="Georgia" w:hAnsi="Georgia"/>
+          <w:sz w:val="17"/>
+          <w:szCs w:val="17"/>
+        </w:rPr>
+        <w:t>:</w:t>
+      </w:r>
+      <w:r>
+        <w:rPr>
+          <w:rFonts w:ascii="Georgia" w:hAnsi="Georgia"/>
+          <w:sz w:val="17"/>
+          <w:szCs w:val="17"/>
         </w:rPr>
         <w:t xml:space="preserve"> </w:t>
       </w:r>
       <w:r>
         <w:rPr>
           <w:rFonts w:ascii="Georgia" w:hAnsi="Georgia"/>
-          <w:sz w:val="20"/>
-          <w:szCs w:val="20"/>
-        </w:rPr>
-        <w:t>_________________________________________________________________</w:t>
-      </w:r>
-    </w:p>
-    <w:p>
-      <w:pPr>
-        <w:spacing w:before="168"/>
-        <w:jc w:val="both"/>
-        <w:rPr>
-          <w:rFonts w:ascii="Georgia" w:hAnsi="Georgia"/>
-          <w:sz w:val="20"/>
-          <w:szCs w:val="20"/>
-        </w:rPr>
-      </w:pPr>
-      <w:r>
-        <w:rPr>
-          <w:rFonts w:ascii="Georgia" w:hAnsi="Georgia"/>
-          <w:sz w:val="20"/>
-          <w:szCs w:val="20"/>
-        </w:rPr>
-        <w:t>__________________________________________________________________________________________________________________________________________________________</w:t>
-      </w:r>
-    </w:p>
-    <w:p>
-      <w:pPr>
-        <w:spacing w:before="168"/>
-        <w:jc w:val="both"/>
-        <w:rPr>
-          <w:rFonts w:ascii="Georgia" w:hAnsi="Georgia"/>
-          <w:sz w:val="17"/>
-          <w:szCs w:val="17"/>
-        </w:rPr>
-      </w:pPr>
-    </w:p>
-    <w:p>
-      <w:pPr>
-        <w:spacing w:before="168"/>
-        <w:jc w:val="both"/>
-        <w:rPr>
-          <w:rFonts w:ascii="Georgia" w:hAnsi="Georgia"/>
-          <w:sz w:val="17"/>
-          <w:szCs w:val="17"/>
-        </w:rPr>
-      </w:pPr>
-    </w:p>
-    <w:p>
-      <w:pPr>
-        <w:spacing w:before="168"/>
-        <w:jc w:val="both"/>
-        <w:rPr>
-          <w:rFonts w:ascii="Georgia" w:hAnsi="Georgia"/>
-          <w:sz w:val="17"/>
-          <w:szCs w:val="17"/>
-        </w:rPr>
-      </w:pPr>
-    </w:p>
-    <w:p>
-      <w:pPr>
-        <w:spacing w:before="168"/>
-        <w:jc w:val="both"/>
-        <w:rPr>
-          <w:rFonts w:ascii="Georgia" w:hAnsi="Georgia"/>
-          <w:sz w:val="17"/>
-          <w:szCs w:val="17"/>
-        </w:rPr>
-      </w:pPr>
-    </w:p>
-    <w:p>
-      <w:pPr>
-        <w:spacing w:before="168"/>
-        <w:jc w:val="both"/>
-        <w:rPr>
-          <w:rFonts w:ascii="Georgia" w:hAnsi="Georgia"/>
-          <w:sz w:val="17"/>
-          <w:szCs w:val="17"/>
-        </w:rPr>
-      </w:pPr>
-    </w:p>
-    <w:p>
-      <w:pPr>
-        <w:spacing w:before="168"/>
-        <w:jc w:val="both"/>
-        <w:rPr>
-          <w:rFonts w:ascii="Georgia" w:hAnsi="Georgia"/>
-          <w:sz w:val="17"/>
-          <w:szCs w:val="17"/>
-        </w:rPr>
-      </w:pPr>
-    </w:p>
-    <w:p>
-      <w:pPr>
-        <w:spacing w:before="168"/>
-        <w:jc w:val="both"/>
-        <w:rPr>
-          <w:rFonts w:ascii="Georgia" w:hAnsi="Georgia"/>
-          <w:sz w:val="17"/>
-          <w:szCs w:val="17"/>
-        </w:rPr>
-      </w:pPr>
-    </w:p>
-    <w:p>
-      <w:pPr>
-        <w:spacing w:before="168"/>
-        <w:jc w:val="both"/>
-        <w:rPr>
-          <w:rFonts w:ascii="Georgia" w:hAnsi="Georgia"/>
-          <w:sz w:val="17"/>
-          <w:szCs w:val="17"/>
-        </w:rPr>
-      </w:pPr>
-    </w:p>
-    <w:p>
-      <w:pPr>
-        <w:spacing w:before="168"/>
-        <w:jc w:val="both"/>
-        <w:rPr>
-          <w:rFonts w:ascii="Georgia" w:hAnsi="Georgia"/>
-          <w:sz w:val="17"/>
-          <w:szCs w:val="17"/>
-        </w:rPr>
-      </w:pPr>
-      <w:r>
-        <w:rPr>
-          <w:rFonts w:ascii="Georgia" w:hAnsi="Georgia"/>
-          <w:sz w:val="17"/>
-          <w:szCs w:val="17"/>
-        </w:rPr>
-        <w:t>У женщин месячные</w:t>
+          <w:sz w:val="17"/>
+          <w:szCs w:val="17"/>
+        </w:rPr>
+        <w:t>&lt;pregnancyProccessing&gt;</w:t>
+      </w:r>
+    </w:p>
+    <w:p>
+      <w:pPr>
+        <w:spacing w:before="168"/>
+        <w:jc w:val="both"/>
+        <w:rPr>
+          <w:rFonts w:ascii="Georgia" w:hAnsi="Georgia"/>
+          <w:b/>
+          <w:sz w:val="17"/>
+          <w:szCs w:val="17"/>
+        </w:rPr>
+      </w:pPr>
+      <w:r>
+        <w:rPr>
+          <w:rFonts w:ascii="Georgia" w:hAnsi="Georgia"/>
+          <w:sz w:val="17"/>
+          <w:szCs w:val="17"/>
+        </w:rPr>
+        <w:t>Молочные</w:t>
+      </w:r>
+      <w:r>
+        <w:rPr>
+          <w:rFonts w:ascii="Georgia" w:hAnsi="Georgia"/>
+          <w:sz w:val="17"/>
+          <w:szCs w:val="17"/>
+        </w:rPr>
+        <w:t xml:space="preserve"> </w:t>
+      </w:r>
+      <w:r>
+        <w:rPr>
+          <w:rFonts w:ascii="Georgia" w:hAnsi="Georgia"/>
+          <w:sz w:val="17"/>
+          <w:szCs w:val="17"/>
+        </w:rPr>
+        <w:t>железы</w:t>
       </w:r>
       <w:r>
         <w:rPr>
@@ -1337,6 +1617,124 @@
           <w:sz w:val="17"/>
           <w:szCs w:val="17"/>
         </w:rPr>
+        <w:t xml:space="preserve"> &lt;</w:t>
+      </w:r>
+      <w:r>
+        <w:rPr>
+          <w:rFonts w:ascii="Georgia" w:hAnsi="Georgia"/>
+          <w:sz w:val="17"/>
+          <w:szCs w:val="17"/>
+          <w:lang w:val="en-US"/>
+        </w:rPr>
+        <w:t>breasts</w:t>
+      </w:r>
+      <w:r>
+        <w:rPr>
+          <w:rFonts w:ascii="Georgia" w:hAnsi="Georgia"/>
+          <w:sz w:val="17"/>
+          <w:szCs w:val="17"/>
+        </w:rPr>
+        <w:t>&gt;</w:t>
+      </w:r>
+    </w:p>
+    <w:p>
+      <w:pPr>
+        <w:spacing w:before="168"/>
+        <w:jc w:val="center"/>
+        <w:rPr>
+          <w:rFonts w:ascii="Georgia" w:hAnsi="Georgia"/>
+          <w:b/>
+          <w:sz w:val="17"/>
+          <w:szCs w:val="17"/>
+        </w:rPr>
+      </w:pPr>
+      <w:r>
+        <w:rPr>
+          <w:rFonts w:ascii="Georgia" w:hAnsi="Georgia"/>
+          <w:b/>
+          <w:sz w:val="17"/>
+          <w:szCs w:val="17"/>
+        </w:rPr>
+        <w:t>СОСТОЯНИЕ БОЛЬНОГО В НАСТОЯЩЕЕ ВРЕМЯ</w:t>
+      </w:r>
+    </w:p>
+    <w:p>
+      <w:pPr>
+        <w:spacing w:before="240"/>
+        <w:jc w:val="both"/>
+        <w:rPr>
+          <w:rFonts w:ascii="Georgia" w:hAnsi="Georgia"/>
+          <w:sz w:val="17"/>
+          <w:szCs w:val="17"/>
+        </w:rPr>
+      </w:pPr>
+      <w:r>
+        <w:rPr>
+          <w:rFonts w:ascii="Georgia" w:hAnsi="Georgia"/>
+          <w:sz w:val="17"/>
+          <w:szCs w:val="17"/>
+        </w:rPr>
+        <w:t>Общее состояние</w:t>
+      </w:r>
+      <w:r>
+        <w:rPr>
+          <w:rFonts w:ascii="Georgia" w:hAnsi="Georgia"/>
+          <w:b/>
+          <w:sz w:val="17"/>
+          <w:szCs w:val="17"/>
+        </w:rPr>
+        <w:t xml:space="preserve"> &lt;</w:t>
+      </w:r>
+      <w:r>
+        <w:rPr>
+          <w:rFonts w:ascii="Georgia" w:hAnsi="Georgia"/>
+          <w:b/>
+          <w:sz w:val="17"/>
+          <w:szCs w:val="17"/>
+          <w:lang w:val="en-US"/>
+        </w:rPr>
+        <w:t>generalCondition</w:t>
+      </w:r>
+      <w:r>
+        <w:rPr>
+          <w:rFonts w:ascii="Georgia" w:hAnsi="Georgia"/>
+          <w:b/>
+          <w:sz w:val="17"/>
+          <w:szCs w:val="17"/>
+        </w:rPr>
+        <w:t>&gt;</w:t>
+      </w:r>
+      <w:r>
+        <w:rPr>
+          <w:rFonts w:ascii="Georgia" w:hAnsi="Georgia"/>
+          <w:sz w:val="17"/>
+          <w:szCs w:val="17"/>
+        </w:rPr>
+        <w:t xml:space="preserve">, </w:t>
+      </w:r>
+      <w:r>
+        <w:rPr>
+          <w:rFonts w:ascii="Georgia" w:hAnsi="Georgia"/>
+          <w:sz w:val="17"/>
+          <w:szCs w:val="17"/>
+          <w:lang w:val="en-US"/>
+        </w:rPr>
+        <w:t>t</w:t>
+      </w:r>
+      <w:r>
+        <w:rPr>
+          <w:rFonts w:ascii="Georgia" w:hAnsi="Georgia"/>
+          <w:sz w:val="17"/>
+          <w:szCs w:val="17"/>
+        </w:rPr>
+        <w:t xml:space="preserve"> тела </w:t>
+      </w:r>
+      <w:r>
+        <w:rPr>
+          <w:rFonts w:ascii="Georgia" w:hAnsi="Georgia"/>
+          <w:sz w:val="17"/>
+          <w:szCs w:val="17"/>
+        </w:rPr>
         <w:t xml:space="preserve"> </w:t>
       </w:r>
       <w:r>
@@ -1347,16 +1745,15 @@
         </w:rPr>
         <w:t>&lt;</w:t>
       </w:r>
-      <w:proofErr w:type="spellStart"/>
-      <w:r>
-        <w:rPr>
-          <w:rFonts w:ascii="Georgia" w:hAnsi="Georgia"/>
-          <w:sz w:val="17"/>
-          <w:szCs w:val="17"/>
-        </w:rPr>
-        <w:t>pregnancyData</w:t>
-      </w:r>
-      <w:proofErr w:type="spellEnd"/>
+      <w:r>
+        <w:rPr>
+          <w:rFonts w:ascii="Georgia" w:hAnsi="Georgia"/>
+          <w:sz w:val="17"/>
+          <w:szCs w:val="17"/>
+          <w:lang w:val="en-US"/>
+        </w:rPr>
+        <w:t>bodyT</w:t>
+      </w:r>
       <w:r>
         <w:rPr>
           <w:rFonts w:ascii="Georgia" w:hAnsi="Georgia"/>
@@ -1364,490 +1761,6 @@
           <w:szCs w:val="17"/>
         </w:rPr>
         <w:t>&gt;</w:t>
-      </w:r>
-    </w:p>
-    <w:p>
-      <w:pPr>
-        <w:spacing w:before="168"/>
-        <w:jc w:val="both"/>
-        <w:rPr>
-          <w:rFonts w:ascii="Georgia" w:hAnsi="Georgia"/>
-          <w:sz w:val="17"/>
-          <w:szCs w:val="17"/>
-        </w:rPr>
-      </w:pPr>
-      <w:proofErr w:type="gramStart"/>
-      <w:r>
-        <w:rPr>
-          <w:rFonts w:ascii="Georgia" w:hAnsi="Georgia"/>
-          <w:sz w:val="17"/>
-          <w:szCs w:val="17"/>
-        </w:rPr>
-        <w:t xml:space="preserve">Климакс </w:t>
-      </w:r>
-      <w:r>
-        <w:rPr>
-          <w:rFonts w:ascii="Georgia" w:hAnsi="Georgia"/>
-          <w:sz w:val="17"/>
-          <w:szCs w:val="17"/>
-        </w:rPr>
-        <w:t xml:space="preserve"> с</w:t>
-      </w:r>
-      <w:proofErr w:type="gramEnd"/>
-      <w:r>
-        <w:rPr>
-          <w:rFonts w:ascii="Georgia" w:hAnsi="Georgia"/>
-          <w:sz w:val="17"/>
-          <w:szCs w:val="17"/>
-        </w:rPr>
-        <w:t xml:space="preserve">  </w:t>
-      </w:r>
-      <w:r>
-        <w:rPr>
-          <w:rFonts w:ascii="Georgia" w:hAnsi="Georgia"/>
-          <w:sz w:val="17"/>
-          <w:szCs w:val="17"/>
-        </w:rPr>
-        <w:t>&lt;</w:t>
-      </w:r>
-      <w:proofErr w:type="spellStart"/>
-      <w:r>
-        <w:rPr>
-          <w:rFonts w:ascii="Georgia" w:hAnsi="Georgia"/>
-          <w:sz w:val="17"/>
-          <w:szCs w:val="17"/>
-          <w:lang w:val="en-US"/>
-        </w:rPr>
-        <w:t>climactericNum</w:t>
-      </w:r>
-      <w:proofErr w:type="spellEnd"/>
-      <w:r>
-        <w:rPr>
-          <w:rFonts w:ascii="Georgia" w:hAnsi="Georgia"/>
-          <w:sz w:val="17"/>
-          <w:szCs w:val="17"/>
-        </w:rPr>
-        <w:t>&gt;</w:t>
-      </w:r>
-      <w:r>
-        <w:rPr>
-          <w:rFonts w:ascii="Georgia" w:hAnsi="Georgia"/>
-          <w:sz w:val="17"/>
-          <w:szCs w:val="17"/>
-        </w:rPr>
-        <w:t xml:space="preserve"> лет</w:t>
-      </w:r>
-    </w:p>
-    <w:p>
-      <w:pPr>
-        <w:spacing w:before="168"/>
-        <w:jc w:val="both"/>
-        <w:rPr>
-          <w:rFonts w:ascii="Georgia" w:hAnsi="Georgia"/>
-          <w:sz w:val="17"/>
-          <w:szCs w:val="17"/>
-        </w:rPr>
-      </w:pPr>
-      <w:r>
-        <w:rPr>
-          <w:rFonts w:ascii="Georgia" w:hAnsi="Georgia"/>
-          <w:sz w:val="17"/>
-          <w:szCs w:val="17"/>
-        </w:rPr>
-        <w:t>Беременностей</w:t>
-      </w:r>
-      <w:r>
-        <w:rPr>
-          <w:rFonts w:ascii="Georgia" w:hAnsi="Georgia"/>
-          <w:sz w:val="17"/>
-          <w:szCs w:val="17"/>
-        </w:rPr>
-        <w:t>:</w:t>
-      </w:r>
-      <w:r>
-        <w:rPr>
-          <w:rFonts w:ascii="Georgia" w:hAnsi="Georgia"/>
-          <w:sz w:val="17"/>
-          <w:szCs w:val="17"/>
-        </w:rPr>
-        <w:t xml:space="preserve"> </w:t>
-      </w:r>
-      <w:r>
-        <w:rPr>
-          <w:rFonts w:ascii="Georgia" w:hAnsi="Georgia"/>
-          <w:sz w:val="17"/>
-          <w:szCs w:val="17"/>
-        </w:rPr>
-        <w:t>(</w:t>
-      </w:r>
-      <w:r>
-        <w:rPr>
-          <w:rFonts w:ascii="Georgia" w:hAnsi="Georgia"/>
-          <w:sz w:val="17"/>
-          <w:szCs w:val="17"/>
-        </w:rPr>
-        <w:t>&lt;</w:t>
-      </w:r>
-      <w:proofErr w:type="spellStart"/>
-      <w:r>
-        <w:rPr>
-          <w:rFonts w:ascii="Georgia" w:hAnsi="Georgia"/>
-          <w:sz w:val="17"/>
-          <w:szCs w:val="17"/>
-          <w:lang w:val="en-US"/>
-        </w:rPr>
-        <w:t>gestationData</w:t>
-      </w:r>
-      <w:proofErr w:type="spellEnd"/>
-      <w:r>
-        <w:rPr>
-          <w:rFonts w:ascii="Georgia" w:hAnsi="Georgia"/>
-          <w:sz w:val="17"/>
-          <w:szCs w:val="17"/>
-        </w:rPr>
-        <w:t>&gt;</w:t>
-      </w:r>
-      <w:proofErr w:type="gramStart"/>
-      <w:r>
-        <w:rPr>
-          <w:rFonts w:ascii="Georgia" w:hAnsi="Georgia"/>
-          <w:sz w:val="17"/>
-          <w:szCs w:val="17"/>
-        </w:rPr>
-        <w:t>)</w:t>
-      </w:r>
-      <w:r>
-        <w:rPr>
-          <w:rFonts w:ascii="Georgia" w:hAnsi="Georgia"/>
-          <w:sz w:val="17"/>
-          <w:szCs w:val="17"/>
-        </w:rPr>
-        <w:t>,  родов</w:t>
-      </w:r>
-      <w:proofErr w:type="gramEnd"/>
-      <w:r>
-        <w:rPr>
-          <w:rFonts w:ascii="Georgia" w:hAnsi="Georgia"/>
-          <w:sz w:val="17"/>
-          <w:szCs w:val="17"/>
-        </w:rPr>
-        <w:t xml:space="preserve"> </w:t>
-      </w:r>
-      <w:r>
-        <w:rPr>
-          <w:rFonts w:ascii="Georgia" w:hAnsi="Georgia"/>
-          <w:sz w:val="17"/>
-          <w:szCs w:val="17"/>
-        </w:rPr>
-        <w:t>(</w:t>
-      </w:r>
-      <w:r>
-        <w:rPr>
-          <w:rFonts w:ascii="Georgia" w:hAnsi="Georgia"/>
-          <w:sz w:val="17"/>
-          <w:szCs w:val="17"/>
-        </w:rPr>
-        <w:t>&lt;</w:t>
-      </w:r>
-      <w:proofErr w:type="spellStart"/>
-      <w:r>
-        <w:rPr>
-          <w:rFonts w:ascii="Georgia" w:hAnsi="Georgia"/>
-          <w:sz w:val="17"/>
-          <w:szCs w:val="17"/>
-          <w:lang w:val="en-US"/>
-        </w:rPr>
-        <w:t>childBearingData</w:t>
-      </w:r>
-      <w:proofErr w:type="spellEnd"/>
-      <w:r>
-        <w:rPr>
-          <w:rFonts w:ascii="Georgia" w:hAnsi="Georgia"/>
-          <w:sz w:val="17"/>
-          <w:szCs w:val="17"/>
-        </w:rPr>
-        <w:t>&gt;</w:t>
-      </w:r>
-      <w:r>
-        <w:rPr>
-          <w:rFonts w:ascii="Georgia" w:hAnsi="Georgia"/>
-          <w:sz w:val="17"/>
-          <w:szCs w:val="17"/>
-        </w:rPr>
-        <w:t>)</w:t>
-      </w:r>
-      <w:r>
-        <w:rPr>
-          <w:rFonts w:ascii="Georgia" w:hAnsi="Georgia"/>
-          <w:sz w:val="17"/>
-          <w:szCs w:val="17"/>
-        </w:rPr>
-        <w:t xml:space="preserve">, </w:t>
-      </w:r>
-      <w:r>
-        <w:rPr>
-          <w:rFonts w:ascii="Georgia" w:hAnsi="Georgia"/>
-          <w:sz w:val="17"/>
-          <w:szCs w:val="17"/>
-        </w:rPr>
-        <w:t xml:space="preserve">абортов </w:t>
-      </w:r>
-      <w:r>
-        <w:rPr>
-          <w:rFonts w:ascii="Georgia" w:hAnsi="Georgia"/>
-          <w:sz w:val="17"/>
-          <w:szCs w:val="17"/>
-        </w:rPr>
-        <w:t>(</w:t>
-      </w:r>
-      <w:r>
-        <w:rPr>
-          <w:rFonts w:ascii="Georgia" w:hAnsi="Georgia"/>
-          <w:sz w:val="17"/>
-          <w:szCs w:val="17"/>
-        </w:rPr>
-        <w:t>&lt;</w:t>
-      </w:r>
-      <w:proofErr w:type="spellStart"/>
-      <w:r>
-        <w:rPr>
-          <w:rFonts w:ascii="Georgia" w:hAnsi="Georgia"/>
-          <w:sz w:val="17"/>
-          <w:szCs w:val="17"/>
-          <w:lang w:val="en-US"/>
-        </w:rPr>
-        <w:t>abortsData</w:t>
-      </w:r>
-      <w:proofErr w:type="spellEnd"/>
-      <w:r>
-        <w:rPr>
-          <w:rFonts w:ascii="Georgia" w:hAnsi="Georgia"/>
-          <w:sz w:val="17"/>
-          <w:szCs w:val="17"/>
-        </w:rPr>
-        <w:t>&gt;</w:t>
-      </w:r>
-      <w:r>
-        <w:rPr>
-          <w:rFonts w:ascii="Georgia" w:hAnsi="Georgia"/>
-          <w:sz w:val="17"/>
-          <w:szCs w:val="17"/>
-        </w:rPr>
-        <w:t>)</w:t>
-      </w:r>
-    </w:p>
-    <w:p>
-      <w:pPr>
-        <w:spacing w:before="168"/>
-        <w:jc w:val="both"/>
-        <w:rPr>
-          <w:rFonts w:ascii="Georgia" w:hAnsi="Georgia"/>
-          <w:sz w:val="17"/>
-          <w:szCs w:val="17"/>
-        </w:rPr>
-      </w:pPr>
-      <w:r>
-        <w:rPr>
-          <w:rFonts w:ascii="Georgia" w:hAnsi="Georgia"/>
-          <w:sz w:val="17"/>
-          <w:szCs w:val="17"/>
-        </w:rPr>
-        <w:t>Как протекала беременность</w:t>
-      </w:r>
-      <w:r>
-        <w:rPr>
-          <w:rFonts w:ascii="Georgia" w:hAnsi="Georgia"/>
-          <w:sz w:val="17"/>
-          <w:szCs w:val="17"/>
-        </w:rPr>
-        <w:t>:</w:t>
-      </w:r>
-      <w:r>
-        <w:rPr>
-          <w:rFonts w:ascii="Georgia" w:hAnsi="Georgia"/>
-          <w:sz w:val="17"/>
-          <w:szCs w:val="17"/>
-        </w:rPr>
-        <w:t xml:space="preserve"> </w:t>
-      </w:r>
-      <w:r>
-        <w:rPr>
-          <w:rFonts w:ascii="Georgia" w:hAnsi="Georgia"/>
-          <w:sz w:val="17"/>
-          <w:szCs w:val="17"/>
-        </w:rPr>
-        <w:t>&lt;</w:t>
-      </w:r>
-      <w:proofErr w:type="spellStart"/>
-      <w:r>
-        <w:rPr>
-          <w:rFonts w:ascii="Georgia" w:hAnsi="Georgia"/>
-          <w:sz w:val="17"/>
-          <w:szCs w:val="17"/>
-        </w:rPr>
-        <w:t>pregnancyProccessing</w:t>
-      </w:r>
-      <w:proofErr w:type="spellEnd"/>
-      <w:r>
-        <w:rPr>
-          <w:rFonts w:ascii="Georgia" w:hAnsi="Georgia"/>
-          <w:sz w:val="17"/>
-          <w:szCs w:val="17"/>
-        </w:rPr>
-        <w:t>&gt;</w:t>
-      </w:r>
-    </w:p>
-    <w:p>
-      <w:pPr>
-        <w:spacing w:before="168"/>
-        <w:jc w:val="both"/>
-        <w:rPr>
-          <w:rFonts w:ascii="Georgia" w:hAnsi="Georgia"/>
-          <w:b/>
-          <w:sz w:val="17"/>
-          <w:szCs w:val="17"/>
-        </w:rPr>
-      </w:pPr>
-      <w:r>
-        <w:rPr>
-          <w:rFonts w:ascii="Georgia" w:hAnsi="Georgia"/>
-          <w:sz w:val="17"/>
-          <w:szCs w:val="17"/>
-        </w:rPr>
-        <w:t>Молочные</w:t>
-      </w:r>
-      <w:r>
-        <w:rPr>
-          <w:rFonts w:ascii="Georgia" w:hAnsi="Georgia"/>
-          <w:sz w:val="17"/>
-          <w:szCs w:val="17"/>
-        </w:rPr>
-        <w:t xml:space="preserve"> </w:t>
-      </w:r>
-      <w:r>
-        <w:rPr>
-          <w:rFonts w:ascii="Georgia" w:hAnsi="Georgia"/>
-          <w:sz w:val="17"/>
-          <w:szCs w:val="17"/>
-        </w:rPr>
-        <w:t>железы</w:t>
-      </w:r>
-      <w:r>
-        <w:rPr>
-          <w:rFonts w:ascii="Georgia" w:hAnsi="Georgia"/>
-          <w:sz w:val="17"/>
-          <w:szCs w:val="17"/>
-        </w:rPr>
-        <w:t>:</w:t>
-      </w:r>
-      <w:r>
-        <w:rPr>
-          <w:rFonts w:ascii="Georgia" w:hAnsi="Georgia"/>
-          <w:sz w:val="17"/>
-          <w:szCs w:val="17"/>
-          <w:lang w:val="en-US"/>
-        </w:rPr>
-        <w:t xml:space="preserve"> &lt;breasts&gt;</w:t>
-      </w:r>
-    </w:p>
-    <w:p>
-      <w:pPr>
-        <w:spacing w:before="168"/>
-        <w:jc w:val="center"/>
-        <w:rPr>
-          <w:rFonts w:ascii="Georgia" w:hAnsi="Georgia"/>
-          <w:b/>
-          <w:sz w:val="17"/>
-          <w:szCs w:val="17"/>
-        </w:rPr>
-      </w:pPr>
-      <w:r>
-        <w:rPr>
-          <w:rFonts w:ascii="Georgia" w:hAnsi="Georgia"/>
-          <w:b/>
-          <w:sz w:val="17"/>
-          <w:szCs w:val="17"/>
-        </w:rPr>
-        <w:t>СОСТОЯНИЕ БОЛЬНОГО В НАСТОЯЩЕЕ ВРЕМЯ</w:t>
-      </w:r>
-    </w:p>
-    <w:p>
-      <w:pPr>
-        <w:spacing w:before="240"/>
-        <w:jc w:val="both"/>
-        <w:rPr>
-          <w:rFonts w:ascii="Georgia" w:hAnsi="Georgia"/>
-          <w:sz w:val="17"/>
-          <w:szCs w:val="17"/>
-        </w:rPr>
-      </w:pPr>
-      <w:r>
-        <w:rPr>
-          <w:rFonts w:ascii="Georgia" w:hAnsi="Georgia"/>
-          <w:sz w:val="17"/>
-          <w:szCs w:val="17"/>
-        </w:rPr>
-        <w:t xml:space="preserve">Общее состояние </w:t>
-      </w:r>
-      <w:r>
-        <w:rPr>
-          <w:rFonts w:ascii="Georgia" w:hAnsi="Georgia"/>
-          <w:b/>
-          <w:sz w:val="17"/>
-          <w:szCs w:val="17"/>
-        </w:rPr>
-        <w:t>ОТНОСИТЕЛЬНО УДОВЛЕТВОРИТЕЛЬНОЕ</w:t>
-      </w:r>
-      <w:r>
-        <w:rPr>
-          <w:rFonts w:ascii="Georgia" w:hAnsi="Georgia"/>
-          <w:sz w:val="17"/>
-          <w:szCs w:val="17"/>
-        </w:rPr>
-        <w:t xml:space="preserve">, </w:t>
-      </w:r>
-      <w:r>
-        <w:rPr>
-          <w:rFonts w:ascii="Georgia" w:hAnsi="Georgia"/>
-          <w:sz w:val="17"/>
-          <w:szCs w:val="17"/>
-          <w:lang w:val="en-US"/>
-        </w:rPr>
-        <w:t>t</w:t>
-      </w:r>
-      <w:r>
-        <w:rPr>
-          <w:rFonts w:ascii="Georgia" w:hAnsi="Georgia"/>
-          <w:sz w:val="17"/>
-          <w:szCs w:val="17"/>
-        </w:rPr>
-        <w:t xml:space="preserve"> </w:t>
-      </w:r>
-      <w:proofErr w:type="gramStart"/>
-      <w:r>
-        <w:rPr>
-          <w:rFonts w:ascii="Georgia" w:hAnsi="Georgia"/>
-          <w:sz w:val="17"/>
-          <w:szCs w:val="17"/>
-        </w:rPr>
-        <w:t xml:space="preserve">тела </w:t>
-      </w:r>
-      <w:r>
-        <w:rPr>
-          <w:rFonts w:ascii="Georgia" w:hAnsi="Georgia"/>
-          <w:sz w:val="17"/>
-          <w:szCs w:val="17"/>
-        </w:rPr>
-        <w:t xml:space="preserve"> 36</w:t>
-      </w:r>
-      <w:proofErr w:type="gramEnd"/>
-      <w:r>
-        <w:rPr>
-          <w:rFonts w:ascii="Georgia" w:hAnsi="Georgia"/>
-          <w:sz w:val="17"/>
-          <w:szCs w:val="17"/>
-        </w:rPr>
-        <w:t xml:space="preserve">,6 </w:t>
       </w:r>
       <w:r>
         <w:rPr>
@@ -1871,45 +1784,39 @@
           <w:sz w:val="22"/>
           <w:szCs w:val="22"/>
         </w:rPr>
-        <w:t xml:space="preserve">60 </w:t>
-      </w:r>
-      <w:r>
-        <w:rPr>
-          <w:rFonts w:ascii="Georgia" w:hAnsi="Georgia"/>
-          <w:sz w:val="17"/>
-          <w:szCs w:val="17"/>
-        </w:rPr>
-        <w:t xml:space="preserve">кг, рост </w:t>
-      </w:r>
-      <w:r>
-        <w:rPr>
-          <w:rFonts w:ascii="Georgia" w:hAnsi="Georgia"/>
-          <w:sz w:val="17"/>
-          <w:szCs w:val="17"/>
-        </w:rPr>
-        <w:t xml:space="preserve"> </w:t>
+        <w:t>&lt;</w:t>
       </w:r>
       <w:r>
         <w:rPr>
           <w:rFonts w:ascii="Georgia" w:hAnsi="Georgia"/>
           <w:sz w:val="22"/>
           <w:szCs w:val="22"/>
-        </w:rPr>
-        <w:t>1</w:t>
+          <w:lang w:val="en-US"/>
+        </w:rPr>
+        <w:t>weight</w:t>
       </w:r>
       <w:r>
         <w:rPr>
           <w:rFonts w:ascii="Georgia" w:hAnsi="Georgia"/>
           <w:sz w:val="22"/>
           <w:szCs w:val="22"/>
-        </w:rPr>
-        <w:t xml:space="preserve">70 </w:t>
-      </w:r>
-      <w:r>
-        <w:rPr>
-          <w:rFonts w:ascii="Georgia" w:hAnsi="Georgia"/>
-          <w:sz w:val="17"/>
-          <w:szCs w:val="17"/>
+          <w:lang w:val="en-US"/>
+        </w:rPr>
+        <w:t>P</w:t>
+      </w:r>
+      <w:r>
+        <w:rPr>
+          <w:rFonts w:ascii="Georgia" w:hAnsi="Georgia"/>
+          <w:sz w:val="22"/>
+          <w:szCs w:val="22"/>
+        </w:rPr>
+        <w:t>&gt;</w:t>
+      </w:r>
+      <w:r>
+        <w:rPr>
+          <w:rFonts w:ascii="Georgia" w:hAnsi="Georgia"/>
+          <w:sz w:val="22"/>
+          <w:szCs w:val="22"/>
         </w:rPr>
         <w:t xml:space="preserve"> </w:t>
       </w:r>
@@ -1919,6 +1826,74 @@
           <w:sz w:val="17"/>
           <w:szCs w:val="17"/>
         </w:rPr>
+        <w:t xml:space="preserve">кг, рост </w:t>
+      </w:r>
+      <w:r>
+        <w:rPr>
+          <w:rFonts w:ascii="Georgia" w:hAnsi="Georgia"/>
+          <w:sz w:val="17"/>
+          <w:szCs w:val="17"/>
+        </w:rPr>
+        <w:t xml:space="preserve"> </w:t>
+      </w:r>
+      <w:r>
+        <w:rPr>
+          <w:rFonts w:ascii="Georgia" w:hAnsi="Georgia"/>
+          <w:sz w:val="22"/>
+          <w:szCs w:val="22"/>
+        </w:rPr>
+        <w:t>&lt;</w:t>
+      </w:r>
+      <w:r>
+        <w:rPr>
+          <w:rFonts w:ascii="Georgia" w:hAnsi="Georgia"/>
+          <w:sz w:val="22"/>
+          <w:szCs w:val="22"/>
+          <w:lang w:val="en-US"/>
+        </w:rPr>
+        <w:t>height</w:t>
+      </w:r>
+      <w:r>
+        <w:rPr>
+          <w:rFonts w:ascii="Georgia" w:hAnsi="Georgia"/>
+          <w:sz w:val="22"/>
+          <w:szCs w:val="22"/>
+          <w:lang w:val="en-US"/>
+        </w:rPr>
+        <w:t>P</w:t>
+      </w:r>
+      <w:bookmarkStart w:id="0" w:name="_GoBack"/>
+      <w:bookmarkEnd w:id="0"/>
+      <w:r>
+        <w:rPr>
+          <w:rFonts w:ascii="Georgia" w:hAnsi="Georgia"/>
+          <w:sz w:val="22"/>
+          <w:szCs w:val="22"/>
+        </w:rPr>
+        <w:t>&gt;</w:t>
+      </w:r>
+      <w:r>
+        <w:rPr>
+          <w:rFonts w:ascii="Georgia" w:hAnsi="Georgia"/>
+          <w:sz w:val="22"/>
+          <w:szCs w:val="22"/>
+        </w:rPr>
+        <w:t xml:space="preserve"> </w:t>
+      </w:r>
+      <w:r>
+        <w:rPr>
+          <w:rFonts w:ascii="Georgia" w:hAnsi="Georgia"/>
+          <w:sz w:val="17"/>
+          <w:szCs w:val="17"/>
+        </w:rPr>
+        <w:t xml:space="preserve"> </w:t>
+      </w:r>
+      <w:r>
+        <w:rPr>
+          <w:rFonts w:ascii="Georgia" w:hAnsi="Georgia"/>
+          <w:sz w:val="17"/>
+          <w:szCs w:val="17"/>
+        </w:rPr>
         <w:t>см</w:t>
       </w:r>
     </w:p>
@@ -1938,43 +1913,51 @@
           <w:sz w:val="17"/>
           <w:szCs w:val="17"/>
         </w:rPr>
-        <w:t xml:space="preserve">Сознание (ясное, заторможенное, отсутствует) </w:t>
-      </w:r>
-      <w:r>
-        <w:rPr>
-          <w:rFonts w:ascii="Georgia" w:hAnsi="Georgia"/>
-          <w:b/>
-          <w:sz w:val="17"/>
-          <w:szCs w:val="17"/>
-        </w:rPr>
-        <w:t xml:space="preserve">ЯСНОЕ. </w:t>
-      </w:r>
-      <w:proofErr w:type="gramStart"/>
-      <w:r>
-        <w:rPr>
-          <w:rFonts w:ascii="Georgia" w:hAnsi="Georgia"/>
-          <w:sz w:val="17"/>
-          <w:szCs w:val="17"/>
-        </w:rPr>
-        <w:t>Положение(</w:t>
-      </w:r>
-      <w:proofErr w:type="gramEnd"/>
-      <w:r>
-        <w:rPr>
-          <w:rFonts w:ascii="Georgia" w:hAnsi="Georgia"/>
-          <w:sz w:val="17"/>
-          <w:szCs w:val="17"/>
-        </w:rPr>
-        <w:t xml:space="preserve">активное, вынужденное) </w:t>
-      </w:r>
-      <w:r>
-        <w:rPr>
-          <w:rFonts w:ascii="Georgia" w:hAnsi="Georgia"/>
-          <w:b/>
-          <w:sz w:val="17"/>
-          <w:szCs w:val="17"/>
-        </w:rPr>
-        <w:t xml:space="preserve">активное </w:t>
+        <w:t xml:space="preserve">Сознание </w:t>
+      </w:r>
+      <w:r>
+        <w:rPr>
+          <w:rFonts w:ascii="Georgia" w:hAnsi="Georgia"/>
+          <w:sz w:val="17"/>
+          <w:szCs w:val="17"/>
+          <w:lang w:val="en-US"/>
+        </w:rPr>
+        <w:t>&lt;pacientConscious&gt;</w:t>
+      </w:r>
+      <w:r>
+        <w:rPr>
+          <w:rFonts w:ascii="Georgia" w:hAnsi="Georgia"/>
+          <w:b/>
+          <w:sz w:val="17"/>
+          <w:szCs w:val="17"/>
+        </w:rPr>
+        <w:t xml:space="preserve">. </w:t>
+      </w:r>
+      <w:r>
+        <w:rPr>
+          <w:rFonts w:ascii="Georgia" w:hAnsi="Georgia"/>
+          <w:sz w:val="17"/>
+          <w:szCs w:val="17"/>
+        </w:rPr>
+        <w:t>Положение</w:t>
+      </w:r>
+      <w:r>
+        <w:rPr>
+          <w:rFonts w:ascii="Georgia" w:hAnsi="Georgia"/>
+          <w:sz w:val="17"/>
+          <w:szCs w:val="17"/>
+          <w:lang w:val="en-US"/>
+        </w:rPr>
+        <w:t xml:space="preserve"> &lt;pacientPosition&gt;</w:t>
+      </w:r>
+      <w:r>
+        <w:rPr>
+          <w:rFonts w:ascii="Georgia" w:hAnsi="Georgia"/>
+          <w:b/>
+          <w:sz w:val="17"/>
+          <w:szCs w:val="17"/>
+        </w:rPr>
+        <w:t xml:space="preserve"> </w:t>
       </w:r>
     </w:p>
     <w:p>
@@ -2014,43 +1997,7 @@
           <w:sz w:val="17"/>
           <w:szCs w:val="17"/>
         </w:rPr>
-        <w:t xml:space="preserve">Телосложение (астеническое, </w:t>
-      </w:r>
-      <w:proofErr w:type="spellStart"/>
-      <w:r>
-        <w:rPr>
-          <w:rFonts w:ascii="Georgia" w:hAnsi="Georgia"/>
-          <w:sz w:val="17"/>
-          <w:szCs w:val="17"/>
-        </w:rPr>
-        <w:t>нормастеническое</w:t>
-      </w:r>
-      <w:proofErr w:type="spellEnd"/>
-      <w:r>
-        <w:rPr>
-          <w:rFonts w:ascii="Georgia" w:hAnsi="Georgia"/>
-          <w:sz w:val="17"/>
-          <w:szCs w:val="17"/>
-        </w:rPr>
-        <w:t xml:space="preserve">, </w:t>
-      </w:r>
-      <w:proofErr w:type="spellStart"/>
-      <w:r>
-        <w:rPr>
-          <w:rFonts w:ascii="Georgia" w:hAnsi="Georgia"/>
-          <w:sz w:val="17"/>
-          <w:szCs w:val="17"/>
-        </w:rPr>
-        <w:t>гиперстеническое</w:t>
-      </w:r>
-      <w:proofErr w:type="spellEnd"/>
-      <w:r>
-        <w:rPr>
-          <w:rFonts w:ascii="Georgia" w:hAnsi="Georgia"/>
-          <w:sz w:val="17"/>
-          <w:szCs w:val="17"/>
-        </w:rPr>
-        <w:t xml:space="preserve">) </w:t>
+        <w:t xml:space="preserve">Телосложение (астеническое, нормастеническое, гиперстеническое) </w:t>
       </w:r>
       <w:r>
         <w:rPr>
@@ -2186,25 +2133,7 @@
           <w:sz w:val="17"/>
           <w:szCs w:val="17"/>
         </w:rPr>
-        <w:t xml:space="preserve">Подкожная клетчатка (слабо, умеренно, чрезмерно </w:t>
-      </w:r>
-      <w:proofErr w:type="gramStart"/>
-      <w:r>
-        <w:rPr>
-          <w:rFonts w:ascii="Georgia" w:hAnsi="Georgia"/>
-          <w:sz w:val="17"/>
-          <w:szCs w:val="17"/>
-        </w:rPr>
-        <w:t>выражена,  пастозность</w:t>
-      </w:r>
-      <w:proofErr w:type="gramEnd"/>
-      <w:r>
-        <w:rPr>
-          <w:rFonts w:ascii="Georgia" w:hAnsi="Georgia"/>
-          <w:sz w:val="17"/>
-          <w:szCs w:val="17"/>
-        </w:rPr>
-        <w:t xml:space="preserve"> голеней, отеки, крепитации и др.) </w:t>
+        <w:t xml:space="preserve">Подкожная клетчатка (слабо, умеренно, чрезмерно выражена,  пастозность голеней, отеки, крепитации и др.) </w:t>
       </w:r>
       <w:r>
         <w:rPr>
@@ -2234,7 +2163,6 @@
         </w:rPr>
         <w:t xml:space="preserve">Ногти (здоровые, сухие, тусклые, ломкие, деформированные и др.) </w:t>
       </w:r>
-      <w:proofErr w:type="gramStart"/>
       <w:r>
         <w:rPr>
           <w:rFonts w:ascii="Georgia" w:hAnsi="Georgia"/>
@@ -2261,7 +2189,6 @@
         </w:rPr>
         <w:t>СУХИЕ</w:t>
       </w:r>
-      <w:proofErr w:type="gramEnd"/>
     </w:p>
     <w:p>
       <w:pPr>
@@ -2410,41 +2337,13 @@
           <w:szCs w:val="17"/>
         </w:rPr>
       </w:pPr>
-      <w:proofErr w:type="spellStart"/>
-      <w:r>
-        <w:rPr>
-          <w:rFonts w:ascii="Georgia" w:hAnsi="Georgia"/>
-          <w:sz w:val="17"/>
-          <w:szCs w:val="17"/>
-        </w:rPr>
-        <w:t>Сутавы</w:t>
-      </w:r>
-      <w:proofErr w:type="spellEnd"/>
-      <w:r>
-        <w:rPr>
-          <w:rFonts w:ascii="Georgia" w:hAnsi="Georgia"/>
-          <w:sz w:val="17"/>
-          <w:szCs w:val="17"/>
-        </w:rPr>
-        <w:t xml:space="preserve"> (внешне не изменены, движения в полном объеме, подвижность, </w:t>
-      </w:r>
-      <w:proofErr w:type="spellStart"/>
-      <w:r>
-        <w:rPr>
-          <w:rFonts w:ascii="Georgia" w:hAnsi="Georgia"/>
-          <w:sz w:val="17"/>
-          <w:szCs w:val="17"/>
-        </w:rPr>
-        <w:t>периартикулярные</w:t>
-      </w:r>
-      <w:proofErr w:type="spellEnd"/>
-      <w:r>
-        <w:rPr>
-          <w:rFonts w:ascii="Georgia" w:hAnsi="Georgia"/>
-          <w:sz w:val="17"/>
-          <w:szCs w:val="17"/>
-        </w:rPr>
-        <w:t xml:space="preserve"> инфильтрации, контуры и др.) </w:t>
+      <w:r>
+        <w:rPr>
+          <w:rFonts w:ascii="Georgia" w:hAnsi="Georgia"/>
+          <w:sz w:val="17"/>
+          <w:szCs w:val="17"/>
+        </w:rPr>
+        <w:t xml:space="preserve">Сутавы (внешне не изменены, движения в полном объеме, подвижность, периартикулярные инфильтрации, контуры и др.) </w:t>
       </w:r>
       <w:r>
         <w:rPr>
@@ -2941,27 +2840,7 @@
           <w:sz w:val="17"/>
           <w:szCs w:val="17"/>
         </w:rPr>
-        <w:t xml:space="preserve">Перкуссия легких (легочной </w:t>
-      </w:r>
-      <w:proofErr w:type="spellStart"/>
-      <w:proofErr w:type="gramStart"/>
-      <w:r>
-        <w:rPr>
-          <w:rFonts w:ascii="Georgia" w:hAnsi="Georgia"/>
-          <w:sz w:val="17"/>
-          <w:szCs w:val="17"/>
-        </w:rPr>
-        <w:t>звук,коробочный</w:t>
-      </w:r>
-      <w:proofErr w:type="spellEnd"/>
-      <w:proofErr w:type="gramEnd"/>
-      <w:r>
-        <w:rPr>
-          <w:rFonts w:ascii="Georgia" w:hAnsi="Georgia"/>
-          <w:sz w:val="17"/>
-          <w:szCs w:val="17"/>
-        </w:rPr>
-        <w:t xml:space="preserve">, притупление слева, справа) </w:t>
+        <w:t xml:space="preserve">Перкуссия легких (легочной звук,коробочный, притупление слева, справа) </w:t>
       </w:r>
       <w:r>
         <w:rPr>
@@ -3281,25 +3160,7 @@
           <w:sz w:val="17"/>
           <w:szCs w:val="17"/>
         </w:rPr>
-        <w:t xml:space="preserve">Цианоз (нет, </w:t>
-      </w:r>
-      <w:proofErr w:type="spellStart"/>
-      <w:r>
-        <w:rPr>
-          <w:rFonts w:ascii="Georgia" w:hAnsi="Georgia"/>
-          <w:sz w:val="17"/>
-          <w:szCs w:val="17"/>
-        </w:rPr>
-        <w:t>акроцианоз</w:t>
-      </w:r>
-      <w:proofErr w:type="spellEnd"/>
-      <w:r>
-        <w:rPr>
-          <w:rFonts w:ascii="Georgia" w:hAnsi="Georgia"/>
-          <w:sz w:val="17"/>
-          <w:szCs w:val="17"/>
-        </w:rPr>
-        <w:t xml:space="preserve">, диффузный: легкий, умеренный, выраженный) </w:t>
+        <w:t xml:space="preserve">Цианоз (нет, акроцианоз, диффузный: легкий, умеренный, выраженный) </w:t>
       </w:r>
       <w:r>
         <w:rPr>
@@ -3390,50 +3251,271 @@
           <w:sz w:val="17"/>
           <w:szCs w:val="17"/>
         </w:rPr>
-        <w:t xml:space="preserve">1,5 см </w:t>
-      </w:r>
-      <w:proofErr w:type="spellStart"/>
-      <w:r>
-        <w:rPr>
-          <w:rFonts w:ascii="Georgia" w:hAnsi="Georgia"/>
-          <w:b/>
-          <w:sz w:val="17"/>
-          <w:szCs w:val="17"/>
-        </w:rPr>
-        <w:t>кнутри</w:t>
-      </w:r>
-      <w:proofErr w:type="spellEnd"/>
-      <w:r>
-        <w:rPr>
-          <w:rFonts w:ascii="Georgia" w:hAnsi="Georgia"/>
-          <w:b/>
-          <w:sz w:val="17"/>
-          <w:szCs w:val="17"/>
-        </w:rPr>
-        <w:t xml:space="preserve"> от </w:t>
-      </w:r>
-      <w:proofErr w:type="gramStart"/>
-      <w:r>
-        <w:rPr>
-          <w:rFonts w:ascii="Georgia" w:hAnsi="Georgia"/>
-          <w:b/>
-          <w:sz w:val="17"/>
-          <w:szCs w:val="17"/>
-        </w:rPr>
-        <w:t>СКЛ</w:t>
-      </w:r>
-      <w:r>
-        <w:rPr>
-          <w:rFonts w:ascii="Georgia" w:hAnsi="Georgia"/>
-          <w:sz w:val="17"/>
-          <w:szCs w:val="17"/>
-        </w:rPr>
-        <w:t xml:space="preserve">  ВЕРХНЯЯ</w:t>
-      </w:r>
-      <w:proofErr w:type="gramEnd"/>
-      <w:r>
-        <w:rPr>
-          <w:rFonts w:ascii="Georgia" w:hAnsi="Georgia"/>
+        <w:t>1,5 см кнутри от СКЛ</w:t>
+      </w:r>
+      <w:r>
+        <w:rPr>
+          <w:rFonts w:ascii="Georgia" w:hAnsi="Georgia"/>
+          <w:sz w:val="17"/>
+          <w:szCs w:val="17"/>
+        </w:rPr>
+        <w:t xml:space="preserve">  ВЕРХНЯЯ </w:t>
+      </w:r>
+      <w:r>
+        <w:rPr>
+          <w:rFonts w:ascii="Georgia" w:hAnsi="Georgia"/>
+          <w:b/>
+          <w:sz w:val="17"/>
+          <w:szCs w:val="17"/>
+        </w:rPr>
+        <w:t xml:space="preserve">на уровне </w:t>
+      </w:r>
+      <w:r>
+        <w:rPr>
+          <w:rFonts w:ascii="Georgia" w:hAnsi="Georgia"/>
+          <w:b/>
+          <w:sz w:val="17"/>
+          <w:szCs w:val="17"/>
+          <w:lang w:val="en-US"/>
+        </w:rPr>
+        <w:t>IV</w:t>
+      </w:r>
+      <w:r>
+        <w:rPr>
+          <w:rFonts w:ascii="Georgia" w:hAnsi="Georgia"/>
+          <w:b/>
+          <w:sz w:val="17"/>
+          <w:szCs w:val="17"/>
+        </w:rPr>
+        <w:t xml:space="preserve"> ребра</w:t>
+      </w:r>
+    </w:p>
+    <w:p>
+      <w:pPr>
+        <w:spacing w:before="168"/>
+        <w:jc w:val="both"/>
+        <w:rPr>
+          <w:rFonts w:ascii="Georgia" w:hAnsi="Georgia"/>
+          <w:sz w:val="17"/>
+          <w:szCs w:val="17"/>
+        </w:rPr>
+      </w:pPr>
+      <w:r>
+        <w:rPr>
+          <w:rFonts w:ascii="Georgia" w:hAnsi="Georgia"/>
+          <w:sz w:val="17"/>
+          <w:szCs w:val="17"/>
+        </w:rPr>
+        <w:t xml:space="preserve"> Сосудистый пучок </w:t>
+      </w:r>
+    </w:p>
+    <w:p>
+      <w:pPr>
+        <w:spacing w:before="168"/>
+        <w:jc w:val="both"/>
+        <w:rPr>
+          <w:rFonts w:ascii="Georgia" w:hAnsi="Georgia"/>
+          <w:b/>
+          <w:sz w:val="17"/>
+          <w:szCs w:val="17"/>
+        </w:rPr>
+      </w:pPr>
+      <w:r>
+        <w:rPr>
+          <w:rFonts w:ascii="Georgia" w:hAnsi="Georgia"/>
+          <w:sz w:val="17"/>
+          <w:szCs w:val="17"/>
+        </w:rPr>
+        <w:t xml:space="preserve">Аускультация сердца: на верхушке (тоны сохранны, ритмичны, шумов нет, </w:t>
+      </w:r>
+      <w:r>
+        <w:rPr>
+          <w:rFonts w:ascii="Georgia" w:hAnsi="Georgia"/>
+          <w:sz w:val="17"/>
+          <w:szCs w:val="17"/>
+          <w:lang w:val="en-US"/>
+        </w:rPr>
+        <w:t>I</w:t>
+      </w:r>
+      <w:r>
+        <w:rPr>
+          <w:rFonts w:ascii="Georgia" w:hAnsi="Georgia"/>
+          <w:sz w:val="17"/>
+          <w:szCs w:val="17"/>
+        </w:rPr>
+        <w:t xml:space="preserve"> тон сохранен, усилен, ослаблен, </w:t>
+      </w:r>
+      <w:r>
+        <w:rPr>
+          <w:rFonts w:ascii="Georgia" w:hAnsi="Georgia"/>
+          <w:sz w:val="17"/>
+          <w:szCs w:val="17"/>
+          <w:lang w:val="en-US"/>
+        </w:rPr>
+        <w:t>II</w:t>
+      </w:r>
+      <w:r>
+        <w:rPr>
+          <w:rFonts w:ascii="Georgia" w:hAnsi="Georgia"/>
+          <w:sz w:val="17"/>
+          <w:szCs w:val="17"/>
+        </w:rPr>
+        <w:t xml:space="preserve"> тон сохранен, ослаблен) </w:t>
+      </w:r>
+      <w:r>
+        <w:rPr>
+          <w:rFonts w:ascii="Georgia" w:hAnsi="Georgia"/>
+          <w:b/>
+          <w:sz w:val="17"/>
+          <w:szCs w:val="17"/>
+        </w:rPr>
+        <w:t xml:space="preserve">ТОНЫ СОХРАННЫ, РИТМИЧНЫ, ШУМОВ НЕТ, </w:t>
+      </w:r>
+      <w:r>
+        <w:rPr>
+          <w:rFonts w:ascii="Georgia" w:hAnsi="Georgia"/>
+          <w:b/>
+          <w:sz w:val="17"/>
+          <w:szCs w:val="17"/>
+          <w:lang w:val="en-US"/>
+        </w:rPr>
+        <w:t>I</w:t>
+      </w:r>
+      <w:r>
+        <w:rPr>
+          <w:rFonts w:ascii="Georgia" w:hAnsi="Georgia"/>
+          <w:b/>
+          <w:sz w:val="17"/>
+          <w:szCs w:val="17"/>
+        </w:rPr>
+        <w:t xml:space="preserve">  ТОН СОХРАНЕН, </w:t>
+      </w:r>
+      <w:r>
+        <w:rPr>
+          <w:rFonts w:ascii="Georgia" w:hAnsi="Georgia"/>
+          <w:b/>
+          <w:sz w:val="17"/>
+          <w:szCs w:val="17"/>
+          <w:lang w:val="en-US"/>
+        </w:rPr>
+        <w:t>II</w:t>
+      </w:r>
+      <w:r>
+        <w:rPr>
+          <w:rFonts w:ascii="Georgia" w:hAnsi="Georgia"/>
+          <w:b/>
+          <w:sz w:val="17"/>
+          <w:szCs w:val="17"/>
+        </w:rPr>
+        <w:t xml:space="preserve"> ТОН СОХРАНЕН _________</w:t>
+      </w:r>
+    </w:p>
+    <w:p>
+      <w:pPr>
+        <w:spacing w:before="168"/>
+        <w:jc w:val="both"/>
+        <w:rPr>
+          <w:rFonts w:ascii="Georgia" w:hAnsi="Georgia"/>
+          <w:sz w:val="17"/>
+          <w:szCs w:val="17"/>
+        </w:rPr>
+      </w:pPr>
+      <w:r>
+        <w:rPr>
+          <w:rFonts w:ascii="Georgia" w:hAnsi="Georgia"/>
+          <w:sz w:val="17"/>
+          <w:szCs w:val="17"/>
+        </w:rPr>
+        <w:t xml:space="preserve">Систолический шум (нет, есть, характеристика) </w:t>
+      </w:r>
+      <w:r>
+        <w:rPr>
+          <w:rFonts w:ascii="Georgia" w:hAnsi="Georgia"/>
+          <w:b/>
+          <w:sz w:val="17"/>
+          <w:szCs w:val="17"/>
+        </w:rPr>
+        <w:t>НЕТ ________________________________________________</w:t>
+      </w:r>
+    </w:p>
+    <w:p>
+      <w:pPr>
+        <w:spacing w:before="168"/>
+        <w:jc w:val="both"/>
+        <w:rPr>
+          <w:rFonts w:ascii="Georgia" w:hAnsi="Georgia"/>
+          <w:sz w:val="17"/>
+          <w:szCs w:val="17"/>
+        </w:rPr>
+      </w:pPr>
+      <w:r>
+        <w:rPr>
+          <w:rFonts w:ascii="Georgia" w:hAnsi="Georgia"/>
+          <w:sz w:val="17"/>
+          <w:szCs w:val="17"/>
+        </w:rPr>
+        <w:t xml:space="preserve">Диастолический шум (нет, есть, характеристика) </w:t>
+      </w:r>
+      <w:r>
+        <w:rPr>
+          <w:rFonts w:ascii="Georgia" w:hAnsi="Georgia"/>
+          <w:b/>
+          <w:sz w:val="17"/>
+          <w:szCs w:val="17"/>
+        </w:rPr>
+        <w:t>НЕТ _______________________________________________</w:t>
+      </w:r>
+    </w:p>
+    <w:p>
+      <w:pPr>
+        <w:spacing w:before="168"/>
+        <w:jc w:val="both"/>
+        <w:rPr>
+          <w:rFonts w:ascii="Georgia" w:hAnsi="Georgia"/>
+          <w:b/>
+          <w:sz w:val="17"/>
+          <w:szCs w:val="17"/>
+        </w:rPr>
+      </w:pPr>
+      <w:r>
+        <w:rPr>
+          <w:rFonts w:ascii="Georgia" w:hAnsi="Georgia"/>
+          <w:sz w:val="17"/>
+          <w:szCs w:val="17"/>
+        </w:rPr>
+        <w:t>На легочной артерии (</w:t>
+      </w:r>
+      <w:r>
+        <w:rPr>
+          <w:rFonts w:ascii="Georgia" w:hAnsi="Georgia"/>
+          <w:sz w:val="17"/>
+          <w:szCs w:val="17"/>
+          <w:lang w:val="en-US"/>
+        </w:rPr>
+        <w:t>II</w:t>
+      </w:r>
+      <w:r>
+        <w:rPr>
+          <w:rFonts w:ascii="Georgia" w:hAnsi="Georgia"/>
+          <w:sz w:val="17"/>
+          <w:szCs w:val="17"/>
+        </w:rPr>
+        <w:t xml:space="preserve"> сохранен, акцент, ослаблен) </w:t>
+      </w:r>
+      <w:r>
+        <w:rPr>
+          <w:rFonts w:ascii="Georgia" w:hAnsi="Georgia"/>
+          <w:b/>
+          <w:sz w:val="17"/>
+          <w:szCs w:val="17"/>
+          <w:lang w:val="en-US"/>
+        </w:rPr>
+        <w:t>II</w:t>
+      </w:r>
+      <w:r>
+        <w:rPr>
+          <w:rFonts w:ascii="Georgia" w:hAnsi="Georgia"/>
+          <w:b/>
           <w:sz w:val="17"/>
           <w:szCs w:val="17"/>
         </w:rPr>
@@ -3446,266 +3528,6 @@
           <w:sz w:val="17"/>
           <w:szCs w:val="17"/>
         </w:rPr>
-        <w:t xml:space="preserve">на уровне </w:t>
-      </w:r>
-      <w:r>
-        <w:rPr>
-          <w:rFonts w:ascii="Georgia" w:hAnsi="Georgia"/>
-          <w:b/>
-          <w:sz w:val="17"/>
-          <w:szCs w:val="17"/>
-          <w:lang w:val="en-US"/>
-        </w:rPr>
-        <w:t>IV</w:t>
-      </w:r>
-      <w:r>
-        <w:rPr>
-          <w:rFonts w:ascii="Georgia" w:hAnsi="Georgia"/>
-          <w:b/>
-          <w:sz w:val="17"/>
-          <w:szCs w:val="17"/>
-        </w:rPr>
-        <w:t xml:space="preserve"> ребра</w:t>
-      </w:r>
-    </w:p>
-    <w:p>
-      <w:pPr>
-        <w:spacing w:before="168"/>
-        <w:jc w:val="both"/>
-        <w:rPr>
-          <w:rFonts w:ascii="Georgia" w:hAnsi="Georgia"/>
-          <w:sz w:val="17"/>
-          <w:szCs w:val="17"/>
-        </w:rPr>
-      </w:pPr>
-      <w:r>
-        <w:rPr>
-          <w:rFonts w:ascii="Georgia" w:hAnsi="Georgia"/>
-          <w:sz w:val="17"/>
-          <w:szCs w:val="17"/>
-        </w:rPr>
-        <w:t xml:space="preserve"> Сосудистый пучок </w:t>
-      </w:r>
-    </w:p>
-    <w:p>
-      <w:pPr>
-        <w:spacing w:before="168"/>
-        <w:jc w:val="both"/>
-        <w:rPr>
-          <w:rFonts w:ascii="Georgia" w:hAnsi="Georgia"/>
-          <w:b/>
-          <w:sz w:val="17"/>
-          <w:szCs w:val="17"/>
-        </w:rPr>
-      </w:pPr>
-      <w:r>
-        <w:rPr>
-          <w:rFonts w:ascii="Georgia" w:hAnsi="Georgia"/>
-          <w:sz w:val="17"/>
-          <w:szCs w:val="17"/>
-        </w:rPr>
-        <w:t xml:space="preserve">Аускультация сердца: на верхушке (тоны сохранны, ритмичны, шумов нет, </w:t>
-      </w:r>
-      <w:r>
-        <w:rPr>
-          <w:rFonts w:ascii="Georgia" w:hAnsi="Georgia"/>
-          <w:sz w:val="17"/>
-          <w:szCs w:val="17"/>
-          <w:lang w:val="en-US"/>
-        </w:rPr>
-        <w:t>I</w:t>
-      </w:r>
-      <w:r>
-        <w:rPr>
-          <w:rFonts w:ascii="Georgia" w:hAnsi="Georgia"/>
-          <w:sz w:val="17"/>
-          <w:szCs w:val="17"/>
-        </w:rPr>
-        <w:t xml:space="preserve"> тон сохранен, усилен, ослаблен, </w:t>
-      </w:r>
-      <w:r>
-        <w:rPr>
-          <w:rFonts w:ascii="Georgia" w:hAnsi="Georgia"/>
-          <w:sz w:val="17"/>
-          <w:szCs w:val="17"/>
-          <w:lang w:val="en-US"/>
-        </w:rPr>
-        <w:t>II</w:t>
-      </w:r>
-      <w:r>
-        <w:rPr>
-          <w:rFonts w:ascii="Georgia" w:hAnsi="Georgia"/>
-          <w:sz w:val="17"/>
-          <w:szCs w:val="17"/>
-        </w:rPr>
-        <w:t xml:space="preserve"> тон сохранен, ослаблен) </w:t>
-      </w:r>
-      <w:r>
-        <w:rPr>
-          <w:rFonts w:ascii="Georgia" w:hAnsi="Georgia"/>
-          <w:b/>
-          <w:sz w:val="17"/>
-          <w:szCs w:val="17"/>
-        </w:rPr>
-        <w:t xml:space="preserve">ТОНЫ СОХРАННЫ, РИТМИЧНЫ, ШУМОВ НЕТ, </w:t>
-      </w:r>
-      <w:r>
-        <w:rPr>
-          <w:rFonts w:ascii="Georgia" w:hAnsi="Georgia"/>
-          <w:b/>
-          <w:sz w:val="17"/>
-          <w:szCs w:val="17"/>
-          <w:lang w:val="en-US"/>
-        </w:rPr>
-        <w:t>I</w:t>
-      </w:r>
-      <w:r>
-        <w:rPr>
-          <w:rFonts w:ascii="Georgia" w:hAnsi="Georgia"/>
-          <w:b/>
-          <w:sz w:val="17"/>
-          <w:szCs w:val="17"/>
-        </w:rPr>
-        <w:t xml:space="preserve">  ТОН СОХРАНЕН, </w:t>
-      </w:r>
-      <w:r>
-        <w:rPr>
-          <w:rFonts w:ascii="Georgia" w:hAnsi="Georgia"/>
-          <w:b/>
-          <w:sz w:val="17"/>
-          <w:szCs w:val="17"/>
-          <w:lang w:val="en-US"/>
-        </w:rPr>
-        <w:t>II</w:t>
-      </w:r>
-      <w:r>
-        <w:rPr>
-          <w:rFonts w:ascii="Georgia" w:hAnsi="Georgia"/>
-          <w:b/>
-          <w:sz w:val="17"/>
-          <w:szCs w:val="17"/>
-        </w:rPr>
-        <w:t xml:space="preserve"> ТОН СОХРАНЕН _________</w:t>
-      </w:r>
-    </w:p>
-    <w:p>
-      <w:pPr>
-        <w:spacing w:before="168"/>
-        <w:jc w:val="both"/>
-        <w:rPr>
-          <w:rFonts w:ascii="Georgia" w:hAnsi="Georgia"/>
-          <w:sz w:val="17"/>
-          <w:szCs w:val="17"/>
-        </w:rPr>
-      </w:pPr>
-      <w:r>
-        <w:rPr>
-          <w:rFonts w:ascii="Georgia" w:hAnsi="Georgia"/>
-          <w:sz w:val="17"/>
-          <w:szCs w:val="17"/>
-        </w:rPr>
-        <w:t xml:space="preserve">Систолический шум (нет, есть, характеристика) </w:t>
-      </w:r>
-      <w:r>
-        <w:rPr>
-          <w:rFonts w:ascii="Georgia" w:hAnsi="Georgia"/>
-          <w:b/>
-          <w:sz w:val="17"/>
-          <w:szCs w:val="17"/>
-        </w:rPr>
-        <w:t>НЕТ ________________________________________________</w:t>
-      </w:r>
-    </w:p>
-    <w:p>
-      <w:pPr>
-        <w:spacing w:before="168"/>
-        <w:jc w:val="both"/>
-        <w:rPr>
-          <w:rFonts w:ascii="Georgia" w:hAnsi="Georgia"/>
-          <w:sz w:val="17"/>
-          <w:szCs w:val="17"/>
-        </w:rPr>
-      </w:pPr>
-      <w:r>
-        <w:rPr>
-          <w:rFonts w:ascii="Georgia" w:hAnsi="Georgia"/>
-          <w:sz w:val="17"/>
-          <w:szCs w:val="17"/>
-        </w:rPr>
-        <w:t xml:space="preserve">Диастолический шум (нет, есть, характеристика) </w:t>
-      </w:r>
-      <w:r>
-        <w:rPr>
-          <w:rFonts w:ascii="Georgia" w:hAnsi="Georgia"/>
-          <w:b/>
-          <w:sz w:val="17"/>
-          <w:szCs w:val="17"/>
-        </w:rPr>
-        <w:t>НЕТ _______________________________________________</w:t>
-      </w:r>
-    </w:p>
-    <w:p>
-      <w:pPr>
-        <w:spacing w:before="168"/>
-        <w:jc w:val="both"/>
-        <w:rPr>
-          <w:rFonts w:ascii="Georgia" w:hAnsi="Georgia"/>
-          <w:b/>
-          <w:sz w:val="17"/>
-          <w:szCs w:val="17"/>
-        </w:rPr>
-      </w:pPr>
-      <w:r>
-        <w:rPr>
-          <w:rFonts w:ascii="Georgia" w:hAnsi="Georgia"/>
-          <w:sz w:val="17"/>
-          <w:szCs w:val="17"/>
-        </w:rPr>
-        <w:t>На легочной артерии (</w:t>
-      </w:r>
-      <w:r>
-        <w:rPr>
-          <w:rFonts w:ascii="Georgia" w:hAnsi="Georgia"/>
-          <w:sz w:val="17"/>
-          <w:szCs w:val="17"/>
-          <w:lang w:val="en-US"/>
-        </w:rPr>
-        <w:t>II</w:t>
-      </w:r>
-      <w:r>
-        <w:rPr>
-          <w:rFonts w:ascii="Georgia" w:hAnsi="Georgia"/>
-          <w:sz w:val="17"/>
-          <w:szCs w:val="17"/>
-        </w:rPr>
-        <w:t xml:space="preserve"> сохранен, акцент, ослаблен) </w:t>
-      </w:r>
-      <w:r>
-        <w:rPr>
-          <w:rFonts w:ascii="Georgia" w:hAnsi="Georgia"/>
-          <w:b/>
-          <w:sz w:val="17"/>
-          <w:szCs w:val="17"/>
-          <w:lang w:val="en-US"/>
-        </w:rPr>
-        <w:t>II</w:t>
-      </w:r>
-      <w:r>
-        <w:rPr>
-          <w:rFonts w:ascii="Georgia" w:hAnsi="Georgia"/>
-          <w:b/>
-          <w:sz w:val="17"/>
-          <w:szCs w:val="17"/>
-        </w:rPr>
-        <w:t xml:space="preserve"> </w:t>
-      </w:r>
-      <w:r>
-        <w:rPr>
-          <w:rFonts w:ascii="Georgia" w:hAnsi="Georgia"/>
-          <w:b/>
-          <w:sz w:val="17"/>
-          <w:szCs w:val="17"/>
-        </w:rPr>
         <w:t xml:space="preserve">ТОН </w:t>
       </w:r>
       <w:r>
@@ -3744,25 +3566,7 @@
           <w:sz w:val="17"/>
           <w:szCs w:val="17"/>
         </w:rPr>
-        <w:t xml:space="preserve">Систолические, </w:t>
-      </w:r>
-      <w:proofErr w:type="gramStart"/>
-      <w:r>
-        <w:rPr>
-          <w:rFonts w:ascii="Georgia" w:hAnsi="Georgia"/>
-          <w:sz w:val="17"/>
-          <w:szCs w:val="17"/>
-        </w:rPr>
-        <w:t>диастолические  шум</w:t>
-      </w:r>
-      <w:proofErr w:type="gramEnd"/>
-      <w:r>
-        <w:rPr>
-          <w:rFonts w:ascii="Georgia" w:hAnsi="Georgia"/>
-          <w:sz w:val="17"/>
-          <w:szCs w:val="17"/>
-        </w:rPr>
-        <w:t xml:space="preserve"> (нет, есть, характеристика) </w:t>
+        <w:t xml:space="preserve">Систолические, диастолические  шум (нет, есть, характеристика) </w:t>
       </w:r>
       <w:r>
         <w:rPr>
@@ -3957,16 +3761,7 @@
           <w:sz w:val="17"/>
           <w:szCs w:val="17"/>
         </w:rPr>
-        <w:t xml:space="preserve">ДЕФИЦИТ </w:t>
-      </w:r>
-      <w:proofErr w:type="gramStart"/>
-      <w:r>
-        <w:rPr>
-          <w:rFonts w:ascii="Georgia" w:hAnsi="Georgia"/>
-          <w:sz w:val="17"/>
-          <w:szCs w:val="17"/>
-        </w:rPr>
-        <w:t xml:space="preserve">ПУЛЬСА  </w:t>
+        <w:t xml:space="preserve">ДЕФИЦИТ ПУЛЬСА  </w:t>
       </w:r>
       <w:r>
         <w:rPr>
@@ -3977,7 +3772,6 @@
         </w:rPr>
         <w:t>НЕТ</w:t>
       </w:r>
-      <w:proofErr w:type="gramEnd"/>
       <w:r>
         <w:rPr>
           <w:rFonts w:ascii="Georgia" w:hAnsi="Georgia"/>
@@ -4029,27 +3823,7 @@
           <w:sz w:val="17"/>
           <w:szCs w:val="17"/>
         </w:rPr>
-        <w:t xml:space="preserve">0 мм. </w:t>
-      </w:r>
-      <w:proofErr w:type="spellStart"/>
-      <w:r>
-        <w:rPr>
-          <w:rFonts w:ascii="Georgia" w:hAnsi="Georgia"/>
-          <w:b/>
-          <w:sz w:val="17"/>
-          <w:szCs w:val="17"/>
-        </w:rPr>
-        <w:t>рт.ст</w:t>
-      </w:r>
-      <w:proofErr w:type="spellEnd"/>
-      <w:r>
-        <w:rPr>
-          <w:rFonts w:ascii="Georgia" w:hAnsi="Georgia"/>
-          <w:b/>
-          <w:sz w:val="17"/>
-          <w:szCs w:val="17"/>
-        </w:rPr>
-        <w:t xml:space="preserve">.  </w:t>
+        <w:t xml:space="preserve">0 мм. рт.ст.  </w:t>
       </w:r>
       <w:r>
         <w:rPr>
@@ -4100,8 +3874,6 @@
           <w:szCs w:val="17"/>
         </w:rPr>
       </w:pPr>
-      <w:bookmarkStart w:id="0" w:name="_GoBack"/>
-      <w:bookmarkEnd w:id="0"/>
     </w:p>
     <w:p>
       <w:pPr>
@@ -4173,7 +3945,6 @@
           <w:szCs w:val="17"/>
         </w:rPr>
       </w:pPr>
-      <w:proofErr w:type="gramStart"/>
       <w:r>
         <w:rPr>
           <w:rFonts w:ascii="Georgia" w:hAnsi="Georgia"/>
@@ -4199,7 +3970,6 @@
         </w:rPr>
         <w:t xml:space="preserve"> санированы</w:t>
       </w:r>
-      <w:proofErr w:type="gramEnd"/>
       <w:r>
         <w:rPr>
           <w:rFonts w:ascii="Georgia" w:hAnsi="Georgia"/>
@@ -4316,25 +4086,7 @@
           <w:sz w:val="17"/>
           <w:szCs w:val="17"/>
         </w:rPr>
-        <w:t xml:space="preserve">Живот (обычной размеров, увеличен, мягкий, </w:t>
-      </w:r>
-      <w:proofErr w:type="spellStart"/>
-      <w:r>
-        <w:rPr>
-          <w:rFonts w:ascii="Georgia" w:hAnsi="Georgia"/>
-          <w:sz w:val="17"/>
-          <w:szCs w:val="17"/>
-        </w:rPr>
-        <w:t>болезненен</w:t>
-      </w:r>
-      <w:proofErr w:type="spellEnd"/>
-      <w:r>
-        <w:rPr>
-          <w:rFonts w:ascii="Georgia" w:hAnsi="Georgia"/>
-          <w:sz w:val="17"/>
-          <w:szCs w:val="17"/>
-        </w:rPr>
-        <w:t xml:space="preserve">, симптомы раздражения брюшины) </w:t>
+        <w:t xml:space="preserve">Живот (обычной размеров, увеличен, мягкий, болезненен, симптомы раздражения брюшины) </w:t>
       </w:r>
       <w:r>
         <w:rPr>
@@ -4390,34 +4142,15 @@
           <w:sz w:val="17"/>
           <w:szCs w:val="17"/>
         </w:rPr>
-        <w:t xml:space="preserve">ГРАНИЦЫ ПО КУРЛОВУ В </w:t>
-      </w:r>
-      <w:proofErr w:type="gramStart"/>
-      <w:r>
-        <w:rPr>
-          <w:rFonts w:ascii="Georgia" w:hAnsi="Georgia"/>
-          <w:b/>
-          <w:sz w:val="17"/>
-          <w:szCs w:val="17"/>
-        </w:rPr>
-        <w:t>НОРМЕ</w:t>
-      </w:r>
-      <w:r>
-        <w:rPr>
-          <w:rFonts w:ascii="Georgia" w:hAnsi="Georgia"/>
-          <w:sz w:val="17"/>
-          <w:szCs w:val="17"/>
-        </w:rPr>
-        <w:t>,  увеличены</w:t>
-      </w:r>
-      <w:proofErr w:type="gramEnd"/>
-      <w:r>
-        <w:rPr>
-          <w:rFonts w:ascii="Georgia" w:hAnsi="Georgia"/>
-          <w:sz w:val="17"/>
-          <w:szCs w:val="17"/>
-        </w:rPr>
-        <w:t>: верхняя по СКЛ____</w:t>
+        <w:t>ГРАНИЦЫ ПО КУРЛОВУ В НОРМЕ</w:t>
+      </w:r>
+      <w:r>
+        <w:rPr>
+          <w:rFonts w:ascii="Georgia" w:hAnsi="Georgia"/>
+          <w:sz w:val="17"/>
+          <w:szCs w:val="17"/>
+        </w:rPr>
+        <w:t>,  увеличены: верхняя по СКЛ____</w:t>
       </w:r>
       <w:r>
         <w:rPr>
@@ -4640,7 +4373,6 @@
         </w:rPr>
         <w:t xml:space="preserve"> </w:t>
       </w:r>
-      <w:proofErr w:type="gramStart"/>
       <w:r>
         <w:rPr>
           <w:rFonts w:ascii="Georgia" w:hAnsi="Georgia"/>
@@ -4656,16 +4388,7 @@
           <w:sz w:val="17"/>
           <w:szCs w:val="17"/>
         </w:rPr>
-        <w:t>симптомы</w:t>
-      </w:r>
-      <w:proofErr w:type="gramEnd"/>
-      <w:r>
-        <w:rPr>
-          <w:rFonts w:ascii="Georgia" w:hAnsi="Georgia"/>
-          <w:sz w:val="17"/>
-          <w:szCs w:val="17"/>
-        </w:rPr>
-        <w:t xml:space="preserve"> желчного пузыря (+/-)  </w:t>
+        <w:t xml:space="preserve">симптомы желчного пузыря (+/-)  </w:t>
       </w:r>
       <w:r>
         <w:rPr>
@@ -4801,7 +4524,6 @@
           <w:szCs w:val="17"/>
         </w:rPr>
       </w:pPr>
-      <w:proofErr w:type="gramStart"/>
       <w:r>
         <w:rPr>
           <w:rFonts w:ascii="Georgia" w:hAnsi="Georgia"/>
@@ -4825,16 +4547,7 @@
           <w:sz w:val="17"/>
           <w:szCs w:val="17"/>
         </w:rPr>
-        <w:t>границы</w:t>
-      </w:r>
-      <w:proofErr w:type="gramEnd"/>
-      <w:r>
-        <w:rPr>
-          <w:rFonts w:ascii="Georgia" w:hAnsi="Georgia"/>
-          <w:sz w:val="17"/>
-          <w:szCs w:val="17"/>
-        </w:rPr>
-        <w:t xml:space="preserve"> ВЕРХНЯЯ ГРАНИЦА ПО СРЕДНЕПОДМЫШЕЧНОЙ ЛИНИИ</w:t>
+        <w:t>границы ВЕРХНЯЯ ГРАНИЦА ПО СРЕДНЕПОДМЫШЕЧНОЙ ЛИНИИ</w:t>
       </w:r>
       <w:r>
         <w:rPr>
@@ -5517,7 +5230,6 @@
           <w:szCs w:val="17"/>
         </w:rPr>
       </w:pPr>
-      <w:proofErr w:type="gramStart"/>
       <w:r>
         <w:rPr>
           <w:rFonts w:ascii="Georgia" w:hAnsi="Georgia"/>
@@ -5533,17 +5245,7 @@
           <w:sz w:val="17"/>
           <w:szCs w:val="17"/>
         </w:rPr>
-        <w:t>НЕТ</w:t>
-      </w:r>
-      <w:proofErr w:type="gramEnd"/>
-      <w:r>
-        <w:rPr>
-          <w:rFonts w:ascii="Georgia" w:hAnsi="Georgia"/>
-          <w:b/>
-          <w:sz w:val="17"/>
-          <w:szCs w:val="17"/>
-        </w:rPr>
-        <w:t xml:space="preserve"> _______ </w:t>
+        <w:t xml:space="preserve">НЕТ _______ </w:t>
       </w:r>
       <w:r>
         <w:rPr>
@@ -5697,25 +5399,7 @@
           <w:sz w:val="17"/>
           <w:szCs w:val="17"/>
         </w:rPr>
-        <w:t xml:space="preserve">В позе </w:t>
-      </w:r>
-      <w:proofErr w:type="spellStart"/>
-      <w:r>
-        <w:rPr>
-          <w:rFonts w:ascii="Georgia" w:hAnsi="Georgia"/>
-          <w:sz w:val="17"/>
-          <w:szCs w:val="17"/>
-        </w:rPr>
-        <w:t>Ромберга</w:t>
-      </w:r>
-      <w:proofErr w:type="spellEnd"/>
-      <w:r>
-        <w:rPr>
-          <w:rFonts w:ascii="Georgia" w:hAnsi="Georgia"/>
-          <w:sz w:val="17"/>
-          <w:szCs w:val="17"/>
-        </w:rPr>
-        <w:t xml:space="preserve"> (устойчив, не устойчив, тремор рук, туловища) </w:t>
+        <w:t xml:space="preserve">В позе Ромберга (устойчив, не устойчив, тремор рук, туловища) </w:t>
       </w:r>
       <w:r>
         <w:rPr>
@@ -5780,88 +5464,24 @@
           <w:sz w:val="18"/>
           <w:szCs w:val="18"/>
         </w:rPr>
-        <w:t xml:space="preserve">НЕВРОЛОГИЧЕСКИЙ СТАТУС: Сознание ясное, ориентация во времени и в пространстве сохранена. </w:t>
-      </w:r>
-      <w:proofErr w:type="gramStart"/>
+        <w:t xml:space="preserve">НЕВРОЛОГИЧЕСКИЙ СТАТУС: Сознание ясное, ориентация во времени и в пространстве сохранена. Зрачки  OD = OS, фотореакция на свет живая. Болей и парестезий в лице не отмечается. Тригеминальные точки при пальпации безболезненны. Чувствительность лица не нарушена. Лицо симметрично, язык </w:t>
+      </w:r>
       <w:r>
         <w:rPr>
           <w:rFonts w:ascii="Georgia" w:hAnsi="Georgia"/>
           <w:sz w:val="18"/>
           <w:szCs w:val="18"/>
-        </w:rPr>
-        <w:t>Зрачки  OD</w:t>
-      </w:r>
-      <w:proofErr w:type="gramEnd"/>
+          <w:lang w:val="en-US"/>
+        </w:rPr>
+        <w:t>media</w:t>
+      </w:r>
       <w:r>
         <w:rPr>
           <w:rFonts w:ascii="Georgia" w:hAnsi="Georgia"/>
           <w:sz w:val="18"/>
           <w:szCs w:val="18"/>
         </w:rPr>
-        <w:t xml:space="preserve"> = OS, фотореакция на свет живая. Болей и парестезий в лице не отмечается. </w:t>
-      </w:r>
-      <w:proofErr w:type="spellStart"/>
-      <w:r>
-        <w:rPr>
-          <w:rFonts w:ascii="Georgia" w:hAnsi="Georgia"/>
-          <w:sz w:val="18"/>
-          <w:szCs w:val="18"/>
-        </w:rPr>
-        <w:t>Тригеминальные</w:t>
-      </w:r>
-      <w:proofErr w:type="spellEnd"/>
-      <w:r>
-        <w:rPr>
-          <w:rFonts w:ascii="Georgia" w:hAnsi="Georgia"/>
-          <w:sz w:val="18"/>
-          <w:szCs w:val="18"/>
-        </w:rPr>
-        <w:t xml:space="preserve"> точки при пальпации безболезненны. Чувствительность лица не нарушена. Лицо симметрично, язык </w:t>
-      </w:r>
-      <w:r>
-        <w:rPr>
-          <w:rFonts w:ascii="Georgia" w:hAnsi="Georgia"/>
-          <w:sz w:val="18"/>
-          <w:szCs w:val="18"/>
-          <w:lang w:val="en-US"/>
-        </w:rPr>
-        <w:t>media</w:t>
-      </w:r>
-      <w:r>
-        <w:rPr>
-          <w:rFonts w:ascii="Georgia" w:hAnsi="Georgia"/>
-          <w:sz w:val="18"/>
-          <w:szCs w:val="18"/>
-        </w:rPr>
-        <w:t xml:space="preserve">. Носогубные складки одинаковы с обеих сторон, (D=S). Объем активных движений в поясничном отделе позвоночника сохранен. При пассивных движениях тонус равномерный на симметричных участках, не изменен. </w:t>
-      </w:r>
-      <w:proofErr w:type="gramStart"/>
-      <w:r>
-        <w:rPr>
-          <w:rFonts w:ascii="Georgia" w:hAnsi="Georgia"/>
-          <w:sz w:val="18"/>
-          <w:szCs w:val="18"/>
-        </w:rPr>
-        <w:t xml:space="preserve">Рефлексы  </w:t>
-      </w:r>
-      <w:proofErr w:type="spellStart"/>
-      <w:r>
-        <w:rPr>
-          <w:rFonts w:ascii="Georgia" w:hAnsi="Georgia"/>
-          <w:sz w:val="18"/>
-          <w:szCs w:val="18"/>
-        </w:rPr>
-        <w:t>сгибательно</w:t>
-      </w:r>
-      <w:proofErr w:type="spellEnd"/>
-      <w:proofErr w:type="gramEnd"/>
-      <w:r>
-        <w:rPr>
-          <w:rFonts w:ascii="Georgia" w:hAnsi="Georgia"/>
-          <w:sz w:val="18"/>
-          <w:szCs w:val="18"/>
-        </w:rPr>
-        <w:t xml:space="preserve">-локтевой D=S, разгибательно-локтевой D=S, лучезапястный D=S, коленный D=S, ахиллов D=S;  ослаблены. Функция тазовых органов не нарушена.  </w:t>
+        <w:t xml:space="preserve">. Носогубные складки одинаковы с обеих сторон, (D=S). Объем активных движений в поясничном отделе позвоночника сохранен. При пассивных движениях тонус равномерный на симметричных участках, не изменен. Рефлексы  сгибательно-локтевой D=S, разгибательно-локтевой D=S, лучезапястный D=S, коленный D=S, ахиллов D=S;  ослаблены. Функция тазовых органов не нарушена.  </w:t>
       </w:r>
     </w:p>
     <w:p>
@@ -6035,47 +5655,7 @@
           <w:sz w:val="18"/>
           <w:szCs w:val="18"/>
         </w:rPr>
-        <w:t xml:space="preserve">с болевым и </w:t>
-      </w:r>
-      <w:proofErr w:type="spellStart"/>
-      <w:r>
-        <w:rPr>
-          <w:rFonts w:ascii="Georgia" w:hAnsi="Georgia"/>
-          <w:b/>
-          <w:sz w:val="18"/>
-          <w:szCs w:val="18"/>
-        </w:rPr>
-        <w:t>миотоническим</w:t>
-      </w:r>
-      <w:proofErr w:type="spellEnd"/>
-      <w:r>
-        <w:rPr>
-          <w:rFonts w:ascii="Georgia" w:hAnsi="Georgia"/>
-          <w:b/>
-          <w:sz w:val="18"/>
-          <w:szCs w:val="18"/>
-        </w:rPr>
-        <w:t xml:space="preserve"> синдромом. </w:t>
-      </w:r>
-      <w:proofErr w:type="spellStart"/>
-      <w:r>
-        <w:rPr>
-          <w:rFonts w:ascii="Georgia" w:hAnsi="Georgia"/>
-          <w:b/>
-          <w:sz w:val="18"/>
-          <w:szCs w:val="18"/>
-        </w:rPr>
-        <w:t>Протрузии</w:t>
-      </w:r>
-      <w:proofErr w:type="spellEnd"/>
-      <w:r>
-        <w:rPr>
-          <w:rFonts w:ascii="Georgia" w:hAnsi="Georgia"/>
-          <w:b/>
-          <w:sz w:val="18"/>
-          <w:szCs w:val="18"/>
-        </w:rPr>
-        <w:t xml:space="preserve"> дисков С3-4, С4-5, С5-6, </w:t>
+        <w:t xml:space="preserve">с болевым и миотоническим синдромом. Протрузии дисков С3-4, С4-5, С5-6, </w:t>
       </w:r>
       <w:r>
         <w:rPr>
@@ -6170,25 +5750,7 @@
           <w:sz w:val="17"/>
           <w:szCs w:val="17"/>
         </w:rPr>
-        <w:t xml:space="preserve">Учитывая жалобы, анамнез заболевания, анамнез жизни, объективные данные, </w:t>
-      </w:r>
-      <w:proofErr w:type="spellStart"/>
-      <w:r>
-        <w:rPr>
-          <w:rFonts w:ascii="Georgia" w:hAnsi="Georgia"/>
-          <w:sz w:val="17"/>
-          <w:szCs w:val="17"/>
-        </w:rPr>
-        <w:t>невростатус</w:t>
-      </w:r>
-      <w:proofErr w:type="spellEnd"/>
-      <w:r>
-        <w:rPr>
-          <w:rFonts w:ascii="Georgia" w:hAnsi="Georgia"/>
-          <w:sz w:val="17"/>
-          <w:szCs w:val="17"/>
-        </w:rPr>
-        <w:t xml:space="preserve">, данные </w:t>
+        <w:t xml:space="preserve">Учитывая жалобы, анамнез заболевания, анамнез жизни, объективные данные, невростатус, данные </w:t>
       </w:r>
       <w:r>
         <w:rPr>
@@ -6241,19 +5803,18 @@
           <w:sz w:val="18"/>
           <w:szCs w:val="18"/>
         </w:rPr>
-        <w:t xml:space="preserve">с болевым и </w:t>
-      </w:r>
-      <w:proofErr w:type="spellStart"/>
+        <w:t xml:space="preserve">с болевым и миотоническим синдромом. Протрузии дисков С3-4, С4-5, С5-6, </w:t>
+      </w:r>
       <w:r>
         <w:rPr>
           <w:rFonts w:ascii="Georgia" w:hAnsi="Georgia"/>
           <w:b/>
           <w:sz w:val="18"/>
           <w:szCs w:val="18"/>
-        </w:rPr>
-        <w:t>миотоническим</w:t>
-      </w:r>
-      <w:proofErr w:type="spellEnd"/>
+          <w:lang w:val="en-US"/>
+        </w:rPr>
+        <w:t>L</w:t>
+      </w:r>
       <w:r>
         <w:rPr>
           <w:rFonts w:ascii="Georgia" w:hAnsi="Georgia"/>
@@ -6261,66 +5822,7 @@
           <w:sz w:val="18"/>
           <w:szCs w:val="18"/>
         </w:rPr>
-        <w:t xml:space="preserve"> синдромом. </w:t>
-      </w:r>
-      <w:proofErr w:type="spellStart"/>
-      <w:r>
-        <w:rPr>
-          <w:rFonts w:ascii="Georgia" w:hAnsi="Georgia"/>
-          <w:b/>
-          <w:sz w:val="18"/>
-          <w:szCs w:val="18"/>
-        </w:rPr>
-        <w:t>Протрузии</w:t>
-      </w:r>
-      <w:proofErr w:type="spellEnd"/>
-      <w:r>
-        <w:rPr>
-          <w:rFonts w:ascii="Georgia" w:hAnsi="Georgia"/>
-          <w:b/>
-          <w:sz w:val="18"/>
-          <w:szCs w:val="18"/>
-        </w:rPr>
-        <w:t xml:space="preserve"> дисков С3-4, С4-5, С5-6, </w:t>
-      </w:r>
-      <w:r>
-        <w:rPr>
-          <w:rFonts w:ascii="Georgia" w:hAnsi="Georgia"/>
-          <w:b/>
-          <w:sz w:val="18"/>
-          <w:szCs w:val="18"/>
-          <w:lang w:val="en-US"/>
-        </w:rPr>
-        <w:t>L</w:t>
-      </w:r>
-      <w:r>
-        <w:rPr>
-          <w:rFonts w:ascii="Georgia" w:hAnsi="Georgia"/>
-          <w:b/>
-          <w:sz w:val="18"/>
-          <w:szCs w:val="18"/>
-        </w:rPr>
-        <w:t xml:space="preserve">4-5 позвонков. </w:t>
-      </w:r>
-      <w:proofErr w:type="spellStart"/>
-      <w:r>
-        <w:rPr>
-          <w:rFonts w:ascii="Georgia" w:hAnsi="Georgia"/>
-          <w:b/>
-          <w:sz w:val="18"/>
-          <w:szCs w:val="18"/>
-        </w:rPr>
-        <w:t>Цервикотораколюмбалгия</w:t>
-      </w:r>
-      <w:proofErr w:type="spellEnd"/>
-      <w:r>
-        <w:rPr>
-          <w:rFonts w:ascii="Georgia" w:hAnsi="Georgia"/>
-          <w:b/>
-          <w:sz w:val="18"/>
-          <w:szCs w:val="18"/>
-        </w:rPr>
-        <w:t xml:space="preserve"> с болевым синдромом.</w:t>
+        <w:t>4-5 позвонков. Цервикотораколюмбалгия с болевым синдромом.</w:t>
       </w:r>
     </w:p>
     <w:p>
@@ -6361,7 +5863,6 @@
           <w:szCs w:val="17"/>
         </w:rPr>
       </w:pPr>
-      <w:proofErr w:type="gramStart"/>
       <w:r>
         <w:rPr>
           <w:rFonts w:ascii="Georgia" w:hAnsi="Georgia"/>
@@ -6378,17 +5879,7 @@
           <w:sz w:val="17"/>
           <w:szCs w:val="17"/>
         </w:rPr>
-        <w:t xml:space="preserve">  </w:t>
-      </w:r>
-      <w:proofErr w:type="gramEnd"/>
-      <w:r>
-        <w:rPr>
-          <w:rFonts w:ascii="Georgia" w:hAnsi="Georgia"/>
-          <w:b/>
-          <w:sz w:val="17"/>
-          <w:szCs w:val="17"/>
-        </w:rPr>
-        <w:t xml:space="preserve">     </w:t>
+        <w:t xml:space="preserve">       </w:t>
       </w:r>
       <w:r>
         <w:rPr>
@@ -6475,21 +5966,12 @@
         <w:lastRenderedPageBreak/>
         <w:t xml:space="preserve">Ф.И.О. </w:t>
       </w:r>
-      <w:proofErr w:type="spellStart"/>
       <w:r>
         <w:rPr>
           <w:rFonts w:ascii="Georgia" w:hAnsi="Georgia"/>
           <w:color w:val="000000"/>
         </w:rPr>
-        <w:t>Давранбеков</w:t>
-      </w:r>
-      <w:proofErr w:type="spellEnd"/>
-      <w:r>
-        <w:rPr>
-          <w:rFonts w:ascii="Georgia" w:hAnsi="Georgia"/>
-          <w:color w:val="000000"/>
-        </w:rPr>
-        <w:t xml:space="preserve"> З.М</w:t>
+        <w:t>Давранбеков З.М</w:t>
       </w:r>
       <w:r>
         <w:rPr>
@@ -6539,10 +6021,10 @@
             <v:path o:extrusionok="f" gradientshapeok="t" o:connecttype="rect"/>
             <o:lock v:ext="edit" aspectratio="t"/>
           </v:shapetype>
-          <v:shape id="_x0000_i1025" type="#_x0000_t75" style="width:59.5pt;height:25pt" o:ole="">
+          <v:shape id="_x0000_i1025" type="#_x0000_t75" style="width:59.35pt;height:24.75pt" o:ole="">
             <v:imagedata r:id="rId4" o:title=""/>
           </v:shape>
-          <o:OLEObject Type="Embed" ProgID="PBrush" ShapeID="_x0000_i1025" DrawAspect="Content" ObjectID="_1771451641" r:id="rId5"/>
+          <o:OLEObject Type="Embed" ProgID="PBrush" ShapeID="_x0000_i1025" DrawAspect="Content" ObjectID="_1772412035" r:id="rId5"/>
         </w:object>
       </w:r>
     </w:p>

</xml_diff>

<commit_message>
patient current condition UI is complete
</commit_message>
<xml_diff>
--- a/WinformsMicrosoft/Template/ORG.docx
+++ b/WinformsMicrosoft/Template/ORG.docx
@@ -2265,7 +2265,6 @@
           <w:rFonts w:ascii="Georgia" w:hAnsi="Georgia"/>
           <w:sz w:val="17"/>
           <w:szCs w:val="17"/>
-          <w:lang w:val="en-US"/>
         </w:rPr>
         <w:t>:</w:t>
       </w:r>
@@ -2383,7 +2382,6 @@
           <w:rFonts w:ascii="Georgia" w:hAnsi="Georgia"/>
           <w:sz w:val="17"/>
           <w:szCs w:val="17"/>
-          <w:lang w:val="en-US"/>
         </w:rPr>
         <w:t>:</w:t>
       </w:r>
@@ -2402,7 +2400,6 @@
           <w:b/>
           <w:sz w:val="17"/>
           <w:szCs w:val="17"/>
-          <w:lang w:val="en-US"/>
         </w:rPr>
         <w:t>&lt;</w:t>
       </w:r>
@@ -2424,7 +2421,6 @@
           <w:b/>
           <w:sz w:val="17"/>
           <w:szCs w:val="17"/>
-          <w:lang w:val="en-US"/>
         </w:rPr>
         <w:t>&gt;</w:t>
       </w:r>
@@ -2610,7 +2606,6 @@
           <w:b/>
           <w:sz w:val="17"/>
           <w:szCs w:val="17"/>
-          <w:lang w:val="en-US"/>
         </w:rPr>
       </w:pPr>
       <w:r>
@@ -2626,7 +2621,6 @@
           <w:rFonts w:ascii="Georgia" w:hAnsi="Georgia"/>
           <w:sz w:val="17"/>
           <w:szCs w:val="17"/>
-          <w:lang w:val="en-US"/>
         </w:rPr>
         <w:t>: &lt;</w:t>
       </w:r>
@@ -2646,7 +2640,6 @@
           <w:rFonts w:ascii="Georgia" w:hAnsi="Georgia"/>
           <w:sz w:val="17"/>
           <w:szCs w:val="17"/>
-          <w:lang w:val="en-US"/>
         </w:rPr>
         <w:t>&gt;</w:t>
       </w:r>
@@ -2695,9 +2688,25 @@
           <w:rFonts w:ascii="Georgia" w:hAnsi="Georgia"/>
           <w:sz w:val="17"/>
           <w:szCs w:val="17"/>
-          <w:lang w:val="en-US"/>
-        </w:rPr>
-        <w:t>: &lt;bones&gt;</w:t>
+        </w:rPr>
+        <w:t>: &lt;</w:t>
+      </w:r>
+      <w:r>
+        <w:rPr>
+          <w:rFonts w:ascii="Georgia" w:hAnsi="Georgia"/>
+          <w:sz w:val="17"/>
+          <w:szCs w:val="17"/>
+          <w:lang w:val="en-US"/>
+        </w:rPr>
+        <w:t>bones</w:t>
+      </w:r>
+      <w:r>
+        <w:rPr>
+          <w:rFonts w:ascii="Georgia" w:hAnsi="Georgia"/>
+          <w:sz w:val="17"/>
+          <w:szCs w:val="17"/>
+        </w:rPr>
+        <w:t>&gt;</w:t>
       </w:r>
       <w:r>
         <w:rPr>
@@ -2770,7 +2779,6 @@
           <w:rFonts w:ascii="Georgia" w:hAnsi="Georgia"/>
           <w:sz w:val="17"/>
           <w:szCs w:val="17"/>
-          <w:lang w:val="en-US"/>
         </w:rPr>
         <w:t xml:space="preserve">: </w:t>
       </w:r>
@@ -2779,9 +2787,25 @@
           <w:rFonts w:ascii="Georgia" w:hAnsi="Georgia"/>
           <w:sz w:val="17"/>
           <w:szCs w:val="17"/>
-          <w:lang w:val="en-US"/>
-        </w:rPr>
-        <w:t>&lt;joints&gt;</w:t>
+        </w:rPr>
+        <w:t>&lt;</w:t>
+      </w:r>
+      <w:r>
+        <w:rPr>
+          <w:rFonts w:ascii="Georgia" w:hAnsi="Georgia"/>
+          <w:sz w:val="17"/>
+          <w:szCs w:val="17"/>
+          <w:lang w:val="en-US"/>
+        </w:rPr>
+        <w:t>joints</w:t>
+      </w:r>
+      <w:r>
+        <w:rPr>
+          <w:rFonts w:ascii="Georgia" w:hAnsi="Georgia"/>
+          <w:sz w:val="17"/>
+          <w:szCs w:val="17"/>
+        </w:rPr>
+        <w:t>&gt;</w:t>
       </w:r>
       <w:r>
         <w:rPr>
@@ -2825,236 +2849,288 @@
           <w:szCs w:val="17"/>
         </w:rPr>
       </w:pPr>
+      <w:r>
+        <w:rPr>
+          <w:rFonts w:ascii="Georgia" w:hAnsi="Georgia"/>
+          <w:sz w:val="17"/>
+          <w:szCs w:val="17"/>
+        </w:rPr>
+        <w:t>Лимфатические узлы</w:t>
+      </w:r>
+      <w:r>
+        <w:rPr>
+          <w:rFonts w:ascii="Georgia" w:hAnsi="Georgia"/>
+          <w:sz w:val="17"/>
+          <w:szCs w:val="17"/>
+          <w:lang w:val="en-US"/>
+        </w:rPr>
+        <w:t>: &lt;</w:t>
+      </w:r>
+      <w:proofErr w:type="spellStart"/>
+      <w:r>
+        <w:rPr>
+          <w:rFonts w:ascii="Georgia" w:hAnsi="Georgia"/>
+          <w:sz w:val="17"/>
+          <w:szCs w:val="17"/>
+          <w:lang w:val="en-US"/>
+        </w:rPr>
+        <w:t>lymphNodes</w:t>
+      </w:r>
+      <w:proofErr w:type="spellEnd"/>
+      <w:r>
+        <w:rPr>
+          <w:rFonts w:ascii="Georgia" w:hAnsi="Georgia"/>
+          <w:sz w:val="17"/>
+          <w:szCs w:val="17"/>
+          <w:lang w:val="en-US"/>
+        </w:rPr>
+        <w:t>&gt;</w:t>
+      </w:r>
+      <w:r>
+        <w:rPr>
+          <w:rFonts w:ascii="Georgia" w:hAnsi="Georgia"/>
+          <w:sz w:val="17"/>
+          <w:szCs w:val="17"/>
+        </w:rPr>
+        <w:t xml:space="preserve"> </w:t>
+      </w:r>
+      <w:r>
+        <w:rPr>
+          <w:rFonts w:ascii="Georgia" w:hAnsi="Georgia"/>
+          <w:b/>
+          <w:sz w:val="17"/>
+          <w:szCs w:val="17"/>
+        </w:rPr>
+        <w:t xml:space="preserve">___________________ </w:t>
+      </w:r>
+    </w:p>
+    <w:p>
+      <w:pPr>
+        <w:spacing w:before="168"/>
+        <w:jc w:val="both"/>
+        <w:rPr>
+          <w:rFonts w:ascii="Georgia" w:hAnsi="Georgia"/>
+          <w:sz w:val="17"/>
+          <w:szCs w:val="17"/>
+        </w:rPr>
+      </w:pPr>
+      <w:r>
+        <w:rPr>
+          <w:rFonts w:ascii="Georgia" w:hAnsi="Georgia"/>
+          <w:sz w:val="17"/>
+          <w:szCs w:val="17"/>
+        </w:rPr>
+        <w:t>____________________________________________________________________________________________</w:t>
+      </w:r>
+    </w:p>
+    <w:p>
+      <w:pPr>
+        <w:spacing w:before="168"/>
+        <w:jc w:val="both"/>
+        <w:rPr>
+          <w:rFonts w:ascii="Georgia" w:hAnsi="Georgia"/>
+          <w:sz w:val="17"/>
+          <w:szCs w:val="17"/>
+        </w:rPr>
+      </w:pPr>
+      <w:r>
+        <w:rPr>
+          <w:rFonts w:ascii="Georgia" w:hAnsi="Georgia"/>
+          <w:sz w:val="17"/>
+          <w:szCs w:val="17"/>
+        </w:rPr>
+        <w:t>Органы чувств:</w:t>
+      </w:r>
+    </w:p>
+    <w:p>
+      <w:pPr>
+        <w:spacing w:before="168"/>
+        <w:jc w:val="both"/>
+        <w:rPr>
+          <w:rFonts w:ascii="Georgia" w:hAnsi="Georgia"/>
+          <w:sz w:val="17"/>
+          <w:szCs w:val="17"/>
+        </w:rPr>
+      </w:pPr>
+      <w:r>
+        <w:rPr>
+          <w:rFonts w:ascii="Georgia" w:hAnsi="Georgia"/>
+          <w:sz w:val="17"/>
+          <w:szCs w:val="17"/>
+        </w:rPr>
+        <w:t>Глаза</w:t>
+      </w:r>
+      <w:r>
+        <w:rPr>
+          <w:rFonts w:ascii="Georgia" w:hAnsi="Georgia"/>
+          <w:sz w:val="17"/>
+          <w:szCs w:val="17"/>
+        </w:rPr>
+        <w:t>: &lt;</w:t>
+      </w:r>
+      <w:r>
+        <w:rPr>
+          <w:rFonts w:ascii="Georgia" w:hAnsi="Georgia"/>
+          <w:sz w:val="17"/>
+          <w:szCs w:val="17"/>
+          <w:lang w:val="en-US"/>
+        </w:rPr>
+        <w:t>eyes</w:t>
+      </w:r>
+      <w:r>
+        <w:rPr>
+          <w:rFonts w:ascii="Georgia" w:hAnsi="Georgia"/>
+          <w:sz w:val="17"/>
+          <w:szCs w:val="17"/>
+        </w:rPr>
+        <w:t>&gt;</w:t>
+      </w:r>
+    </w:p>
+    <w:p>
+      <w:pPr>
+        <w:spacing w:before="168"/>
+        <w:jc w:val="both"/>
+        <w:rPr>
+          <w:rFonts w:ascii="Georgia" w:hAnsi="Georgia"/>
+          <w:sz w:val="17"/>
+          <w:szCs w:val="17"/>
+        </w:rPr>
+      </w:pPr>
+      <w:r>
+        <w:rPr>
+          <w:rFonts w:ascii="Georgia" w:hAnsi="Georgia"/>
+          <w:sz w:val="17"/>
+          <w:szCs w:val="17"/>
+        </w:rPr>
+        <w:t>Слух</w:t>
+      </w:r>
+      <w:r>
+        <w:rPr>
+          <w:rFonts w:ascii="Georgia" w:hAnsi="Georgia"/>
+          <w:sz w:val="17"/>
+          <w:szCs w:val="17"/>
+        </w:rPr>
+        <w:t xml:space="preserve">: </w:t>
+      </w:r>
+      <w:r>
+        <w:rPr>
+          <w:rFonts w:ascii="Georgia" w:hAnsi="Georgia"/>
+          <w:sz w:val="17"/>
+          <w:szCs w:val="17"/>
+        </w:rPr>
+        <w:t>&lt;</w:t>
+      </w:r>
+      <w:r>
+        <w:rPr>
+          <w:rFonts w:ascii="Georgia" w:hAnsi="Georgia"/>
+          <w:sz w:val="17"/>
+          <w:szCs w:val="17"/>
+          <w:lang w:val="en-US"/>
+        </w:rPr>
+        <w:t>hearing</w:t>
+      </w:r>
+      <w:r>
+        <w:rPr>
+          <w:rFonts w:ascii="Georgia" w:hAnsi="Georgia"/>
+          <w:sz w:val="17"/>
+          <w:szCs w:val="17"/>
+        </w:rPr>
+        <w:t>&gt;</w:t>
+      </w:r>
+    </w:p>
+    <w:p>
+      <w:pPr>
+        <w:spacing w:before="168"/>
+        <w:jc w:val="both"/>
+        <w:rPr>
+          <w:rFonts w:ascii="Georgia" w:hAnsi="Georgia"/>
+          <w:sz w:val="17"/>
+          <w:szCs w:val="17"/>
+        </w:rPr>
+      </w:pPr>
+      <w:r>
+        <w:rPr>
+          <w:rFonts w:ascii="Georgia" w:hAnsi="Georgia"/>
+          <w:sz w:val="17"/>
+          <w:szCs w:val="17"/>
+        </w:rPr>
+        <w:t>Чувствительность кожных покровов</w:t>
+      </w:r>
+      <w:r>
+        <w:rPr>
+          <w:rFonts w:ascii="Georgia" w:hAnsi="Georgia"/>
+          <w:sz w:val="17"/>
+          <w:szCs w:val="17"/>
+        </w:rPr>
+        <w:t xml:space="preserve">: </w:t>
+      </w:r>
+      <w:r>
+        <w:rPr>
+          <w:rFonts w:ascii="Georgia" w:hAnsi="Georgia"/>
+          <w:sz w:val="17"/>
+          <w:szCs w:val="17"/>
+        </w:rPr>
+        <w:t>&lt;</w:t>
+      </w:r>
+      <w:proofErr w:type="spellStart"/>
+      <w:r>
+        <w:rPr>
+          <w:rFonts w:ascii="Georgia" w:hAnsi="Georgia"/>
+          <w:sz w:val="17"/>
+          <w:szCs w:val="17"/>
+          <w:lang w:val="en-US"/>
+        </w:rPr>
+        <w:t>skinSensivity</w:t>
+      </w:r>
+      <w:proofErr w:type="spellEnd"/>
+      <w:r>
+        <w:rPr>
+          <w:rFonts w:ascii="Georgia" w:hAnsi="Georgia"/>
+          <w:sz w:val="17"/>
+          <w:szCs w:val="17"/>
+        </w:rPr>
+        <w:t>&gt;</w:t>
+      </w:r>
+      <w:r>
+        <w:rPr>
+          <w:rFonts w:ascii="Georgia" w:hAnsi="Georgia"/>
+          <w:sz w:val="17"/>
+          <w:szCs w:val="17"/>
+        </w:rPr>
+        <w:t xml:space="preserve"> </w:t>
+      </w:r>
+    </w:p>
+    <w:p>
+      <w:pPr>
+        <w:spacing w:before="168"/>
+        <w:jc w:val="both"/>
+        <w:rPr>
+          <w:rFonts w:ascii="Georgia" w:hAnsi="Georgia"/>
+          <w:sz w:val="17"/>
+          <w:szCs w:val="17"/>
+          <w:lang w:val="en-US"/>
+        </w:rPr>
+      </w:pPr>
+      <w:r>
+        <w:rPr>
+          <w:rFonts w:ascii="Georgia" w:hAnsi="Georgia"/>
+          <w:sz w:val="17"/>
+          <w:szCs w:val="17"/>
+        </w:rPr>
+        <w:t>Обоняние</w:t>
+      </w:r>
+      <w:r>
+        <w:rPr>
+          <w:rFonts w:ascii="Georgia" w:hAnsi="Georgia"/>
+          <w:bCs/>
+          <w:sz w:val="17"/>
+          <w:szCs w:val="17"/>
+          <w:lang w:val="en-US"/>
+        </w:rPr>
+        <w:t>: &lt;charm&gt;</w:t>
+      </w:r>
       <w:bookmarkStart w:id="0" w:name="_GoBack"/>
-      <w:r>
-        <w:rPr>
-          <w:rFonts w:ascii="Georgia" w:hAnsi="Georgia"/>
-          <w:sz w:val="17"/>
-          <w:szCs w:val="17"/>
-        </w:rPr>
-        <w:t xml:space="preserve">Лимфатические узлы </w:t>
-      </w:r>
       <w:bookmarkEnd w:id="0"/>
-      <w:r>
-        <w:rPr>
-          <w:rFonts w:ascii="Georgia" w:hAnsi="Georgia"/>
-          <w:b/>
-          <w:sz w:val="17"/>
-          <w:szCs w:val="17"/>
-        </w:rPr>
-        <w:t xml:space="preserve">___________________ </w:t>
-      </w:r>
-    </w:p>
-    <w:p>
-      <w:pPr>
-        <w:spacing w:before="168"/>
-        <w:jc w:val="both"/>
-        <w:rPr>
-          <w:rFonts w:ascii="Georgia" w:hAnsi="Georgia"/>
-          <w:sz w:val="17"/>
-          <w:szCs w:val="17"/>
-        </w:rPr>
-      </w:pPr>
-      <w:r>
-        <w:rPr>
-          <w:rFonts w:ascii="Georgia" w:hAnsi="Georgia"/>
-          <w:sz w:val="17"/>
-          <w:szCs w:val="17"/>
-        </w:rPr>
-        <w:t>____________________________________________________________________________________________</w:t>
-      </w:r>
-    </w:p>
-    <w:p>
-      <w:pPr>
-        <w:spacing w:before="168"/>
-        <w:jc w:val="both"/>
-        <w:rPr>
-          <w:rFonts w:ascii="Georgia" w:hAnsi="Georgia"/>
-          <w:sz w:val="17"/>
-          <w:szCs w:val="17"/>
-        </w:rPr>
-      </w:pPr>
-      <w:r>
-        <w:rPr>
-          <w:rFonts w:ascii="Georgia" w:hAnsi="Georgia"/>
-          <w:sz w:val="17"/>
-          <w:szCs w:val="17"/>
-        </w:rPr>
-        <w:t>Органы чувств:</w:t>
-      </w:r>
-    </w:p>
-    <w:p>
-      <w:pPr>
-        <w:spacing w:before="168"/>
-        <w:jc w:val="both"/>
-        <w:rPr>
-          <w:rFonts w:ascii="Georgia" w:hAnsi="Georgia"/>
-          <w:sz w:val="17"/>
-          <w:szCs w:val="17"/>
-        </w:rPr>
-      </w:pPr>
-      <w:r>
-        <w:rPr>
-          <w:rFonts w:ascii="Georgia" w:hAnsi="Georgia"/>
-          <w:sz w:val="17"/>
-          <w:szCs w:val="17"/>
-        </w:rPr>
-        <w:t xml:space="preserve">Глаза    </w:t>
-      </w:r>
-      <w:r>
-        <w:rPr>
-          <w:rFonts w:ascii="Georgia" w:hAnsi="Georgia"/>
-          <w:b/>
-          <w:sz w:val="17"/>
-          <w:szCs w:val="17"/>
-          <w:lang w:val="en-US"/>
-        </w:rPr>
-        <w:t>OD</w:t>
-      </w:r>
-      <w:r>
-        <w:rPr>
-          <w:rFonts w:ascii="Georgia" w:hAnsi="Georgia"/>
-          <w:b/>
-          <w:sz w:val="17"/>
-          <w:szCs w:val="17"/>
-        </w:rPr>
-        <w:t>=</w:t>
-      </w:r>
-      <w:r>
-        <w:rPr>
-          <w:rFonts w:ascii="Georgia" w:hAnsi="Georgia"/>
-          <w:b/>
-          <w:sz w:val="17"/>
-          <w:szCs w:val="17"/>
-          <w:lang w:val="en-US"/>
-        </w:rPr>
-        <w:t>OS</w:t>
-      </w:r>
-      <w:r>
-        <w:rPr>
-          <w:rFonts w:ascii="Georgia" w:hAnsi="Georgia"/>
-          <w:b/>
-          <w:sz w:val="17"/>
-          <w:szCs w:val="17"/>
-        </w:rPr>
-        <w:t xml:space="preserve">, возрастные изменения </w:t>
-      </w:r>
-      <w:r>
-        <w:rPr>
-          <w:rFonts w:ascii="Georgia" w:hAnsi="Georgia"/>
-          <w:sz w:val="17"/>
-          <w:szCs w:val="17"/>
-        </w:rPr>
-        <w:t>________________________________________________________</w:t>
-      </w:r>
-    </w:p>
-    <w:p>
-      <w:pPr>
-        <w:spacing w:before="168"/>
-        <w:jc w:val="both"/>
-        <w:rPr>
-          <w:rFonts w:ascii="Georgia" w:hAnsi="Georgia"/>
-          <w:sz w:val="17"/>
-          <w:szCs w:val="17"/>
-        </w:rPr>
-      </w:pPr>
-      <w:r>
-        <w:rPr>
-          <w:rFonts w:ascii="Georgia" w:hAnsi="Georgia"/>
-          <w:sz w:val="17"/>
-          <w:szCs w:val="17"/>
-        </w:rPr>
-        <w:t xml:space="preserve">Слух </w:t>
-      </w:r>
-      <w:r>
-        <w:rPr>
-          <w:rFonts w:ascii="Georgia" w:hAnsi="Georgia"/>
-          <w:b/>
-          <w:sz w:val="17"/>
-          <w:szCs w:val="17"/>
-        </w:rPr>
-        <w:t>СОХРАНЕН</w:t>
-      </w:r>
-      <w:r>
-        <w:rPr>
-          <w:rFonts w:ascii="Georgia" w:hAnsi="Georgia"/>
-          <w:sz w:val="17"/>
-          <w:szCs w:val="17"/>
-        </w:rPr>
-        <w:t xml:space="preserve"> _____________________________________________________________________________</w:t>
-      </w:r>
-    </w:p>
-    <w:p>
-      <w:pPr>
-        <w:spacing w:before="168"/>
-        <w:jc w:val="both"/>
-        <w:rPr>
-          <w:rFonts w:ascii="Georgia" w:hAnsi="Georgia"/>
-          <w:sz w:val="17"/>
-          <w:szCs w:val="17"/>
-        </w:rPr>
-      </w:pPr>
-      <w:r>
-        <w:rPr>
-          <w:rFonts w:ascii="Georgia" w:hAnsi="Georgia"/>
-          <w:sz w:val="17"/>
-          <w:szCs w:val="17"/>
-        </w:rPr>
-        <w:t xml:space="preserve">Чувствительность кожных покровов </w:t>
-      </w:r>
-      <w:r>
-        <w:rPr>
-          <w:rFonts w:ascii="Georgia" w:hAnsi="Georgia"/>
-          <w:b/>
-          <w:sz w:val="17"/>
-          <w:szCs w:val="17"/>
-        </w:rPr>
-        <w:t>СОХРАНЕНА</w:t>
-      </w:r>
-      <w:r>
-        <w:rPr>
-          <w:rFonts w:ascii="Georgia" w:hAnsi="Georgia"/>
-          <w:sz w:val="17"/>
-          <w:szCs w:val="17"/>
-        </w:rPr>
-        <w:t xml:space="preserve"> _____________________________________________________</w:t>
-      </w:r>
-    </w:p>
-    <w:p>
-      <w:pPr>
-        <w:spacing w:before="168"/>
-        <w:jc w:val="both"/>
-        <w:rPr>
-          <w:rFonts w:ascii="Georgia" w:hAnsi="Georgia"/>
-          <w:sz w:val="17"/>
-          <w:szCs w:val="17"/>
-        </w:rPr>
-      </w:pPr>
-      <w:r>
-        <w:rPr>
-          <w:rFonts w:ascii="Georgia" w:hAnsi="Georgia"/>
-          <w:sz w:val="17"/>
-          <w:szCs w:val="17"/>
-        </w:rPr>
-        <w:t xml:space="preserve">Обоняние </w:t>
-      </w:r>
-      <w:r>
-        <w:rPr>
-          <w:rFonts w:ascii="Georgia" w:hAnsi="Georgia"/>
-          <w:b/>
-          <w:sz w:val="17"/>
-          <w:szCs w:val="17"/>
-        </w:rPr>
-        <w:t>СОХРАНЕНО</w:t>
-      </w:r>
-      <w:r>
-        <w:rPr>
-          <w:rFonts w:ascii="Georgia" w:hAnsi="Georgia"/>
-          <w:sz w:val="17"/>
-          <w:szCs w:val="17"/>
-        </w:rPr>
-        <w:t xml:space="preserve"> ________________________________________________________________________</w:t>
-      </w:r>
     </w:p>
     <w:p>
       <w:pPr>
@@ -3356,45 +3432,45 @@
           <w:sz w:val="17"/>
           <w:szCs w:val="17"/>
         </w:rPr>
+        <w:t xml:space="preserve">Аускультация легких: дыхание (везикулярное, жесткое, с удлиненным выдохом, ослабленное, пуэрильное и др.) </w:t>
+      </w:r>
+      <w:r>
+        <w:rPr>
+          <w:rFonts w:ascii="Georgia" w:hAnsi="Georgia"/>
+          <w:b/>
+          <w:sz w:val="17"/>
+          <w:szCs w:val="17"/>
+        </w:rPr>
+        <w:t xml:space="preserve">ослабленное </w:t>
+      </w:r>
+      <w:r>
+        <w:rPr>
+          <w:rFonts w:ascii="Georgia" w:hAnsi="Georgia"/>
+          <w:b/>
+          <w:sz w:val="17"/>
+          <w:szCs w:val="17"/>
+        </w:rPr>
+        <w:t>______________________________________________________________________</w:t>
+      </w:r>
+    </w:p>
+    <w:p>
+      <w:pPr>
+        <w:spacing w:before="168"/>
+        <w:jc w:val="both"/>
+        <w:rPr>
+          <w:rFonts w:ascii="Georgia" w:hAnsi="Georgia"/>
+          <w:b/>
+          <w:sz w:val="17"/>
+          <w:szCs w:val="17"/>
+        </w:rPr>
+      </w:pPr>
+      <w:r>
+        <w:rPr>
+          <w:rFonts w:ascii="Georgia" w:hAnsi="Georgia"/>
+          <w:sz w:val="17"/>
+          <w:szCs w:val="17"/>
+        </w:rPr>
         <w:lastRenderedPageBreak/>
-        <w:t xml:space="preserve">Аускультация легких: дыхание (везикулярное, жесткое, с удлиненным выдохом, ослабленное, пуэрильное и др.) </w:t>
-      </w:r>
-      <w:r>
-        <w:rPr>
-          <w:rFonts w:ascii="Georgia" w:hAnsi="Georgia"/>
-          <w:b/>
-          <w:sz w:val="17"/>
-          <w:szCs w:val="17"/>
-        </w:rPr>
-        <w:t xml:space="preserve">ослабленное </w:t>
-      </w:r>
-      <w:r>
-        <w:rPr>
-          <w:rFonts w:ascii="Georgia" w:hAnsi="Georgia"/>
-          <w:b/>
-          <w:sz w:val="17"/>
-          <w:szCs w:val="17"/>
-        </w:rPr>
-        <w:t>______________________________________________________________________</w:t>
-      </w:r>
-    </w:p>
-    <w:p>
-      <w:pPr>
-        <w:spacing w:before="168"/>
-        <w:jc w:val="both"/>
-        <w:rPr>
-          <w:rFonts w:ascii="Georgia" w:hAnsi="Georgia"/>
-          <w:b/>
-          <w:sz w:val="17"/>
-          <w:szCs w:val="17"/>
-        </w:rPr>
-      </w:pPr>
-      <w:r>
-        <w:rPr>
-          <w:rFonts w:ascii="Georgia" w:hAnsi="Georgia"/>
-          <w:sz w:val="17"/>
-          <w:szCs w:val="17"/>
-        </w:rPr>
         <w:t xml:space="preserve">Хрипы (нет, сухие при форсированном выдохе, рассеянные сухие в умеренном кол-ве, «масса» сухих хрипов, влажные «крупнопузырчатые» крепитации) </w:t>
       </w:r>
       <w:r>
@@ -4451,43 +4527,330 @@
           <w:sz w:val="17"/>
           <w:szCs w:val="17"/>
         </w:rPr>
+        <w:t xml:space="preserve">Слизистая полости рта (обычной окраски, бледная) </w:t>
+      </w:r>
+      <w:r>
+        <w:rPr>
+          <w:rFonts w:ascii="Georgia" w:hAnsi="Georgia"/>
+          <w:b/>
+          <w:sz w:val="17"/>
+          <w:szCs w:val="17"/>
+        </w:rPr>
+        <w:t>ОБЫЧНОЙ ОКРАСКИ ________________________________</w:t>
+      </w:r>
+    </w:p>
+    <w:p>
+      <w:pPr>
+        <w:spacing w:before="168"/>
+        <w:jc w:val="both"/>
+        <w:rPr>
+          <w:rFonts w:ascii="Georgia" w:hAnsi="Georgia"/>
+          <w:sz w:val="17"/>
+          <w:szCs w:val="17"/>
+        </w:rPr>
+      </w:pPr>
+      <w:proofErr w:type="gramStart"/>
+      <w:r>
+        <w:rPr>
+          <w:rFonts w:ascii="Georgia" w:hAnsi="Georgia"/>
+          <w:sz w:val="17"/>
+          <w:szCs w:val="17"/>
+        </w:rPr>
+        <w:t>Зубы</w:t>
+      </w:r>
+      <w:r>
+        <w:rPr>
+          <w:rFonts w:ascii="Georgia" w:hAnsi="Georgia"/>
+          <w:sz w:val="17"/>
+          <w:szCs w:val="17"/>
+        </w:rPr>
+        <w:t xml:space="preserve"> </w:t>
+      </w:r>
+      <w:r>
+        <w:rPr>
+          <w:rFonts w:ascii="Georgia" w:hAnsi="Georgia"/>
+          <w:b/>
+          <w:sz w:val="17"/>
+          <w:szCs w:val="17"/>
+        </w:rPr>
+        <w:t xml:space="preserve"> санированы</w:t>
+      </w:r>
+      <w:proofErr w:type="gramEnd"/>
+      <w:r>
+        <w:rPr>
+          <w:rFonts w:ascii="Georgia" w:hAnsi="Georgia"/>
+          <w:sz w:val="17"/>
+          <w:szCs w:val="17"/>
+        </w:rPr>
+        <w:t>_____________________________________</w:t>
+      </w:r>
+      <w:r>
+        <w:rPr>
+          <w:rFonts w:ascii="Georgia" w:hAnsi="Georgia"/>
+          <w:sz w:val="17"/>
+          <w:szCs w:val="17"/>
+        </w:rPr>
+        <w:t>_______________________________</w:t>
+      </w:r>
+    </w:p>
+    <w:p>
+      <w:pPr>
+        <w:spacing w:before="168"/>
+        <w:jc w:val="both"/>
+        <w:rPr>
+          <w:rFonts w:ascii="Georgia" w:hAnsi="Georgia"/>
+          <w:sz w:val="17"/>
+          <w:szCs w:val="17"/>
+        </w:rPr>
+      </w:pPr>
+      <w:r>
+        <w:rPr>
+          <w:rFonts w:ascii="Georgia" w:hAnsi="Georgia"/>
+          <w:sz w:val="17"/>
+          <w:szCs w:val="17"/>
+        </w:rPr>
         <w:lastRenderedPageBreak/>
-        <w:t xml:space="preserve">Слизистая полости рта (обычной окраски, бледная) </w:t>
-      </w:r>
-      <w:r>
-        <w:rPr>
-          <w:rFonts w:ascii="Georgia" w:hAnsi="Georgia"/>
-          <w:b/>
-          <w:sz w:val="17"/>
-          <w:szCs w:val="17"/>
-        </w:rPr>
-        <w:t>ОБЫЧНОЙ ОКРАСКИ ________________________________</w:t>
-      </w:r>
-    </w:p>
-    <w:p>
-      <w:pPr>
-        <w:spacing w:before="168"/>
-        <w:jc w:val="both"/>
-        <w:rPr>
-          <w:rFonts w:ascii="Georgia" w:hAnsi="Georgia"/>
-          <w:sz w:val="17"/>
-          <w:szCs w:val="17"/>
-        </w:rPr>
-      </w:pPr>
+        <w:t xml:space="preserve">Язык (влажный, сухой, чистый, обложен) </w:t>
+      </w:r>
+      <w:r>
+        <w:rPr>
+          <w:rFonts w:ascii="Georgia" w:hAnsi="Georgia"/>
+          <w:b/>
+          <w:sz w:val="17"/>
+          <w:szCs w:val="17"/>
+        </w:rPr>
+        <w:t>ВЛАЖНЫЙ, ЧИСТЫЙ</w:t>
+      </w:r>
+      <w:r>
+        <w:rPr>
+          <w:rFonts w:ascii="Georgia" w:hAnsi="Georgia"/>
+          <w:sz w:val="17"/>
+          <w:szCs w:val="17"/>
+        </w:rPr>
+        <w:t xml:space="preserve"> _________________________________________ </w:t>
+      </w:r>
+    </w:p>
+    <w:p>
+      <w:pPr>
+        <w:spacing w:before="168"/>
+        <w:jc w:val="both"/>
+        <w:rPr>
+          <w:rFonts w:ascii="Georgia" w:hAnsi="Georgia"/>
+          <w:b/>
+          <w:sz w:val="17"/>
+          <w:szCs w:val="17"/>
+        </w:rPr>
+      </w:pPr>
+      <w:r>
+        <w:rPr>
+          <w:rFonts w:ascii="Georgia" w:hAnsi="Georgia"/>
+          <w:sz w:val="17"/>
+          <w:szCs w:val="17"/>
+        </w:rPr>
+        <w:t xml:space="preserve">Зев </w:t>
+      </w:r>
+      <w:r>
+        <w:rPr>
+          <w:rFonts w:ascii="Georgia" w:hAnsi="Georgia"/>
+          <w:b/>
+          <w:sz w:val="17"/>
+          <w:szCs w:val="17"/>
+        </w:rPr>
+        <w:t>СПОКОЙНЫЙ</w:t>
+      </w:r>
+      <w:r>
+        <w:rPr>
+          <w:rFonts w:ascii="Georgia" w:hAnsi="Georgia"/>
+          <w:sz w:val="17"/>
+          <w:szCs w:val="17"/>
+        </w:rPr>
+        <w:t xml:space="preserve"> ____________________ Миндалины </w:t>
+      </w:r>
+      <w:r>
+        <w:rPr>
+          <w:rFonts w:ascii="Georgia" w:hAnsi="Georgia"/>
+          <w:b/>
+          <w:sz w:val="17"/>
+          <w:szCs w:val="17"/>
+        </w:rPr>
+        <w:t>НЕ УВЕЛИЧЕНЫ _____________________________</w:t>
+      </w:r>
+    </w:p>
+    <w:p>
+      <w:pPr>
+        <w:spacing w:before="168"/>
+        <w:jc w:val="both"/>
+        <w:rPr>
+          <w:rFonts w:ascii="Georgia" w:hAnsi="Georgia"/>
+          <w:b/>
+          <w:sz w:val="17"/>
+          <w:szCs w:val="17"/>
+        </w:rPr>
+      </w:pPr>
+      <w:r>
+        <w:rPr>
+          <w:rFonts w:ascii="Georgia" w:hAnsi="Georgia"/>
+          <w:sz w:val="17"/>
+          <w:szCs w:val="17"/>
+        </w:rPr>
+        <w:t xml:space="preserve">Живот (обычной размеров, увеличен, мягкий, </w:t>
+      </w:r>
+      <w:proofErr w:type="spellStart"/>
+      <w:r>
+        <w:rPr>
+          <w:rFonts w:ascii="Georgia" w:hAnsi="Georgia"/>
+          <w:sz w:val="17"/>
+          <w:szCs w:val="17"/>
+        </w:rPr>
+        <w:t>болезненен</w:t>
+      </w:r>
+      <w:proofErr w:type="spellEnd"/>
+      <w:r>
+        <w:rPr>
+          <w:rFonts w:ascii="Georgia" w:hAnsi="Georgia"/>
+          <w:sz w:val="17"/>
+          <w:szCs w:val="17"/>
+        </w:rPr>
+        <w:t xml:space="preserve">, симптомы раздражения брюшины) </w:t>
+      </w:r>
+      <w:r>
+        <w:rPr>
+          <w:rFonts w:ascii="Georgia" w:hAnsi="Georgia"/>
+          <w:b/>
+          <w:sz w:val="17"/>
+          <w:szCs w:val="17"/>
+        </w:rPr>
+        <w:t>ОБЫЧНЫХ РАЗМЕРОВ, МЯГКИЙ, БЕЗБОЛЕЗНЕННЫЙ ___________________________________________________________</w:t>
+      </w:r>
+    </w:p>
+    <w:p>
+      <w:pPr>
+        <w:spacing w:before="168"/>
+        <w:jc w:val="both"/>
+        <w:rPr>
+          <w:rFonts w:ascii="Georgia" w:hAnsi="Georgia"/>
+          <w:sz w:val="17"/>
+          <w:szCs w:val="17"/>
+        </w:rPr>
+      </w:pPr>
+      <w:r>
+        <w:rPr>
+          <w:rFonts w:ascii="Georgia" w:hAnsi="Georgia"/>
+          <w:sz w:val="17"/>
+          <w:szCs w:val="17"/>
+        </w:rPr>
+        <w:t>____________________________________________________________________________________________</w:t>
+      </w:r>
+    </w:p>
+    <w:p>
+      <w:pPr>
+        <w:spacing w:before="168"/>
+        <w:jc w:val="both"/>
+        <w:rPr>
+          <w:rFonts w:ascii="Georgia" w:hAnsi="Georgia"/>
+          <w:sz w:val="17"/>
+          <w:szCs w:val="17"/>
+        </w:rPr>
+      </w:pPr>
+      <w:r>
+        <w:rPr>
+          <w:rFonts w:ascii="Georgia" w:hAnsi="Georgia"/>
+          <w:sz w:val="17"/>
+          <w:szCs w:val="17"/>
+        </w:rPr>
+        <w:t xml:space="preserve">Печень (границы по Курлову в норме) </w:t>
+      </w:r>
+      <w:r>
+        <w:rPr>
+          <w:rFonts w:ascii="Georgia" w:hAnsi="Georgia"/>
+          <w:b/>
+          <w:sz w:val="17"/>
+          <w:szCs w:val="17"/>
+        </w:rPr>
+        <w:t xml:space="preserve">ГРАНИЦЫ ПО КУРЛОВУ В </w:t>
+      </w:r>
       <w:proofErr w:type="gramStart"/>
       <w:r>
         <w:rPr>
           <w:rFonts w:ascii="Georgia" w:hAnsi="Georgia"/>
-          <w:sz w:val="17"/>
-          <w:szCs w:val="17"/>
-        </w:rPr>
-        <w:t>Зубы</w:t>
-      </w:r>
-      <w:r>
-        <w:rPr>
-          <w:rFonts w:ascii="Georgia" w:hAnsi="Georgia"/>
-          <w:sz w:val="17"/>
-          <w:szCs w:val="17"/>
+          <w:b/>
+          <w:sz w:val="17"/>
+          <w:szCs w:val="17"/>
+        </w:rPr>
+        <w:t>НОРМЕ</w:t>
+      </w:r>
+      <w:r>
+        <w:rPr>
+          <w:rFonts w:ascii="Georgia" w:hAnsi="Georgia"/>
+          <w:sz w:val="17"/>
+          <w:szCs w:val="17"/>
+        </w:rPr>
+        <w:t>,  увеличены</w:t>
+      </w:r>
+      <w:proofErr w:type="gramEnd"/>
+      <w:r>
+        <w:rPr>
+          <w:rFonts w:ascii="Georgia" w:hAnsi="Georgia"/>
+          <w:sz w:val="17"/>
+          <w:szCs w:val="17"/>
+        </w:rPr>
+        <w:t>: верхняя по СКЛ____</w:t>
+      </w:r>
+      <w:r>
+        <w:rPr>
+          <w:rFonts w:ascii="Georgia" w:hAnsi="Georgia"/>
+          <w:b/>
+          <w:lang w:val="en-US"/>
+        </w:rPr>
+        <w:t>N</w:t>
+      </w:r>
+      <w:r>
+        <w:rPr>
+          <w:rFonts w:ascii="Georgia" w:hAnsi="Georgia"/>
+          <w:sz w:val="17"/>
+          <w:szCs w:val="17"/>
+        </w:rPr>
+        <w:t>______</w:t>
+      </w:r>
+    </w:p>
+    <w:p>
+      <w:pPr>
+        <w:spacing w:before="168"/>
+        <w:jc w:val="both"/>
+        <w:rPr>
+          <w:rFonts w:ascii="Georgia" w:hAnsi="Georgia"/>
+          <w:sz w:val="17"/>
+          <w:szCs w:val="17"/>
+        </w:rPr>
+      </w:pPr>
+      <w:r>
+        <w:rPr>
+          <w:rFonts w:ascii="Georgia" w:hAnsi="Georgia"/>
+          <w:sz w:val="17"/>
+          <w:szCs w:val="17"/>
+        </w:rPr>
+        <w:t xml:space="preserve">Нижняя по СКЛ _____________ </w:t>
+      </w:r>
+      <w:r>
+        <w:rPr>
+          <w:rFonts w:ascii="Georgia" w:hAnsi="Georgia"/>
+          <w:b/>
+          <w:lang w:val="en-US"/>
+        </w:rPr>
+        <w:t>N</w:t>
+      </w:r>
+      <w:r>
+        <w:rPr>
+          <w:rFonts w:ascii="Georgia" w:hAnsi="Georgia"/>
+          <w:sz w:val="17"/>
+          <w:szCs w:val="17"/>
+        </w:rPr>
+        <w:t xml:space="preserve"> _____________ левой реберной дуге _______________</w:t>
+      </w:r>
+      <w:r>
+        <w:rPr>
+          <w:rFonts w:ascii="Georgia" w:hAnsi="Georgia"/>
+          <w:b/>
         </w:rPr>
         <w:t xml:space="preserve"> </w:t>
       </w:r>
@@ -4495,10 +4858,182 @@
         <w:rPr>
           <w:rFonts w:ascii="Georgia" w:hAnsi="Georgia"/>
           <w:b/>
-          <w:sz w:val="17"/>
-          <w:szCs w:val="17"/>
-        </w:rPr>
-        <w:t xml:space="preserve"> санированы</w:t>
+          <w:lang w:val="en-US"/>
+        </w:rPr>
+        <w:t>N</w:t>
+      </w:r>
+      <w:r>
+        <w:rPr>
+          <w:rFonts w:ascii="Georgia" w:hAnsi="Georgia"/>
+          <w:sz w:val="17"/>
+          <w:szCs w:val="17"/>
+        </w:rPr>
+        <w:t xml:space="preserve"> _________________</w:t>
+      </w:r>
+    </w:p>
+    <w:p>
+      <w:pPr>
+        <w:spacing w:before="168"/>
+        <w:jc w:val="both"/>
+        <w:rPr>
+          <w:rFonts w:ascii="Georgia" w:hAnsi="Georgia"/>
+          <w:b/>
+          <w:sz w:val="17"/>
+          <w:szCs w:val="17"/>
+        </w:rPr>
+      </w:pPr>
+      <w:r>
+        <w:rPr>
+          <w:rFonts w:ascii="Georgia" w:hAnsi="Georgia"/>
+          <w:sz w:val="17"/>
+          <w:szCs w:val="17"/>
+        </w:rPr>
+        <w:t xml:space="preserve">При пальпации край </w:t>
+      </w:r>
+      <w:r>
+        <w:rPr>
+          <w:rFonts w:ascii="Georgia" w:hAnsi="Georgia"/>
+          <w:b/>
+          <w:sz w:val="17"/>
+          <w:szCs w:val="17"/>
+        </w:rPr>
+        <w:t xml:space="preserve">РОВНЫЙ ________________ </w:t>
+      </w:r>
+      <w:r>
+        <w:rPr>
+          <w:rFonts w:ascii="Georgia" w:hAnsi="Georgia"/>
+          <w:sz w:val="17"/>
+          <w:szCs w:val="17"/>
+        </w:rPr>
+        <w:t>поверхность</w:t>
+      </w:r>
+      <w:r>
+        <w:rPr>
+          <w:rFonts w:ascii="Georgia" w:hAnsi="Georgia"/>
+          <w:b/>
+          <w:sz w:val="17"/>
+          <w:szCs w:val="17"/>
+        </w:rPr>
+        <w:t xml:space="preserve"> ГЛАДКАЯ _____________________________</w:t>
+      </w:r>
+    </w:p>
+    <w:p>
+      <w:pPr>
+        <w:spacing w:before="168"/>
+        <w:jc w:val="both"/>
+        <w:rPr>
+          <w:rFonts w:ascii="Georgia" w:hAnsi="Georgia"/>
+          <w:b/>
+          <w:sz w:val="17"/>
+          <w:szCs w:val="17"/>
+        </w:rPr>
+      </w:pPr>
+      <w:r>
+        <w:rPr>
+          <w:rFonts w:ascii="Georgia" w:hAnsi="Georgia"/>
+          <w:sz w:val="17"/>
+          <w:szCs w:val="17"/>
+        </w:rPr>
+        <w:t xml:space="preserve">Болезненность </w:t>
+      </w:r>
+      <w:r>
+        <w:rPr>
+          <w:rFonts w:ascii="Georgia" w:hAnsi="Georgia"/>
+          <w:b/>
+          <w:sz w:val="17"/>
+          <w:szCs w:val="17"/>
+        </w:rPr>
+        <w:t xml:space="preserve">НЕТ ________________________ </w:t>
+      </w:r>
+      <w:r>
+        <w:rPr>
+          <w:rFonts w:ascii="Georgia" w:hAnsi="Georgia"/>
+          <w:sz w:val="17"/>
+          <w:szCs w:val="17"/>
+        </w:rPr>
+        <w:t xml:space="preserve">консистенция </w:t>
+      </w:r>
+      <w:r>
+        <w:rPr>
+          <w:rFonts w:ascii="Georgia" w:hAnsi="Georgia"/>
+          <w:b/>
+          <w:sz w:val="17"/>
+          <w:szCs w:val="17"/>
+        </w:rPr>
+        <w:t>ПЛОТНАЯ ___________________________</w:t>
+      </w:r>
+    </w:p>
+    <w:p>
+      <w:pPr>
+        <w:spacing w:before="168"/>
+        <w:jc w:val="both"/>
+        <w:rPr>
+          <w:rFonts w:ascii="Georgia" w:hAnsi="Georgia"/>
+          <w:sz w:val="17"/>
+          <w:szCs w:val="17"/>
+        </w:rPr>
+      </w:pPr>
+      <w:r>
+        <w:rPr>
+          <w:rFonts w:ascii="Georgia" w:hAnsi="Georgia"/>
+          <w:sz w:val="17"/>
+          <w:szCs w:val="17"/>
+        </w:rPr>
+        <w:t>Желчный пузырь</w:t>
+      </w:r>
+    </w:p>
+    <w:p>
+      <w:pPr>
+        <w:spacing w:before="168"/>
+        <w:jc w:val="both"/>
+        <w:rPr>
+          <w:rFonts w:ascii="Georgia" w:hAnsi="Georgia"/>
+          <w:sz w:val="17"/>
+          <w:szCs w:val="17"/>
+        </w:rPr>
+      </w:pPr>
+      <w:r>
+        <w:rPr>
+          <w:rFonts w:ascii="Georgia" w:hAnsi="Georgia"/>
+          <w:sz w:val="17"/>
+          <w:szCs w:val="17"/>
+        </w:rPr>
+        <w:t xml:space="preserve">(пальпируется, не пальпируется) </w:t>
+      </w:r>
+      <w:r>
+        <w:rPr>
+          <w:rFonts w:ascii="Georgia" w:hAnsi="Georgia"/>
+          <w:b/>
+          <w:sz w:val="17"/>
+          <w:szCs w:val="17"/>
+        </w:rPr>
+        <w:t>НЕ</w:t>
+      </w:r>
+      <w:r>
+        <w:rPr>
+          <w:rFonts w:ascii="Georgia" w:hAnsi="Georgia"/>
+          <w:sz w:val="17"/>
+          <w:szCs w:val="17"/>
+        </w:rPr>
+        <w:t xml:space="preserve"> </w:t>
+      </w:r>
+      <w:proofErr w:type="gramStart"/>
+      <w:r>
+        <w:rPr>
+          <w:rFonts w:ascii="Georgia" w:hAnsi="Georgia"/>
+          <w:b/>
+          <w:sz w:val="17"/>
+          <w:szCs w:val="17"/>
+        </w:rPr>
+        <w:t xml:space="preserve">ПАЛЬПИРУЕТСЯ  </w:t>
+      </w:r>
+      <w:r>
+        <w:rPr>
+          <w:rFonts w:ascii="Georgia" w:hAnsi="Georgia"/>
+          <w:sz w:val="17"/>
+          <w:szCs w:val="17"/>
+        </w:rPr>
+        <w:t>симптомы</w:t>
       </w:r>
       <w:proofErr w:type="gramEnd"/>
       <w:r>
@@ -4507,209 +5042,167 @@
           <w:sz w:val="17"/>
           <w:szCs w:val="17"/>
         </w:rPr>
-        <w:t>_____________________________________</w:t>
-      </w:r>
-      <w:r>
-        <w:rPr>
-          <w:rFonts w:ascii="Georgia" w:hAnsi="Georgia"/>
-          <w:sz w:val="17"/>
-          <w:szCs w:val="17"/>
-        </w:rPr>
-        <w:t>_______________________________</w:t>
-      </w:r>
-    </w:p>
-    <w:p>
-      <w:pPr>
-        <w:spacing w:before="168"/>
-        <w:jc w:val="both"/>
-        <w:rPr>
-          <w:rFonts w:ascii="Georgia" w:hAnsi="Georgia"/>
-          <w:sz w:val="17"/>
-          <w:szCs w:val="17"/>
-        </w:rPr>
-      </w:pPr>
-      <w:r>
-        <w:rPr>
-          <w:rFonts w:ascii="Georgia" w:hAnsi="Georgia"/>
-          <w:sz w:val="17"/>
-          <w:szCs w:val="17"/>
-        </w:rPr>
-        <w:t xml:space="preserve">Язык (влажный, сухой, чистый, обложен) </w:t>
-      </w:r>
-      <w:r>
-        <w:rPr>
-          <w:rFonts w:ascii="Georgia" w:hAnsi="Georgia"/>
-          <w:b/>
-          <w:sz w:val="17"/>
-          <w:szCs w:val="17"/>
-        </w:rPr>
-        <w:t>ВЛАЖНЫЙ, ЧИСТЫЙ</w:t>
-      </w:r>
-      <w:r>
-        <w:rPr>
-          <w:rFonts w:ascii="Georgia" w:hAnsi="Georgia"/>
-          <w:sz w:val="17"/>
-          <w:szCs w:val="17"/>
-        </w:rPr>
-        <w:t xml:space="preserve"> _________________________________________ </w:t>
-      </w:r>
-    </w:p>
-    <w:p>
-      <w:pPr>
-        <w:spacing w:before="168"/>
-        <w:jc w:val="both"/>
-        <w:rPr>
-          <w:rFonts w:ascii="Georgia" w:hAnsi="Georgia"/>
-          <w:b/>
-          <w:sz w:val="17"/>
-          <w:szCs w:val="17"/>
-        </w:rPr>
-      </w:pPr>
-      <w:r>
-        <w:rPr>
-          <w:rFonts w:ascii="Georgia" w:hAnsi="Georgia"/>
-          <w:sz w:val="17"/>
-          <w:szCs w:val="17"/>
-        </w:rPr>
-        <w:t xml:space="preserve">Зев </w:t>
-      </w:r>
-      <w:r>
-        <w:rPr>
-          <w:rFonts w:ascii="Georgia" w:hAnsi="Georgia"/>
-          <w:b/>
-          <w:sz w:val="17"/>
-          <w:szCs w:val="17"/>
-        </w:rPr>
-        <w:t>СПОКОЙНЫЙ</w:t>
-      </w:r>
-      <w:r>
-        <w:rPr>
-          <w:rFonts w:ascii="Georgia" w:hAnsi="Georgia"/>
-          <w:sz w:val="17"/>
-          <w:szCs w:val="17"/>
-        </w:rPr>
-        <w:t xml:space="preserve"> ____________________ Миндалины </w:t>
-      </w:r>
-      <w:r>
-        <w:rPr>
-          <w:rFonts w:ascii="Georgia" w:hAnsi="Georgia"/>
-          <w:b/>
-          <w:sz w:val="17"/>
-          <w:szCs w:val="17"/>
-        </w:rPr>
-        <w:t>НЕ УВЕЛИЧЕНЫ _____________________________</w:t>
-      </w:r>
-    </w:p>
-    <w:p>
-      <w:pPr>
-        <w:spacing w:before="168"/>
-        <w:jc w:val="both"/>
-        <w:rPr>
-          <w:rFonts w:ascii="Georgia" w:hAnsi="Georgia"/>
-          <w:b/>
-          <w:sz w:val="17"/>
-          <w:szCs w:val="17"/>
-        </w:rPr>
-      </w:pPr>
-      <w:r>
-        <w:rPr>
-          <w:rFonts w:ascii="Georgia" w:hAnsi="Georgia"/>
-          <w:sz w:val="17"/>
-          <w:szCs w:val="17"/>
-        </w:rPr>
-        <w:t xml:space="preserve">Живот (обычной размеров, увеличен, мягкий, </w:t>
-      </w:r>
-      <w:proofErr w:type="spellStart"/>
-      <w:r>
-        <w:rPr>
-          <w:rFonts w:ascii="Georgia" w:hAnsi="Georgia"/>
-          <w:sz w:val="17"/>
-          <w:szCs w:val="17"/>
-        </w:rPr>
-        <w:t>болезненен</w:t>
-      </w:r>
-      <w:proofErr w:type="spellEnd"/>
-      <w:r>
-        <w:rPr>
-          <w:rFonts w:ascii="Georgia" w:hAnsi="Georgia"/>
-          <w:sz w:val="17"/>
-          <w:szCs w:val="17"/>
-        </w:rPr>
-        <w:t xml:space="preserve">, симптомы раздражения брюшины) </w:t>
-      </w:r>
-      <w:r>
-        <w:rPr>
-          <w:rFonts w:ascii="Georgia" w:hAnsi="Georgia"/>
-          <w:b/>
-          <w:sz w:val="17"/>
-          <w:szCs w:val="17"/>
-        </w:rPr>
-        <w:t>ОБЫЧНЫХ РАЗМЕРОВ, МЯГКИЙ, БЕЗБОЛЕЗНЕННЫЙ ___________________________________________________________</w:t>
-      </w:r>
-    </w:p>
-    <w:p>
-      <w:pPr>
-        <w:spacing w:before="168"/>
-        <w:jc w:val="both"/>
-        <w:rPr>
-          <w:rFonts w:ascii="Georgia" w:hAnsi="Georgia"/>
-          <w:sz w:val="17"/>
-          <w:szCs w:val="17"/>
-        </w:rPr>
-      </w:pPr>
-      <w:r>
-        <w:rPr>
-          <w:rFonts w:ascii="Georgia" w:hAnsi="Georgia"/>
-          <w:sz w:val="17"/>
-          <w:szCs w:val="17"/>
-        </w:rPr>
-        <w:t>____________________________________________________________________________________________</w:t>
-      </w:r>
-    </w:p>
-    <w:p>
-      <w:pPr>
-        <w:spacing w:before="168"/>
-        <w:jc w:val="both"/>
-        <w:rPr>
-          <w:rFonts w:ascii="Georgia" w:hAnsi="Georgia"/>
-          <w:sz w:val="17"/>
-          <w:szCs w:val="17"/>
-        </w:rPr>
-      </w:pPr>
-      <w:r>
-        <w:rPr>
-          <w:rFonts w:ascii="Georgia" w:hAnsi="Georgia"/>
-          <w:sz w:val="17"/>
-          <w:szCs w:val="17"/>
-        </w:rPr>
-        <w:t xml:space="preserve">Печень (границы по Курлову в норме) </w:t>
-      </w:r>
-      <w:r>
-        <w:rPr>
-          <w:rFonts w:ascii="Georgia" w:hAnsi="Georgia"/>
-          <w:b/>
-          <w:sz w:val="17"/>
-          <w:szCs w:val="17"/>
-        </w:rPr>
-        <w:t xml:space="preserve">ГРАНИЦЫ ПО КУРЛОВУ В </w:t>
-      </w:r>
+        <w:t xml:space="preserve"> желчного пузыря (+/-)  </w:t>
+      </w:r>
+      <w:r>
+        <w:rPr>
+          <w:rFonts w:ascii="Georgia" w:hAnsi="Georgia"/>
+          <w:b/>
+          <w:sz w:val="17"/>
+          <w:szCs w:val="17"/>
+        </w:rPr>
+        <w:t>ОТРИЦАТЕЛЬНЫЙ</w:t>
+      </w:r>
+      <w:r>
+        <w:rPr>
+          <w:rFonts w:ascii="Georgia" w:hAnsi="Georgia"/>
+          <w:sz w:val="17"/>
+          <w:szCs w:val="17"/>
+        </w:rPr>
+        <w:t xml:space="preserve"> _______</w:t>
+      </w:r>
+    </w:p>
+    <w:p>
+      <w:pPr>
+        <w:spacing w:before="168"/>
+        <w:jc w:val="both"/>
+        <w:rPr>
+          <w:rFonts w:ascii="Georgia" w:hAnsi="Georgia"/>
+          <w:b/>
+          <w:sz w:val="17"/>
+          <w:szCs w:val="17"/>
+        </w:rPr>
+      </w:pPr>
+      <w:r>
+        <w:rPr>
+          <w:rFonts w:ascii="Georgia" w:hAnsi="Georgia"/>
+          <w:sz w:val="17"/>
+          <w:szCs w:val="17"/>
+        </w:rPr>
+        <w:t xml:space="preserve"> </w:t>
+      </w:r>
+      <w:r>
+        <w:rPr>
+          <w:rFonts w:ascii="Georgia" w:hAnsi="Georgia"/>
+          <w:b/>
+          <w:sz w:val="17"/>
+          <w:szCs w:val="17"/>
+        </w:rPr>
+        <w:t xml:space="preserve"> </w:t>
+      </w:r>
+    </w:p>
+    <w:p>
+      <w:pPr>
+        <w:spacing w:before="168"/>
+        <w:jc w:val="both"/>
+        <w:rPr>
+          <w:rFonts w:ascii="Georgia" w:hAnsi="Georgia"/>
+          <w:b/>
+          <w:sz w:val="17"/>
+          <w:szCs w:val="17"/>
+        </w:rPr>
+      </w:pPr>
+    </w:p>
+    <w:p>
+      <w:pPr>
+        <w:spacing w:before="168"/>
+        <w:jc w:val="both"/>
+        <w:rPr>
+          <w:rFonts w:ascii="Georgia" w:hAnsi="Georgia"/>
+          <w:b/>
+          <w:sz w:val="17"/>
+          <w:szCs w:val="17"/>
+        </w:rPr>
+      </w:pPr>
+    </w:p>
+    <w:p>
+      <w:pPr>
+        <w:spacing w:before="168"/>
+        <w:jc w:val="both"/>
+        <w:rPr>
+          <w:rFonts w:ascii="Georgia" w:hAnsi="Georgia"/>
+          <w:b/>
+          <w:sz w:val="17"/>
+          <w:szCs w:val="17"/>
+        </w:rPr>
+      </w:pPr>
+    </w:p>
+    <w:p>
+      <w:pPr>
+        <w:spacing w:before="168"/>
+        <w:jc w:val="both"/>
+        <w:rPr>
+          <w:rFonts w:ascii="Georgia" w:hAnsi="Georgia"/>
+          <w:b/>
+          <w:sz w:val="17"/>
+          <w:szCs w:val="17"/>
+        </w:rPr>
+      </w:pPr>
+    </w:p>
+    <w:p>
+      <w:pPr>
+        <w:spacing w:before="168"/>
+        <w:jc w:val="both"/>
+        <w:rPr>
+          <w:rFonts w:ascii="Georgia" w:hAnsi="Georgia"/>
+          <w:b/>
+          <w:sz w:val="17"/>
+          <w:szCs w:val="17"/>
+        </w:rPr>
+      </w:pPr>
+      <w:r>
+        <w:rPr>
+          <w:rFonts w:ascii="Georgia" w:hAnsi="Georgia"/>
+          <w:sz w:val="17"/>
+          <w:szCs w:val="17"/>
+        </w:rPr>
+        <w:t xml:space="preserve">Поджелудочная железа </w:t>
+      </w:r>
+      <w:r>
+        <w:rPr>
+          <w:rFonts w:ascii="Georgia" w:hAnsi="Georgia"/>
+          <w:b/>
+          <w:sz w:val="17"/>
+          <w:szCs w:val="17"/>
+        </w:rPr>
+        <w:t>БЕЗ ОСОБЕННОСТЕЙ __________________________________________________</w:t>
+      </w:r>
+    </w:p>
+    <w:p>
+      <w:pPr>
+        <w:spacing w:before="168"/>
+        <w:jc w:val="both"/>
+        <w:rPr>
+          <w:rFonts w:ascii="Georgia" w:hAnsi="Georgia"/>
+          <w:sz w:val="17"/>
+          <w:szCs w:val="17"/>
+        </w:rPr>
+      </w:pPr>
       <w:proofErr w:type="gramStart"/>
       <w:r>
         <w:rPr>
           <w:rFonts w:ascii="Georgia" w:hAnsi="Georgia"/>
-          <w:b/>
-          <w:sz w:val="17"/>
-          <w:szCs w:val="17"/>
-        </w:rPr>
-        <w:t>НОРМЕ</w:t>
-      </w:r>
-      <w:r>
-        <w:rPr>
-          <w:rFonts w:ascii="Georgia" w:hAnsi="Georgia"/>
-          <w:sz w:val="17"/>
-          <w:szCs w:val="17"/>
-        </w:rPr>
-        <w:t>,  увеличены</w:t>
+          <w:sz w:val="17"/>
+          <w:szCs w:val="17"/>
+        </w:rPr>
+        <w:t>Селезенка</w:t>
+      </w:r>
+      <w:r>
+        <w:rPr>
+          <w:rFonts w:ascii="Georgia" w:hAnsi="Georgia"/>
+          <w:b/>
+          <w:sz w:val="17"/>
+          <w:szCs w:val="17"/>
+        </w:rPr>
+        <w:t xml:space="preserve">  </w:t>
+      </w:r>
+      <w:r>
+        <w:rPr>
+          <w:rFonts w:ascii="Georgia" w:hAnsi="Georgia"/>
+          <w:sz w:val="17"/>
+          <w:szCs w:val="17"/>
+        </w:rPr>
+        <w:t>границы</w:t>
       </w:r>
       <w:proofErr w:type="gramEnd"/>
       <w:r>
@@ -4718,7 +5211,31 @@
           <w:sz w:val="17"/>
           <w:szCs w:val="17"/>
         </w:rPr>
-        <w:t>: верхняя по СКЛ____</w:t>
+        <w:t xml:space="preserve"> ВЕРХНЯЯ ГРАНИЦА ПО СРЕДНЕПОДМЫШЕЧНОЙ ЛИНИИ</w:t>
+      </w:r>
+      <w:r>
+        <w:rPr>
+          <w:rFonts w:ascii="Georgia" w:hAnsi="Georgia"/>
+          <w:b/>
+          <w:sz w:val="17"/>
+          <w:szCs w:val="17"/>
+        </w:rPr>
+        <w:t xml:space="preserve"> </w:t>
+      </w:r>
+      <w:r>
+        <w:rPr>
+          <w:rFonts w:ascii="Georgia" w:hAnsi="Georgia"/>
+          <w:sz w:val="17"/>
+          <w:szCs w:val="17"/>
+        </w:rPr>
+        <w:t>_________</w:t>
+      </w:r>
+      <w:r>
+        <w:rPr>
+          <w:rFonts w:ascii="Georgia" w:hAnsi="Georgia"/>
+          <w:b/>
+        </w:rPr>
+        <w:t xml:space="preserve"> </w:t>
       </w:r>
       <w:r>
         <w:rPr>
@@ -4734,26 +5251,33 @@
           <w:sz w:val="17"/>
           <w:szCs w:val="17"/>
         </w:rPr>
-        <w:t>______</w:t>
-      </w:r>
-    </w:p>
-    <w:p>
-      <w:pPr>
-        <w:spacing w:before="168"/>
-        <w:jc w:val="both"/>
-        <w:rPr>
-          <w:rFonts w:ascii="Georgia" w:hAnsi="Georgia"/>
-          <w:sz w:val="17"/>
-          <w:szCs w:val="17"/>
-        </w:rPr>
-      </w:pPr>
-      <w:r>
-        <w:rPr>
-          <w:rFonts w:ascii="Georgia" w:hAnsi="Georgia"/>
-          <w:sz w:val="17"/>
-          <w:szCs w:val="17"/>
-        </w:rPr>
-        <w:t xml:space="preserve">Нижняя по СКЛ _____________ </w:t>
+        <w:t xml:space="preserve"> ___________________</w:t>
+      </w:r>
+    </w:p>
+    <w:p>
+      <w:pPr>
+        <w:spacing w:before="168"/>
+        <w:jc w:val="both"/>
+        <w:rPr>
+          <w:rFonts w:ascii="Georgia" w:hAnsi="Georgia"/>
+          <w:sz w:val="17"/>
+          <w:szCs w:val="17"/>
+        </w:rPr>
+      </w:pPr>
+      <w:r>
+        <w:rPr>
+          <w:rFonts w:ascii="Georgia" w:hAnsi="Georgia"/>
+          <w:sz w:val="17"/>
+          <w:szCs w:val="17"/>
+        </w:rPr>
+        <w:t>НИЖНЯЯ ГРАНИЦА ПО СРЕДНЕПОДМЫШЕЧНОЙ ЛИНИИ ____________________</w:t>
+      </w:r>
+      <w:r>
+        <w:rPr>
+          <w:rFonts w:ascii="Georgia" w:hAnsi="Georgia"/>
+          <w:b/>
+        </w:rPr>
+        <w:t xml:space="preserve"> </w:t>
       </w:r>
       <w:r>
         <w:rPr>
@@ -4769,30 +5293,7 @@
           <w:sz w:val="17"/>
           <w:szCs w:val="17"/>
         </w:rPr>
-        <w:t xml:space="preserve"> _____________ левой реберной дуге _______________</w:t>
-      </w:r>
-      <w:r>
-        <w:rPr>
-          <w:rFonts w:ascii="Georgia" w:hAnsi="Georgia"/>
-          <w:b/>
-        </w:rPr>
-        <w:t xml:space="preserve"> </w:t>
-      </w:r>
-      <w:r>
-        <w:rPr>
-          <w:rFonts w:ascii="Georgia" w:hAnsi="Georgia"/>
-          <w:b/>
-          <w:lang w:val="en-US"/>
-        </w:rPr>
-        <w:t>N</w:t>
-      </w:r>
-      <w:r>
-        <w:rPr>
-          <w:rFonts w:ascii="Georgia" w:hAnsi="Georgia"/>
-          <w:sz w:val="17"/>
-          <w:szCs w:val="17"/>
-        </w:rPr>
-        <w:t xml:space="preserve"> _________________</w:t>
+        <w:t xml:space="preserve"> _______________________</w:t>
       </w:r>
     </w:p>
     <w:p>
@@ -4893,431 +5394,6 @@
         <w:jc w:val="both"/>
         <w:rPr>
           <w:rFonts w:ascii="Georgia" w:hAnsi="Georgia"/>
-          <w:sz w:val="17"/>
-          <w:szCs w:val="17"/>
-        </w:rPr>
-      </w:pPr>
-      <w:r>
-        <w:rPr>
-          <w:rFonts w:ascii="Georgia" w:hAnsi="Georgia"/>
-          <w:sz w:val="17"/>
-          <w:szCs w:val="17"/>
-        </w:rPr>
-        <w:t>Желчный пузырь</w:t>
-      </w:r>
-    </w:p>
-    <w:p>
-      <w:pPr>
-        <w:spacing w:before="168"/>
-        <w:jc w:val="both"/>
-        <w:rPr>
-          <w:rFonts w:ascii="Georgia" w:hAnsi="Georgia"/>
-          <w:sz w:val="17"/>
-          <w:szCs w:val="17"/>
-        </w:rPr>
-      </w:pPr>
-      <w:r>
-        <w:rPr>
-          <w:rFonts w:ascii="Georgia" w:hAnsi="Georgia"/>
-          <w:sz w:val="17"/>
-          <w:szCs w:val="17"/>
-        </w:rPr>
-        <w:t xml:space="preserve">(пальпируется, не пальпируется) </w:t>
-      </w:r>
-      <w:r>
-        <w:rPr>
-          <w:rFonts w:ascii="Georgia" w:hAnsi="Georgia"/>
-          <w:b/>
-          <w:sz w:val="17"/>
-          <w:szCs w:val="17"/>
-        </w:rPr>
-        <w:t>НЕ</w:t>
-      </w:r>
-      <w:r>
-        <w:rPr>
-          <w:rFonts w:ascii="Georgia" w:hAnsi="Georgia"/>
-          <w:sz w:val="17"/>
-          <w:szCs w:val="17"/>
-        </w:rPr>
-        <w:t xml:space="preserve"> </w:t>
-      </w:r>
-      <w:proofErr w:type="gramStart"/>
-      <w:r>
-        <w:rPr>
-          <w:rFonts w:ascii="Georgia" w:hAnsi="Georgia"/>
-          <w:b/>
-          <w:sz w:val="17"/>
-          <w:szCs w:val="17"/>
-        </w:rPr>
-        <w:t xml:space="preserve">ПАЛЬПИРУЕТСЯ  </w:t>
-      </w:r>
-      <w:r>
-        <w:rPr>
-          <w:rFonts w:ascii="Georgia" w:hAnsi="Georgia"/>
-          <w:sz w:val="17"/>
-          <w:szCs w:val="17"/>
-        </w:rPr>
-        <w:t>симптомы</w:t>
-      </w:r>
-      <w:proofErr w:type="gramEnd"/>
-      <w:r>
-        <w:rPr>
-          <w:rFonts w:ascii="Georgia" w:hAnsi="Georgia"/>
-          <w:sz w:val="17"/>
-          <w:szCs w:val="17"/>
-        </w:rPr>
-        <w:t xml:space="preserve"> желчного пузыря (+/-)  </w:t>
-      </w:r>
-      <w:r>
-        <w:rPr>
-          <w:rFonts w:ascii="Georgia" w:hAnsi="Georgia"/>
-          <w:b/>
-          <w:sz w:val="17"/>
-          <w:szCs w:val="17"/>
-        </w:rPr>
-        <w:t>ОТРИЦАТЕЛЬНЫЙ</w:t>
-      </w:r>
-      <w:r>
-        <w:rPr>
-          <w:rFonts w:ascii="Georgia" w:hAnsi="Georgia"/>
-          <w:sz w:val="17"/>
-          <w:szCs w:val="17"/>
-        </w:rPr>
-        <w:t xml:space="preserve"> _______</w:t>
-      </w:r>
-    </w:p>
-    <w:p>
-      <w:pPr>
-        <w:spacing w:before="168"/>
-        <w:jc w:val="both"/>
-        <w:rPr>
-          <w:rFonts w:ascii="Georgia" w:hAnsi="Georgia"/>
-          <w:b/>
-          <w:sz w:val="17"/>
-          <w:szCs w:val="17"/>
-        </w:rPr>
-      </w:pPr>
-      <w:r>
-        <w:rPr>
-          <w:rFonts w:ascii="Georgia" w:hAnsi="Georgia"/>
-          <w:sz w:val="17"/>
-          <w:szCs w:val="17"/>
-        </w:rPr>
-        <w:t xml:space="preserve"> </w:t>
-      </w:r>
-      <w:r>
-        <w:rPr>
-          <w:rFonts w:ascii="Georgia" w:hAnsi="Georgia"/>
-          <w:b/>
-          <w:sz w:val="17"/>
-          <w:szCs w:val="17"/>
-        </w:rPr>
-        <w:t xml:space="preserve"> </w:t>
-      </w:r>
-    </w:p>
-    <w:p>
-      <w:pPr>
-        <w:spacing w:before="168"/>
-        <w:jc w:val="both"/>
-        <w:rPr>
-          <w:rFonts w:ascii="Georgia" w:hAnsi="Georgia"/>
-          <w:b/>
-          <w:sz w:val="17"/>
-          <w:szCs w:val="17"/>
-        </w:rPr>
-      </w:pPr>
-    </w:p>
-    <w:p>
-      <w:pPr>
-        <w:spacing w:before="168"/>
-        <w:jc w:val="both"/>
-        <w:rPr>
-          <w:rFonts w:ascii="Georgia" w:hAnsi="Georgia"/>
-          <w:b/>
-          <w:sz w:val="17"/>
-          <w:szCs w:val="17"/>
-        </w:rPr>
-      </w:pPr>
-    </w:p>
-    <w:p>
-      <w:pPr>
-        <w:spacing w:before="168"/>
-        <w:jc w:val="both"/>
-        <w:rPr>
-          <w:rFonts w:ascii="Georgia" w:hAnsi="Georgia"/>
-          <w:b/>
-          <w:sz w:val="17"/>
-          <w:szCs w:val="17"/>
-        </w:rPr>
-      </w:pPr>
-    </w:p>
-    <w:p>
-      <w:pPr>
-        <w:spacing w:before="168"/>
-        <w:jc w:val="both"/>
-        <w:rPr>
-          <w:rFonts w:ascii="Georgia" w:hAnsi="Georgia"/>
-          <w:b/>
-          <w:sz w:val="17"/>
-          <w:szCs w:val="17"/>
-        </w:rPr>
-      </w:pPr>
-    </w:p>
-    <w:p>
-      <w:pPr>
-        <w:spacing w:before="168"/>
-        <w:jc w:val="both"/>
-        <w:rPr>
-          <w:rFonts w:ascii="Georgia" w:hAnsi="Georgia"/>
-          <w:b/>
-          <w:sz w:val="17"/>
-          <w:szCs w:val="17"/>
-        </w:rPr>
-      </w:pPr>
-      <w:r>
-        <w:rPr>
-          <w:rFonts w:ascii="Georgia" w:hAnsi="Georgia"/>
-          <w:sz w:val="17"/>
-          <w:szCs w:val="17"/>
-        </w:rPr>
-        <w:t xml:space="preserve">Поджелудочная железа </w:t>
-      </w:r>
-      <w:r>
-        <w:rPr>
-          <w:rFonts w:ascii="Georgia" w:hAnsi="Georgia"/>
-          <w:b/>
-          <w:sz w:val="17"/>
-          <w:szCs w:val="17"/>
-        </w:rPr>
-        <w:t>БЕЗ ОСОБЕННОСТЕЙ __________________________________________________</w:t>
-      </w:r>
-    </w:p>
-    <w:p>
-      <w:pPr>
-        <w:spacing w:before="168"/>
-        <w:jc w:val="both"/>
-        <w:rPr>
-          <w:rFonts w:ascii="Georgia" w:hAnsi="Georgia"/>
-          <w:sz w:val="17"/>
-          <w:szCs w:val="17"/>
-        </w:rPr>
-      </w:pPr>
-      <w:proofErr w:type="gramStart"/>
-      <w:r>
-        <w:rPr>
-          <w:rFonts w:ascii="Georgia" w:hAnsi="Georgia"/>
-          <w:sz w:val="17"/>
-          <w:szCs w:val="17"/>
-        </w:rPr>
-        <w:t>Селезенка</w:t>
-      </w:r>
-      <w:r>
-        <w:rPr>
-          <w:rFonts w:ascii="Georgia" w:hAnsi="Georgia"/>
-          <w:b/>
-          <w:sz w:val="17"/>
-          <w:szCs w:val="17"/>
-        </w:rPr>
-        <w:t xml:space="preserve">  </w:t>
-      </w:r>
-      <w:r>
-        <w:rPr>
-          <w:rFonts w:ascii="Georgia" w:hAnsi="Georgia"/>
-          <w:sz w:val="17"/>
-          <w:szCs w:val="17"/>
-        </w:rPr>
-        <w:t>границы</w:t>
-      </w:r>
-      <w:proofErr w:type="gramEnd"/>
-      <w:r>
-        <w:rPr>
-          <w:rFonts w:ascii="Georgia" w:hAnsi="Georgia"/>
-          <w:sz w:val="17"/>
-          <w:szCs w:val="17"/>
-        </w:rPr>
-        <w:t xml:space="preserve"> ВЕРХНЯЯ ГРАНИЦА ПО СРЕДНЕПОДМЫШЕЧНОЙ ЛИНИИ</w:t>
-      </w:r>
-      <w:r>
-        <w:rPr>
-          <w:rFonts w:ascii="Georgia" w:hAnsi="Georgia"/>
-          <w:b/>
-          <w:sz w:val="17"/>
-          <w:szCs w:val="17"/>
-        </w:rPr>
-        <w:t xml:space="preserve"> </w:t>
-      </w:r>
-      <w:r>
-        <w:rPr>
-          <w:rFonts w:ascii="Georgia" w:hAnsi="Georgia"/>
-          <w:sz w:val="17"/>
-          <w:szCs w:val="17"/>
-        </w:rPr>
-        <w:t>_________</w:t>
-      </w:r>
-      <w:r>
-        <w:rPr>
-          <w:rFonts w:ascii="Georgia" w:hAnsi="Georgia"/>
-          <w:b/>
-        </w:rPr>
-        <w:t xml:space="preserve"> </w:t>
-      </w:r>
-      <w:r>
-        <w:rPr>
-          <w:rFonts w:ascii="Georgia" w:hAnsi="Georgia"/>
-          <w:b/>
-          <w:lang w:val="en-US"/>
-        </w:rPr>
-        <w:t>N</w:t>
-      </w:r>
-      <w:r>
-        <w:rPr>
-          <w:rFonts w:ascii="Georgia" w:hAnsi="Georgia"/>
-          <w:sz w:val="17"/>
-          <w:szCs w:val="17"/>
-        </w:rPr>
-        <w:t xml:space="preserve"> ___________________</w:t>
-      </w:r>
-    </w:p>
-    <w:p>
-      <w:pPr>
-        <w:spacing w:before="168"/>
-        <w:jc w:val="both"/>
-        <w:rPr>
-          <w:rFonts w:ascii="Georgia" w:hAnsi="Georgia"/>
-          <w:sz w:val="17"/>
-          <w:szCs w:val="17"/>
-        </w:rPr>
-      </w:pPr>
-      <w:r>
-        <w:rPr>
-          <w:rFonts w:ascii="Georgia" w:hAnsi="Georgia"/>
-          <w:sz w:val="17"/>
-          <w:szCs w:val="17"/>
-        </w:rPr>
-        <w:t>НИЖНЯЯ ГРАНИЦА ПО СРЕДНЕПОДМЫШЕЧНОЙ ЛИНИИ ____________________</w:t>
-      </w:r>
-      <w:r>
-        <w:rPr>
-          <w:rFonts w:ascii="Georgia" w:hAnsi="Georgia"/>
-          <w:b/>
-        </w:rPr>
-        <w:t xml:space="preserve"> </w:t>
-      </w:r>
-      <w:r>
-        <w:rPr>
-          <w:rFonts w:ascii="Georgia" w:hAnsi="Georgia"/>
-          <w:b/>
-          <w:lang w:val="en-US"/>
-        </w:rPr>
-        <w:t>N</w:t>
-      </w:r>
-      <w:r>
-        <w:rPr>
-          <w:rFonts w:ascii="Georgia" w:hAnsi="Georgia"/>
-          <w:sz w:val="17"/>
-          <w:szCs w:val="17"/>
-        </w:rPr>
-        <w:t xml:space="preserve"> _______________________</w:t>
-      </w:r>
-    </w:p>
-    <w:p>
-      <w:pPr>
-        <w:spacing w:before="168"/>
-        <w:jc w:val="both"/>
-        <w:rPr>
-          <w:rFonts w:ascii="Georgia" w:hAnsi="Georgia"/>
-          <w:b/>
-          <w:sz w:val="17"/>
-          <w:szCs w:val="17"/>
-        </w:rPr>
-      </w:pPr>
-      <w:r>
-        <w:rPr>
-          <w:rFonts w:ascii="Georgia" w:hAnsi="Georgia"/>
-          <w:sz w:val="17"/>
-          <w:szCs w:val="17"/>
-        </w:rPr>
-        <w:t xml:space="preserve">При пальпации край </w:t>
-      </w:r>
-      <w:r>
-        <w:rPr>
-          <w:rFonts w:ascii="Georgia" w:hAnsi="Georgia"/>
-          <w:b/>
-          <w:sz w:val="17"/>
-          <w:szCs w:val="17"/>
-        </w:rPr>
-        <w:t xml:space="preserve">РОВНЫЙ ________________ </w:t>
-      </w:r>
-      <w:r>
-        <w:rPr>
-          <w:rFonts w:ascii="Georgia" w:hAnsi="Georgia"/>
-          <w:sz w:val="17"/>
-          <w:szCs w:val="17"/>
-        </w:rPr>
-        <w:t>поверхность</w:t>
-      </w:r>
-      <w:r>
-        <w:rPr>
-          <w:rFonts w:ascii="Georgia" w:hAnsi="Georgia"/>
-          <w:b/>
-          <w:sz w:val="17"/>
-          <w:szCs w:val="17"/>
-        </w:rPr>
-        <w:t xml:space="preserve"> ГЛАДКАЯ _____________________________</w:t>
-      </w:r>
-    </w:p>
-    <w:p>
-      <w:pPr>
-        <w:spacing w:before="168"/>
-        <w:jc w:val="both"/>
-        <w:rPr>
-          <w:rFonts w:ascii="Georgia" w:hAnsi="Georgia"/>
-          <w:b/>
-          <w:sz w:val="17"/>
-          <w:szCs w:val="17"/>
-        </w:rPr>
-      </w:pPr>
-      <w:r>
-        <w:rPr>
-          <w:rFonts w:ascii="Georgia" w:hAnsi="Georgia"/>
-          <w:sz w:val="17"/>
-          <w:szCs w:val="17"/>
-        </w:rPr>
-        <w:t xml:space="preserve">Болезненность </w:t>
-      </w:r>
-      <w:r>
-        <w:rPr>
-          <w:rFonts w:ascii="Georgia" w:hAnsi="Georgia"/>
-          <w:b/>
-          <w:sz w:val="17"/>
-          <w:szCs w:val="17"/>
-        </w:rPr>
-        <w:t xml:space="preserve">НЕТ ________________________ </w:t>
-      </w:r>
-      <w:r>
-        <w:rPr>
-          <w:rFonts w:ascii="Georgia" w:hAnsi="Georgia"/>
-          <w:sz w:val="17"/>
-          <w:szCs w:val="17"/>
-        </w:rPr>
-        <w:t xml:space="preserve">консистенция </w:t>
-      </w:r>
-      <w:r>
-        <w:rPr>
-          <w:rFonts w:ascii="Georgia" w:hAnsi="Georgia"/>
-          <w:b/>
-          <w:sz w:val="17"/>
-          <w:szCs w:val="17"/>
-        </w:rPr>
-        <w:t>ПЛОТНАЯ ___________________________</w:t>
-      </w:r>
-    </w:p>
-    <w:p>
-      <w:pPr>
-        <w:spacing w:before="168"/>
-        <w:jc w:val="both"/>
-        <w:rPr>
-          <w:rFonts w:ascii="Georgia" w:hAnsi="Georgia"/>
           <w:b/>
           <w:sz w:val="17"/>
           <w:szCs w:val="17"/>
@@ -5487,56 +5563,56 @@
           <w:sz w:val="17"/>
           <w:szCs w:val="17"/>
         </w:rPr>
+        <w:t>____________________________________________________________________________________</w:t>
+      </w:r>
+    </w:p>
+    <w:p>
+      <w:pPr>
+        <w:spacing w:before="168"/>
+        <w:jc w:val="both"/>
+        <w:rPr>
+          <w:rFonts w:ascii="Georgia" w:hAnsi="Georgia"/>
+          <w:b/>
+          <w:sz w:val="17"/>
+          <w:szCs w:val="17"/>
+        </w:rPr>
+      </w:pPr>
+      <w:r>
+        <w:rPr>
+          <w:rFonts w:ascii="Georgia" w:hAnsi="Georgia"/>
+          <w:sz w:val="17"/>
+          <w:szCs w:val="17"/>
+        </w:rPr>
+        <w:t xml:space="preserve">Мочевой пузырь </w:t>
+      </w:r>
+      <w:r>
+        <w:rPr>
+          <w:rFonts w:ascii="Georgia" w:hAnsi="Georgia"/>
+          <w:b/>
+          <w:sz w:val="17"/>
+          <w:szCs w:val="17"/>
+        </w:rPr>
+        <w:t>МЯГКИЙ, БЕЗБОЛЕЗНЕННЫЙ _______________________________________________</w:t>
+      </w:r>
+    </w:p>
+    <w:p>
+      <w:pPr>
+        <w:spacing w:before="168"/>
+        <w:jc w:val="both"/>
+        <w:rPr>
+          <w:rFonts w:ascii="Georgia" w:hAnsi="Georgia"/>
+          <w:b/>
+          <w:sz w:val="17"/>
+          <w:szCs w:val="17"/>
+        </w:rPr>
+      </w:pPr>
+      <w:r>
+        <w:rPr>
+          <w:rFonts w:ascii="Georgia" w:hAnsi="Georgia"/>
+          <w:sz w:val="17"/>
+          <w:szCs w:val="17"/>
+        </w:rPr>
         <w:lastRenderedPageBreak/>
-        <w:t>____________________________________________________________________________________</w:t>
-      </w:r>
-    </w:p>
-    <w:p>
-      <w:pPr>
-        <w:spacing w:before="168"/>
-        <w:jc w:val="both"/>
-        <w:rPr>
-          <w:rFonts w:ascii="Georgia" w:hAnsi="Georgia"/>
-          <w:b/>
-          <w:sz w:val="17"/>
-          <w:szCs w:val="17"/>
-        </w:rPr>
-      </w:pPr>
-      <w:r>
-        <w:rPr>
-          <w:rFonts w:ascii="Georgia" w:hAnsi="Georgia"/>
-          <w:sz w:val="17"/>
-          <w:szCs w:val="17"/>
-        </w:rPr>
-        <w:t xml:space="preserve">Мочевой пузырь </w:t>
-      </w:r>
-      <w:r>
-        <w:rPr>
-          <w:rFonts w:ascii="Georgia" w:hAnsi="Georgia"/>
-          <w:b/>
-          <w:sz w:val="17"/>
-          <w:szCs w:val="17"/>
-        </w:rPr>
-        <w:t>МЯГКИЙ, БЕЗБОЛЕЗНЕННЫЙ _______________________________________________</w:t>
-      </w:r>
-    </w:p>
-    <w:p>
-      <w:pPr>
-        <w:spacing w:before="168"/>
-        <w:jc w:val="both"/>
-        <w:rPr>
-          <w:rFonts w:ascii="Georgia" w:hAnsi="Georgia"/>
-          <w:b/>
-          <w:sz w:val="17"/>
-          <w:szCs w:val="17"/>
-        </w:rPr>
-      </w:pPr>
-      <w:r>
-        <w:rPr>
-          <w:rFonts w:ascii="Georgia" w:hAnsi="Georgia"/>
-          <w:sz w:val="17"/>
-          <w:szCs w:val="17"/>
-        </w:rPr>
         <w:t xml:space="preserve">Половые органы </w:t>
       </w:r>
       <w:r>
@@ -6287,7 +6363,6 @@
           <w:sz w:val="17"/>
           <w:szCs w:val="17"/>
         </w:rPr>
-        <w:lastRenderedPageBreak/>
         <w:t>ДАННЫЕ АМБУЛАТОРНОГО ОБСЛЕДОВАНИЯ</w:t>
       </w:r>
     </w:p>
@@ -6410,6 +6485,7 @@
           <w:sz w:val="20"/>
           <w:szCs w:val="20"/>
         </w:rPr>
+        <w:lastRenderedPageBreak/>
         <w:t>__________________________________________________________________________________________________________________________________________________________________________________________________________________________________________________________________________________________________________________________________________________________________________________________________________________________________________________________________________________</w:t>
       </w:r>
     </w:p>
@@ -6834,7 +6910,7 @@
           <v:shape id="_x0000_i1025" type="#_x0000_t75" style="width:59.25pt;height:24.75pt" o:ole="">
             <v:imagedata r:id="rId4" o:title=""/>
           </v:shape>
-          <o:OLEObject Type="Embed" ProgID="PBrush" ShapeID="_x0000_i1025" DrawAspect="Content" ObjectID="_1773009023" r:id="rId5"/>
+          <o:OLEObject Type="Embed" ProgID="PBrush" ShapeID="_x0000_i1025" DrawAspect="Content" ObjectID="_1773011367" r:id="rId5"/>
         </w:object>
       </w:r>
     </w:p>
@@ -6889,16 +6965,7 @@
           <w:sz w:val="20"/>
           <w:szCs w:val="20"/>
         </w:rPr>
-        <w:t>________________________________________________________________________________________________________________________________________________________________________________________________________________________________________________________________________________________________________________________________________________________________________________________________________________________________________________</w:t>
-      </w:r>
-      <w:r>
-        <w:rPr>
-          <w:rFonts w:ascii="Georgia" w:hAnsi="Georgia"/>
-          <w:sz w:val="20"/>
-          <w:szCs w:val="20"/>
-        </w:rPr>
-        <w:lastRenderedPageBreak/>
-        <w:t>____________________________________________________________________________________________________________________________________________________________________________________________________________________________________________________________________________</w:t>
+        <w:t>____________________________________________________________________________________________________________________________________________________________________________________________________________________________________________________________________________________________________________________________________________________________________________________________________________________________________________________________________________________________________________________________________________________________________________________________________________________________________________________________________________________________________________________________</w:t>
       </w:r>
     </w:p>
     <w:p/>
@@ -7325,6 +7392,7 @@
   <w:style w:type="character" w:default="1" w:styleId="a0">
     <w:name w:val="Default Paragraph Font"/>
     <w:uiPriority w:val="1"/>
+    <w:semiHidden/>
     <w:unhideWhenUsed/>
   </w:style>
   <w:style w:type="table" w:default="1" w:styleId="a1">

</xml_diff>

<commit_message>
fixed bugs and and add properties
</commit_message>
<xml_diff>
--- a/WinformsMicrosoft/Template/ORG.docx
+++ b/WinformsMicrosoft/Template/ORG.docx
@@ -3135,432 +3135,431 @@
         </w:rPr>
         <w:t>charm</w:t>
       </w:r>
+      <w:r>
+        <w:rPr>
+          <w:rFonts w:ascii="Georgia" w:hAnsi="Georgia"/>
+          <w:bCs/>
+          <w:sz w:val="17"/>
+          <w:szCs w:val="17"/>
+        </w:rPr>
+        <w:t>&gt;</w:t>
+      </w:r>
+    </w:p>
+    <w:p>
+      <w:pPr>
+        <w:spacing w:before="168"/>
+        <w:jc w:val="center"/>
+        <w:rPr>
+          <w:rFonts w:ascii="Georgia" w:hAnsi="Georgia"/>
+          <w:b/>
+          <w:sz w:val="17"/>
+          <w:szCs w:val="17"/>
+        </w:rPr>
+      </w:pPr>
+      <w:r>
+        <w:rPr>
+          <w:rFonts w:ascii="Georgia" w:hAnsi="Georgia"/>
+          <w:b/>
+          <w:sz w:val="17"/>
+          <w:szCs w:val="17"/>
+        </w:rPr>
+        <w:t>СИСТЕМА ДЫХАНИЯ</w:t>
+      </w:r>
+    </w:p>
+    <w:p>
+      <w:pPr>
+        <w:spacing w:before="168"/>
+        <w:jc w:val="both"/>
+        <w:rPr>
+          <w:rFonts w:ascii="Georgia" w:hAnsi="Georgia"/>
+          <w:sz w:val="17"/>
+          <w:szCs w:val="17"/>
+        </w:rPr>
+      </w:pPr>
+      <w:r>
+        <w:rPr>
+          <w:rFonts w:ascii="Georgia" w:hAnsi="Georgia"/>
+          <w:sz w:val="17"/>
+          <w:szCs w:val="17"/>
+        </w:rPr>
+        <w:t xml:space="preserve"> Носовое дыхание</w:t>
+      </w:r>
+      <w:r>
+        <w:rPr>
+          <w:rFonts w:ascii="Georgia" w:hAnsi="Georgia"/>
+          <w:sz w:val="17"/>
+          <w:szCs w:val="17"/>
+        </w:rPr>
+        <w:t>:</w:t>
+      </w:r>
+      <w:r>
+        <w:rPr>
+          <w:rFonts w:ascii="Georgia" w:hAnsi="Georgia"/>
+          <w:sz w:val="17"/>
+          <w:szCs w:val="17"/>
+        </w:rPr>
+        <w:t xml:space="preserve"> </w:t>
+      </w:r>
+      <w:r>
+        <w:rPr>
+          <w:rFonts w:ascii="Georgia" w:hAnsi="Georgia"/>
+          <w:sz w:val="17"/>
+          <w:szCs w:val="17"/>
+        </w:rPr>
+        <w:t>&lt;</w:t>
+      </w:r>
+      <w:proofErr w:type="spellStart"/>
+      <w:r>
+        <w:rPr>
+          <w:rFonts w:ascii="Georgia" w:hAnsi="Georgia"/>
+          <w:sz w:val="17"/>
+          <w:szCs w:val="17"/>
+          <w:lang w:val="en-US"/>
+        </w:rPr>
+        <w:t>nasalBreathing</w:t>
+      </w:r>
+      <w:proofErr w:type="spellEnd"/>
+      <w:r>
+        <w:rPr>
+          <w:rFonts w:ascii="Georgia" w:hAnsi="Georgia"/>
+          <w:sz w:val="17"/>
+          <w:szCs w:val="17"/>
+        </w:rPr>
+        <w:t>&gt;</w:t>
+      </w:r>
+    </w:p>
+    <w:p>
+      <w:pPr>
+        <w:spacing w:before="168"/>
+        <w:jc w:val="both"/>
+        <w:rPr>
+          <w:rFonts w:ascii="Georgia" w:hAnsi="Georgia"/>
+          <w:b/>
+          <w:sz w:val="17"/>
+          <w:szCs w:val="17"/>
+        </w:rPr>
+      </w:pPr>
+      <w:r>
+        <w:rPr>
+          <w:rFonts w:ascii="Georgia" w:hAnsi="Georgia"/>
+          <w:sz w:val="17"/>
+          <w:szCs w:val="17"/>
+        </w:rPr>
+        <w:t>Грудная клетка</w:t>
+      </w:r>
+      <w:r>
+        <w:rPr>
+          <w:rFonts w:ascii="Georgia" w:hAnsi="Georgia"/>
+          <w:sz w:val="17"/>
+          <w:szCs w:val="17"/>
+        </w:rPr>
+        <w:t>:</w:t>
+      </w:r>
+      <w:r>
+        <w:rPr>
+          <w:rFonts w:ascii="Georgia" w:hAnsi="Georgia"/>
+          <w:sz w:val="17"/>
+          <w:szCs w:val="17"/>
+        </w:rPr>
+        <w:t xml:space="preserve"> </w:t>
+      </w:r>
+      <w:r>
+        <w:rPr>
+          <w:rFonts w:ascii="Georgia" w:hAnsi="Georgia"/>
+          <w:sz w:val="17"/>
+          <w:szCs w:val="17"/>
+        </w:rPr>
+        <w:t>&lt;</w:t>
+      </w:r>
+      <w:proofErr w:type="spellStart"/>
+      <w:r>
+        <w:rPr>
+          <w:rFonts w:ascii="Georgia" w:hAnsi="Georgia"/>
+          <w:sz w:val="17"/>
+          <w:szCs w:val="17"/>
+          <w:lang w:val="en-US"/>
+        </w:rPr>
+        <w:t>ribCage</w:t>
+      </w:r>
+      <w:proofErr w:type="spellEnd"/>
+      <w:r>
+        <w:rPr>
+          <w:rFonts w:ascii="Georgia" w:hAnsi="Georgia"/>
+          <w:sz w:val="17"/>
+          <w:szCs w:val="17"/>
+        </w:rPr>
+        <w:t>&gt;</w:t>
+      </w:r>
+    </w:p>
+    <w:p>
+      <w:pPr>
+        <w:spacing w:before="168"/>
+        <w:jc w:val="both"/>
+        <w:rPr>
+          <w:rFonts w:ascii="Georgia" w:hAnsi="Georgia"/>
+          <w:sz w:val="17"/>
+          <w:szCs w:val="17"/>
+        </w:rPr>
+      </w:pPr>
+      <w:r>
+        <w:rPr>
+          <w:rFonts w:ascii="Georgia" w:hAnsi="Georgia"/>
+          <w:sz w:val="17"/>
+          <w:szCs w:val="17"/>
+        </w:rPr>
+        <w:t xml:space="preserve">Участие грудной клетки в акте дыхания (симметричное, отстает справа, слева) </w:t>
+      </w:r>
+      <w:r>
+        <w:rPr>
+          <w:rFonts w:ascii="Georgia" w:hAnsi="Georgia"/>
+          <w:b/>
+          <w:sz w:val="17"/>
+          <w:szCs w:val="17"/>
+        </w:rPr>
+        <w:t>СИММЕТРИЧНОЕ_________________</w:t>
+      </w:r>
+    </w:p>
+    <w:p>
+      <w:pPr>
+        <w:spacing w:before="168"/>
+        <w:jc w:val="both"/>
+        <w:rPr>
+          <w:rFonts w:ascii="Georgia" w:hAnsi="Georgia"/>
+          <w:sz w:val="17"/>
+          <w:szCs w:val="17"/>
+        </w:rPr>
+      </w:pPr>
+      <w:r>
+        <w:rPr>
+          <w:rFonts w:ascii="Georgia" w:hAnsi="Georgia"/>
+          <w:sz w:val="17"/>
+          <w:szCs w:val="17"/>
+        </w:rPr>
+        <w:t xml:space="preserve">Участие в акте дыхания мышц (шеи, межреберий, плечевого пояса, втяжение межреберий) </w:t>
+      </w:r>
+      <w:r>
+        <w:rPr>
+          <w:rFonts w:ascii="Georgia" w:hAnsi="Georgia"/>
+          <w:b/>
+          <w:sz w:val="17"/>
+          <w:szCs w:val="17"/>
+        </w:rPr>
+        <w:t>НЕТ___________________</w:t>
+      </w:r>
+    </w:p>
+    <w:p>
+      <w:pPr>
+        <w:spacing w:before="168"/>
+        <w:jc w:val="both"/>
+        <w:rPr>
+          <w:rFonts w:ascii="Georgia" w:hAnsi="Georgia"/>
+          <w:sz w:val="17"/>
+          <w:szCs w:val="17"/>
+        </w:rPr>
+      </w:pPr>
+      <w:r>
+        <w:rPr>
+          <w:rFonts w:ascii="Georgia" w:hAnsi="Georgia"/>
+          <w:sz w:val="17"/>
+          <w:szCs w:val="17"/>
+        </w:rPr>
+        <w:t xml:space="preserve">Голосовое дрожание (производится одинаково с обеих сторон, усилено, ослаблено) </w:t>
+      </w:r>
+      <w:r>
+        <w:rPr>
+          <w:rFonts w:ascii="Georgia" w:hAnsi="Georgia"/>
+          <w:b/>
+          <w:sz w:val="17"/>
+          <w:szCs w:val="17"/>
+        </w:rPr>
+        <w:t>ОДИНАКОВО С ОБЕИХ СТОРОН___</w:t>
+      </w:r>
+    </w:p>
+    <w:p>
+      <w:pPr>
+        <w:spacing w:before="168"/>
+        <w:jc w:val="both"/>
+        <w:rPr>
+          <w:rFonts w:ascii="Georgia" w:hAnsi="Georgia"/>
+          <w:b/>
+          <w:sz w:val="17"/>
+          <w:szCs w:val="17"/>
+        </w:rPr>
+      </w:pPr>
+      <w:r>
+        <w:rPr>
+          <w:rFonts w:ascii="Georgia" w:hAnsi="Georgia"/>
+          <w:sz w:val="17"/>
+          <w:szCs w:val="17"/>
+        </w:rPr>
+        <w:t>Перкуссия легких (легочной звук,</w:t>
+      </w:r>
+      <w:r>
+        <w:rPr>
+          <w:rFonts w:ascii="Georgia" w:hAnsi="Georgia"/>
+          <w:sz w:val="17"/>
+          <w:szCs w:val="17"/>
+        </w:rPr>
+        <w:t xml:space="preserve"> </w:t>
+      </w:r>
+      <w:r>
+        <w:rPr>
+          <w:rFonts w:ascii="Georgia" w:hAnsi="Georgia"/>
+          <w:sz w:val="17"/>
+          <w:szCs w:val="17"/>
+        </w:rPr>
+        <w:t xml:space="preserve">коробочный, притупление слева, справа) </w:t>
+      </w:r>
+      <w:r>
+        <w:rPr>
+          <w:rFonts w:ascii="Georgia" w:hAnsi="Georgia"/>
+          <w:b/>
+          <w:sz w:val="17"/>
+          <w:szCs w:val="17"/>
+        </w:rPr>
+        <w:t>ЛЕГОЧНОЙ ЗВУК___________________</w:t>
+      </w:r>
+    </w:p>
+    <w:p>
+      <w:pPr>
+        <w:spacing w:before="168"/>
+        <w:jc w:val="both"/>
+        <w:rPr>
+          <w:rFonts w:ascii="Georgia" w:hAnsi="Georgia"/>
+          <w:b/>
+          <w:sz w:val="17"/>
+          <w:szCs w:val="17"/>
+        </w:rPr>
+      </w:pPr>
+      <w:r>
+        <w:rPr>
+          <w:rFonts w:ascii="Georgia" w:hAnsi="Georgia"/>
+          <w:sz w:val="17"/>
+          <w:szCs w:val="17"/>
+        </w:rPr>
+        <w:t xml:space="preserve">Опущение нижних границ (на 1 ребро, границы в норме) </w:t>
+      </w:r>
+      <w:r>
+        <w:rPr>
+          <w:rFonts w:ascii="Georgia" w:hAnsi="Georgia"/>
+          <w:b/>
+          <w:sz w:val="17"/>
+          <w:szCs w:val="17"/>
+        </w:rPr>
+        <w:t>ГРАНИЦЫ В НОРМЕ_____________________________</w:t>
+      </w:r>
+    </w:p>
+    <w:p>
+      <w:pPr>
+        <w:spacing w:before="168"/>
+        <w:jc w:val="both"/>
+        <w:rPr>
+          <w:rFonts w:ascii="Georgia" w:hAnsi="Georgia"/>
+          <w:sz w:val="17"/>
+          <w:szCs w:val="17"/>
+        </w:rPr>
+      </w:pPr>
+      <w:r>
+        <w:rPr>
+          <w:rFonts w:ascii="Georgia" w:hAnsi="Georgia"/>
+          <w:sz w:val="17"/>
+          <w:szCs w:val="17"/>
+        </w:rPr>
+        <w:t>Подвижность нижнего края легких (</w:t>
+      </w:r>
+      <w:r>
+        <w:rPr>
+          <w:rFonts w:ascii="Georgia" w:hAnsi="Georgia"/>
+          <w:b/>
+          <w:sz w:val="17"/>
+          <w:szCs w:val="17"/>
+        </w:rPr>
+        <w:t>в норме</w:t>
+      </w:r>
+      <w:r>
+        <w:rPr>
+          <w:rFonts w:ascii="Georgia" w:hAnsi="Georgia"/>
+          <w:sz w:val="17"/>
+          <w:szCs w:val="17"/>
+        </w:rPr>
+        <w:t>, снижена до __________________ см) ____________________________</w:t>
+      </w:r>
+    </w:p>
+    <w:p>
+      <w:pPr>
+        <w:spacing w:before="168"/>
+        <w:jc w:val="both"/>
+        <w:rPr>
+          <w:rFonts w:ascii="Georgia" w:hAnsi="Georgia"/>
+          <w:sz w:val="17"/>
+          <w:szCs w:val="17"/>
+        </w:rPr>
+      </w:pPr>
+      <w:r>
+        <w:rPr>
+          <w:rFonts w:ascii="Georgia" w:hAnsi="Georgia"/>
+          <w:sz w:val="17"/>
+          <w:szCs w:val="17"/>
+        </w:rPr>
+        <w:t xml:space="preserve">Аускультация легких: дыхание (везикулярное, жесткое, с удлиненным выдохом, ослабленное, пуэрильное и др.) </w:t>
+      </w:r>
+      <w:r>
+        <w:rPr>
+          <w:rFonts w:ascii="Georgia" w:hAnsi="Georgia"/>
+          <w:b/>
+          <w:sz w:val="17"/>
+          <w:szCs w:val="17"/>
+        </w:rPr>
+        <w:t xml:space="preserve">ослабленное </w:t>
+      </w:r>
+      <w:r>
+        <w:rPr>
+          <w:rFonts w:ascii="Georgia" w:hAnsi="Georgia"/>
+          <w:b/>
+          <w:sz w:val="17"/>
+          <w:szCs w:val="17"/>
+        </w:rPr>
+        <w:t>______________________________________________________________________</w:t>
+      </w:r>
+    </w:p>
+    <w:p>
+      <w:pPr>
+        <w:spacing w:before="168"/>
+        <w:jc w:val="both"/>
+        <w:rPr>
+          <w:rFonts w:ascii="Georgia" w:hAnsi="Georgia"/>
+          <w:b/>
+          <w:sz w:val="17"/>
+          <w:szCs w:val="17"/>
+        </w:rPr>
+      </w:pPr>
+      <w:r>
+        <w:rPr>
+          <w:rFonts w:ascii="Georgia" w:hAnsi="Georgia"/>
+          <w:sz w:val="17"/>
+          <w:szCs w:val="17"/>
+        </w:rPr>
+        <w:t xml:space="preserve">Хрипы (нет, сухие при форсированном выдохе, рассеянные сухие в умеренном кол-ве, «масса» сухих хрипов, влажные «крупнопузырчатые» крепитации) </w:t>
+      </w:r>
+      <w:r>
+        <w:rPr>
+          <w:rFonts w:ascii="Georgia" w:hAnsi="Georgia"/>
+          <w:b/>
+          <w:sz w:val="17"/>
+          <w:szCs w:val="17"/>
+        </w:rPr>
+        <w:t>НЕТ ____________________________________________</w:t>
+      </w:r>
       <w:bookmarkStart w:id="0" w:name="_GoBack"/>
       <w:bookmarkEnd w:id="0"/>
       <w:r>
         <w:rPr>
           <w:rFonts w:ascii="Georgia" w:hAnsi="Georgia"/>
-          <w:bCs/>
-          <w:sz w:val="17"/>
-          <w:szCs w:val="17"/>
-        </w:rPr>
-        <w:t>&gt;</w:t>
-      </w:r>
-    </w:p>
-    <w:p>
-      <w:pPr>
-        <w:spacing w:before="168"/>
-        <w:jc w:val="center"/>
-        <w:rPr>
-          <w:rFonts w:ascii="Georgia" w:hAnsi="Georgia"/>
-          <w:b/>
-          <w:sz w:val="17"/>
-          <w:szCs w:val="17"/>
-        </w:rPr>
-      </w:pPr>
-      <w:r>
-        <w:rPr>
-          <w:rFonts w:ascii="Georgia" w:hAnsi="Georgia"/>
-          <w:b/>
-          <w:sz w:val="17"/>
-          <w:szCs w:val="17"/>
-        </w:rPr>
-        <w:t>СИСТЕМА ДЫХАНИЯ</w:t>
-      </w:r>
-    </w:p>
-    <w:p>
-      <w:pPr>
-        <w:spacing w:before="168"/>
-        <w:jc w:val="both"/>
-        <w:rPr>
-          <w:rFonts w:ascii="Georgia" w:hAnsi="Georgia"/>
-          <w:sz w:val="17"/>
-          <w:szCs w:val="17"/>
-          <w:lang w:val="en-US"/>
-        </w:rPr>
-      </w:pPr>
-      <w:r>
-        <w:rPr>
-          <w:rFonts w:ascii="Georgia" w:hAnsi="Georgia"/>
-          <w:sz w:val="17"/>
-          <w:szCs w:val="17"/>
-        </w:rPr>
-        <w:t xml:space="preserve"> Носовое дыхание</w:t>
-      </w:r>
-      <w:r>
-        <w:rPr>
-          <w:rFonts w:ascii="Georgia" w:hAnsi="Georgia"/>
-          <w:sz w:val="17"/>
-          <w:szCs w:val="17"/>
-          <w:lang w:val="en-US"/>
-        </w:rPr>
-        <w:t>:</w:t>
-      </w:r>
-      <w:r>
-        <w:rPr>
-          <w:rFonts w:ascii="Georgia" w:hAnsi="Georgia"/>
-          <w:sz w:val="17"/>
-          <w:szCs w:val="17"/>
-        </w:rPr>
-        <w:t xml:space="preserve"> </w:t>
-      </w:r>
-      <w:r>
-        <w:rPr>
-          <w:rFonts w:ascii="Georgia" w:hAnsi="Georgia"/>
-          <w:sz w:val="17"/>
-          <w:szCs w:val="17"/>
-        </w:rPr>
-        <w:t>&lt;</w:t>
-      </w:r>
-      <w:proofErr w:type="spellStart"/>
-      <w:r>
-        <w:rPr>
-          <w:rFonts w:ascii="Georgia" w:hAnsi="Georgia"/>
-          <w:sz w:val="17"/>
-          <w:szCs w:val="17"/>
-          <w:lang w:val="en-US"/>
-        </w:rPr>
-        <w:t>nasalBreathing</w:t>
-      </w:r>
-      <w:proofErr w:type="spellEnd"/>
-      <w:r>
-        <w:rPr>
-          <w:rFonts w:ascii="Georgia" w:hAnsi="Georgia"/>
-          <w:sz w:val="17"/>
-          <w:szCs w:val="17"/>
-          <w:lang w:val="en-US"/>
-        </w:rPr>
-        <w:t>&gt;</w:t>
-      </w:r>
-    </w:p>
-    <w:p>
-      <w:pPr>
-        <w:spacing w:before="168"/>
-        <w:jc w:val="both"/>
-        <w:rPr>
-          <w:rFonts w:ascii="Georgia" w:hAnsi="Georgia"/>
-          <w:b/>
-          <w:sz w:val="17"/>
-          <w:szCs w:val="17"/>
-          <w:lang w:val="en-US"/>
-        </w:rPr>
-      </w:pPr>
-      <w:r>
-        <w:rPr>
-          <w:rFonts w:ascii="Georgia" w:hAnsi="Georgia"/>
-          <w:sz w:val="17"/>
-          <w:szCs w:val="17"/>
-        </w:rPr>
-        <w:t>Грудная клетка</w:t>
-      </w:r>
-      <w:r>
-        <w:rPr>
-          <w:rFonts w:ascii="Georgia" w:hAnsi="Georgia"/>
-          <w:sz w:val="17"/>
-          <w:szCs w:val="17"/>
-          <w:lang w:val="en-US"/>
-        </w:rPr>
-        <w:t>:</w:t>
-      </w:r>
-      <w:r>
-        <w:rPr>
-          <w:rFonts w:ascii="Georgia" w:hAnsi="Georgia"/>
-          <w:sz w:val="17"/>
-          <w:szCs w:val="17"/>
-        </w:rPr>
-        <w:t xml:space="preserve"> </w:t>
-      </w:r>
-      <w:r>
-        <w:rPr>
-          <w:rFonts w:ascii="Georgia" w:hAnsi="Georgia"/>
-          <w:sz w:val="17"/>
-          <w:szCs w:val="17"/>
-        </w:rPr>
-        <w:t>&lt;</w:t>
-      </w:r>
-      <w:proofErr w:type="spellStart"/>
-      <w:r>
-        <w:rPr>
-          <w:rFonts w:ascii="Georgia" w:hAnsi="Georgia"/>
-          <w:sz w:val="17"/>
-          <w:szCs w:val="17"/>
-          <w:lang w:val="en-US"/>
-        </w:rPr>
-        <w:t>ribCage</w:t>
-      </w:r>
-      <w:proofErr w:type="spellEnd"/>
-      <w:r>
-        <w:rPr>
-          <w:rFonts w:ascii="Georgia" w:hAnsi="Georgia"/>
-          <w:sz w:val="17"/>
-          <w:szCs w:val="17"/>
-          <w:lang w:val="en-US"/>
-        </w:rPr>
-        <w:t>&gt;</w:t>
-      </w:r>
-    </w:p>
-    <w:p>
-      <w:pPr>
-        <w:spacing w:before="168"/>
-        <w:jc w:val="both"/>
-        <w:rPr>
-          <w:rFonts w:ascii="Georgia" w:hAnsi="Georgia"/>
-          <w:sz w:val="17"/>
-          <w:szCs w:val="17"/>
-        </w:rPr>
-      </w:pPr>
-      <w:r>
-        <w:rPr>
-          <w:rFonts w:ascii="Georgia" w:hAnsi="Georgia"/>
-          <w:sz w:val="17"/>
-          <w:szCs w:val="17"/>
-        </w:rPr>
-        <w:t xml:space="preserve">Участие грудной клетки в акте дыхания (симметричное, отстает справа, слева) </w:t>
-      </w:r>
-      <w:r>
-        <w:rPr>
-          <w:rFonts w:ascii="Georgia" w:hAnsi="Georgia"/>
-          <w:b/>
-          <w:sz w:val="17"/>
-          <w:szCs w:val="17"/>
-        </w:rPr>
-        <w:t>СИММЕТРИЧНОЕ_________________</w:t>
-      </w:r>
-    </w:p>
-    <w:p>
-      <w:pPr>
-        <w:spacing w:before="168"/>
-        <w:jc w:val="both"/>
-        <w:rPr>
-          <w:rFonts w:ascii="Georgia" w:hAnsi="Georgia"/>
-          <w:sz w:val="17"/>
-          <w:szCs w:val="17"/>
-        </w:rPr>
-      </w:pPr>
-      <w:r>
-        <w:rPr>
-          <w:rFonts w:ascii="Georgia" w:hAnsi="Georgia"/>
-          <w:sz w:val="17"/>
-          <w:szCs w:val="17"/>
-        </w:rPr>
-        <w:t xml:space="preserve">Участие в акте дыхания мышц (шеи, межреберий, плечевого пояса, втяжение межреберий) </w:t>
-      </w:r>
-      <w:r>
-        <w:rPr>
-          <w:rFonts w:ascii="Georgia" w:hAnsi="Georgia"/>
-          <w:b/>
-          <w:sz w:val="17"/>
-          <w:szCs w:val="17"/>
-        </w:rPr>
-        <w:t>НЕТ___________________</w:t>
-      </w:r>
-    </w:p>
-    <w:p>
-      <w:pPr>
-        <w:spacing w:before="168"/>
-        <w:jc w:val="both"/>
-        <w:rPr>
-          <w:rFonts w:ascii="Georgia" w:hAnsi="Georgia"/>
-          <w:sz w:val="17"/>
-          <w:szCs w:val="17"/>
-        </w:rPr>
-      </w:pPr>
-      <w:r>
-        <w:rPr>
-          <w:rFonts w:ascii="Georgia" w:hAnsi="Georgia"/>
-          <w:sz w:val="17"/>
-          <w:szCs w:val="17"/>
-        </w:rPr>
-        <w:t xml:space="preserve">Голосовое дрожание (производится одинаково с обеих сторон, усилено, ослаблено) </w:t>
-      </w:r>
-      <w:r>
-        <w:rPr>
-          <w:rFonts w:ascii="Georgia" w:hAnsi="Georgia"/>
-          <w:b/>
-          <w:sz w:val="17"/>
-          <w:szCs w:val="17"/>
-        </w:rPr>
-        <w:t>ОДИНАКОВО С ОБЕИХ СТОРОН___</w:t>
-      </w:r>
-    </w:p>
-    <w:p>
-      <w:pPr>
-        <w:spacing w:before="168"/>
-        <w:jc w:val="both"/>
-        <w:rPr>
-          <w:rFonts w:ascii="Georgia" w:hAnsi="Georgia"/>
-          <w:b/>
-          <w:sz w:val="17"/>
-          <w:szCs w:val="17"/>
-        </w:rPr>
-      </w:pPr>
-      <w:r>
-        <w:rPr>
-          <w:rFonts w:ascii="Georgia" w:hAnsi="Georgia"/>
-          <w:sz w:val="17"/>
-          <w:szCs w:val="17"/>
-        </w:rPr>
-        <w:t xml:space="preserve">Перкуссия легких (легочной </w:t>
-      </w:r>
-      <w:proofErr w:type="spellStart"/>
-      <w:proofErr w:type="gramStart"/>
-      <w:r>
-        <w:rPr>
-          <w:rFonts w:ascii="Georgia" w:hAnsi="Georgia"/>
-          <w:sz w:val="17"/>
-          <w:szCs w:val="17"/>
-        </w:rPr>
-        <w:t>звук,коробочный</w:t>
-      </w:r>
-      <w:proofErr w:type="spellEnd"/>
-      <w:proofErr w:type="gramEnd"/>
-      <w:r>
-        <w:rPr>
-          <w:rFonts w:ascii="Georgia" w:hAnsi="Georgia"/>
-          <w:sz w:val="17"/>
-          <w:szCs w:val="17"/>
-        </w:rPr>
-        <w:t xml:space="preserve">, притупление слева, справа) </w:t>
-      </w:r>
-      <w:r>
-        <w:rPr>
-          <w:rFonts w:ascii="Georgia" w:hAnsi="Georgia"/>
-          <w:b/>
-          <w:sz w:val="17"/>
-          <w:szCs w:val="17"/>
-        </w:rPr>
-        <w:t>ЛЕГОЧНОЙ ЗВУК___________________</w:t>
-      </w:r>
-    </w:p>
-    <w:p>
-      <w:pPr>
-        <w:spacing w:before="168"/>
-        <w:jc w:val="both"/>
-        <w:rPr>
-          <w:rFonts w:ascii="Georgia" w:hAnsi="Georgia"/>
-          <w:b/>
-          <w:sz w:val="17"/>
-          <w:szCs w:val="17"/>
-        </w:rPr>
-      </w:pPr>
-      <w:r>
-        <w:rPr>
-          <w:rFonts w:ascii="Georgia" w:hAnsi="Georgia"/>
-          <w:sz w:val="17"/>
-          <w:szCs w:val="17"/>
-        </w:rPr>
-        <w:t xml:space="preserve">Опущение нижних границ (на 1 ребро, границы в норме) </w:t>
-      </w:r>
-      <w:r>
-        <w:rPr>
-          <w:rFonts w:ascii="Georgia" w:hAnsi="Georgia"/>
-          <w:b/>
-          <w:sz w:val="17"/>
-          <w:szCs w:val="17"/>
-        </w:rPr>
-        <w:t>ГРАНИЦЫ В НОРМЕ_____________________________</w:t>
-      </w:r>
-    </w:p>
-    <w:p>
-      <w:pPr>
-        <w:spacing w:before="168"/>
-        <w:jc w:val="both"/>
-        <w:rPr>
-          <w:rFonts w:ascii="Georgia" w:hAnsi="Georgia"/>
-          <w:sz w:val="17"/>
-          <w:szCs w:val="17"/>
-        </w:rPr>
-      </w:pPr>
-      <w:r>
-        <w:rPr>
-          <w:rFonts w:ascii="Georgia" w:hAnsi="Georgia"/>
-          <w:sz w:val="17"/>
-          <w:szCs w:val="17"/>
-        </w:rPr>
-        <w:t>Подвижность нижнего края легких (</w:t>
-      </w:r>
-      <w:r>
-        <w:rPr>
-          <w:rFonts w:ascii="Georgia" w:hAnsi="Georgia"/>
-          <w:b/>
-          <w:sz w:val="17"/>
-          <w:szCs w:val="17"/>
-        </w:rPr>
-        <w:t>в норме</w:t>
-      </w:r>
-      <w:r>
-        <w:rPr>
-          <w:rFonts w:ascii="Georgia" w:hAnsi="Georgia"/>
-          <w:sz w:val="17"/>
-          <w:szCs w:val="17"/>
-        </w:rPr>
-        <w:t>, снижена до __________________ см) ____________________________</w:t>
-      </w:r>
-    </w:p>
-    <w:p>
-      <w:pPr>
-        <w:spacing w:before="168"/>
-        <w:jc w:val="both"/>
-        <w:rPr>
-          <w:rFonts w:ascii="Georgia" w:hAnsi="Georgia"/>
-          <w:sz w:val="17"/>
-          <w:szCs w:val="17"/>
-        </w:rPr>
-      </w:pPr>
-      <w:r>
-        <w:rPr>
-          <w:rFonts w:ascii="Georgia" w:hAnsi="Georgia"/>
-          <w:sz w:val="17"/>
-          <w:szCs w:val="17"/>
-        </w:rPr>
-        <w:t xml:space="preserve">Аускультация легких: дыхание (везикулярное, жесткое, с удлиненным выдохом, ослабленное, пуэрильное и др.) </w:t>
-      </w:r>
-      <w:r>
-        <w:rPr>
-          <w:rFonts w:ascii="Georgia" w:hAnsi="Georgia"/>
-          <w:b/>
-          <w:sz w:val="17"/>
-          <w:szCs w:val="17"/>
-        </w:rPr>
-        <w:t xml:space="preserve">ослабленное </w:t>
-      </w:r>
-      <w:r>
-        <w:rPr>
-          <w:rFonts w:ascii="Georgia" w:hAnsi="Georgia"/>
-          <w:b/>
-          <w:sz w:val="17"/>
-          <w:szCs w:val="17"/>
-        </w:rPr>
-        <w:t>______________________________________________________________________</w:t>
-      </w:r>
-    </w:p>
-    <w:p>
-      <w:pPr>
-        <w:spacing w:before="168"/>
-        <w:jc w:val="both"/>
-        <w:rPr>
-          <w:rFonts w:ascii="Georgia" w:hAnsi="Georgia"/>
-          <w:b/>
-          <w:sz w:val="17"/>
-          <w:szCs w:val="17"/>
-        </w:rPr>
-      </w:pPr>
-      <w:r>
-        <w:rPr>
-          <w:rFonts w:ascii="Georgia" w:hAnsi="Georgia"/>
-          <w:sz w:val="17"/>
-          <w:szCs w:val="17"/>
-        </w:rPr>
-        <w:t xml:space="preserve">Хрипы (нет, сухие при форсированном выдохе, рассеянные сухие в умеренном кол-ве, «масса» сухих хрипов, влажные «крупнопузырчатые» крепитации) </w:t>
-      </w:r>
-      <w:r>
-        <w:rPr>
-          <w:rFonts w:ascii="Georgia" w:hAnsi="Georgia"/>
-          <w:b/>
-          <w:sz w:val="17"/>
-          <w:szCs w:val="17"/>
-        </w:rPr>
-        <w:t>НЕТ ________________________________________________________</w:t>
+          <w:b/>
+          <w:sz w:val="17"/>
+          <w:szCs w:val="17"/>
+        </w:rPr>
+        <w:t>____________</w:t>
       </w:r>
     </w:p>
     <w:p>
@@ -6998,7 +6997,7 @@
           <v:shape id="_x0000_i1025" type="#_x0000_t75" style="width:59.25pt;height:24.75pt" o:ole="">
             <v:imagedata r:id="rId4" o:title=""/>
           </v:shape>
-          <o:OLEObject Type="Embed" ProgID="PBrush" ShapeID="_x0000_i1025" DrawAspect="Content" ObjectID="_1773608173" r:id="rId5"/>
+          <o:OLEObject Type="Embed" ProgID="PBrush" ShapeID="_x0000_i1025" DrawAspect="Content" ObjectID="_1774403394" r:id="rId5"/>
         </w:object>
       </w:r>
     </w:p>

</xml_diff>